<commit_message>
image and document updates
</commit_message>
<xml_diff>
--- a/docs/APS Report/Draft/GroupTwoReport iss2.docx
+++ b/docs/APS Report/Draft/GroupTwoReport iss2.docx
@@ -1,6 +1,6 @@
 
 <file path=word/document.xml><?xml version="1.0" encoding="utf-8"?>
-<w:document xmlns:wpc="http://schemas.microsoft.com/office/word/2010/wordprocessingCanvas" xmlns:mc="http://schemas.openxmlformats.org/markup-compatibility/2006" xmlns:o="urn:schemas-microsoft-com:office:office" xmlns:r="http://schemas.openxmlformats.org/officeDocument/2006/relationships" xmlns:m="http://schemas.openxmlformats.org/officeDocument/2006/math" xmlns:v="urn:schemas-microsoft-com:vml" xmlns:wp14="http://schemas.microsoft.com/office/word/2010/wordprocessingDrawing" xmlns:wp="http://schemas.openxmlformats.org/drawingml/2006/wordprocessingDrawing" xmlns:w10="urn:schemas-microsoft-com:office:word" xmlns:w="http://schemas.openxmlformats.org/wordprocessingml/2006/main" xmlns:w14="http://schemas.microsoft.com/office/word/2010/wordml" xmlns:wpg="http://schemas.microsoft.com/office/word/2010/wordprocessingGroup" xmlns:wpi="http://schemas.microsoft.com/office/word/2010/wordprocessingInk" xmlns:wne="http://schemas.microsoft.com/office/word/2006/wordml" xmlns:wps="http://schemas.microsoft.com/office/word/2010/wordprocessingShape" mc:Ignorable="w14 wp14">
+<w:document xmlns:wpc="http://schemas.microsoft.com/office/word/2010/wordprocessingCanvas" xmlns:mc="http://schemas.openxmlformats.org/markup-compatibility/2006" xmlns:o="urn:schemas-microsoft-com:office:office" xmlns:r="http://schemas.openxmlformats.org/officeDocument/2006/relationships" xmlns:m="http://schemas.openxmlformats.org/officeDocument/2006/math" xmlns:v="urn:schemas-microsoft-com:vml" xmlns:wp14="http://schemas.microsoft.com/office/word/2010/wordprocessingDrawing" xmlns:wp="http://schemas.openxmlformats.org/drawingml/2006/wordprocessingDrawing" xmlns:w10="urn:schemas-microsoft-com:office:word" xmlns:w="http://schemas.openxmlformats.org/wordprocessingml/2006/main" xmlns:w14="http://schemas.microsoft.com/office/word/2010/wordml" xmlns:w15="http://schemas.microsoft.com/office/word/2012/wordml" xmlns:wpg="http://schemas.microsoft.com/office/word/2010/wordprocessingGroup" xmlns:wpi="http://schemas.microsoft.com/office/word/2010/wordprocessingInk" xmlns:wne="http://schemas.microsoft.com/office/word/2006/wordml" xmlns:wps="http://schemas.microsoft.com/office/word/2010/wordprocessingShape" mc:Ignorable="w14 w15 wp14">
   <w:body>
     <w:p>
       <w:pPr>
@@ -3812,12 +3812,12 @@
       <w:pPr>
         <w:pStyle w:val="Heading1"/>
         <w:sectPr>
-          <w:headerReference w:type="even" r:id="rId9"/>
-          <w:headerReference w:type="default" r:id="rId10"/>
-          <w:footerReference w:type="even" r:id="rId11"/>
-          <w:footerReference w:type="default" r:id="rId12"/>
-          <w:headerReference w:type="first" r:id="rId13"/>
-          <w:footerReference w:type="first" r:id="rId14"/>
+          <w:headerReference w:type="even" r:id="rId8"/>
+          <w:headerReference w:type="default" r:id="rId9"/>
+          <w:footerReference w:type="even" r:id="rId10"/>
+          <w:footerReference w:type="default" r:id="rId11"/>
+          <w:headerReference w:type="first" r:id="rId12"/>
+          <w:footerReference w:type="first" r:id="rId13"/>
           <w:pgSz w:w="11906" w:h="16838"/>
           <w:pgMar w:top="1985" w:right="2381" w:bottom="1985" w:left="2381" w:header="709" w:footer="709" w:gutter="0"/>
           <w:pgNumType w:fmt="lowerRoman"/>
@@ -3856,6 +3856,7 @@
           <w:id w:val="-66808554"/>
           <w:citation/>
         </w:sdtPr>
+        <w:sdtEndPr/>
         <w:sdtContent>
           <w:r>
             <w:fldChar w:fldCharType="begin"/>
@@ -3939,6 +3940,7 @@
           <w:id w:val="521127640"/>
           <w:citation/>
         </w:sdtPr>
+        <w:sdtEndPr/>
         <w:sdtContent>
           <w:r>
             <w:fldChar w:fldCharType="begin"/>
@@ -3992,6 +3994,7 @@
           <w:id w:val="4024276"/>
           <w:citation/>
         </w:sdtPr>
+        <w:sdtEndPr/>
         <w:sdtContent>
           <w:r>
             <w:fldChar w:fldCharType="begin"/>
@@ -4036,6 +4039,7 @@
           <w:id w:val="-1811242998"/>
           <w:citation/>
         </w:sdtPr>
+        <w:sdtEndPr/>
         <w:sdtContent>
           <w:r>
             <w:fldChar w:fldCharType="begin"/>
@@ -4088,21 +4092,13 @@
         <w:t>quoted below from the article</w:t>
       </w:r>
       <w:r>
-        <w:t xml:space="preserve"> by </w:t>
-      </w:r>
-      <w:proofErr w:type="spellStart"/>
-      <w:r>
-        <w:t>Am</w:t>
+        <w:t xml:space="preserve"> by Am</w:t>
       </w:r>
       <w:r>
         <w:t>n</w:t>
       </w:r>
       <w:r>
-        <w:t>on</w:t>
-      </w:r>
-      <w:proofErr w:type="spellEnd"/>
-      <w:r>
-        <w:t xml:space="preserve"> H. Eden</w:t>
+        <w:t>on H. Eden</w:t>
       </w:r>
       <w:r>
         <w:t xml:space="preserve"> on how </w:t>
@@ -4252,6 +4248,7 @@
           <w:id w:val="1122965246"/>
           <w:citation/>
         </w:sdtPr>
+        <w:sdtEndPr/>
         <w:sdtContent>
           <w:r>
             <w:rPr>
@@ -4340,6 +4337,7 @@
           <w:id w:val="-1455247436"/>
           <w:citation/>
         </w:sdtPr>
+        <w:sdtEndPr/>
         <w:sdtContent>
           <w:r>
             <w:fldChar w:fldCharType="begin"/>
@@ -4390,6 +4388,7 @@
           <w:id w:val="2100214489"/>
           <w:citation/>
         </w:sdtPr>
+        <w:sdtEndPr/>
         <w:sdtContent>
           <w:r>
             <w:fldChar w:fldCharType="begin"/>
@@ -4462,6 +4461,7 @@
           <w:id w:val="157587215"/>
           <w:citation/>
         </w:sdtPr>
+        <w:sdtEndPr/>
         <w:sdtContent>
           <w:r>
             <w:rPr>
@@ -4519,6 +4519,7 @@
           <w:id w:val="1348441520"/>
           <w:citation/>
         </w:sdtPr>
+        <w:sdtEndPr/>
         <w:sdtContent>
           <w:r>
             <w:rPr>
@@ -4643,6 +4644,7 @@
           <w:id w:val="1055193366"/>
           <w:citation/>
         </w:sdtPr>
+        <w:sdtEndPr/>
         <w:sdtContent>
           <w:r>
             <w:fldChar w:fldCharType="begin"/>
@@ -4731,6 +4733,7 @@
           <w:id w:val="-1438139119"/>
           <w:citation/>
         </w:sdtPr>
+        <w:sdtEndPr/>
         <w:sdtContent>
           <w:r>
             <w:rPr>
@@ -4905,6 +4908,7 @@
           <w:id w:val="782929289"/>
           <w:citation/>
         </w:sdtPr>
+        <w:sdtEndPr/>
         <w:sdtContent>
           <w:r>
             <w:rPr>
@@ -4980,7 +4984,7 @@
         </w:rPr>
         <w:t>A Messaging Pattern is a network-oriented </w:t>
       </w:r>
-      <w:hyperlink r:id="rId15" w:tooltip="Architectural pattern" w:history="1">
+      <w:hyperlink r:id="rId14" w:tooltip="Architectural pattern" w:history="1">
         <w:r>
           <w:rPr>
             <w:rFonts w:cs="Times New Roman"/>
@@ -4996,7 +5000,7 @@
         </w:rPr>
         <w:t> which describes how two different parts of a </w:t>
       </w:r>
-      <w:hyperlink r:id="rId16" w:tooltip="Message passing" w:history="1">
+      <w:hyperlink r:id="rId15" w:tooltip="Message passing" w:history="1">
         <w:r>
           <w:rPr>
             <w:rFonts w:cs="Times New Roman"/>
@@ -5147,6 +5151,7 @@
           <w:id w:val="255953697"/>
           <w:citation/>
         </w:sdtPr>
+        <w:sdtEndPr/>
         <w:sdtContent>
           <w:r>
             <w:rPr>
@@ -5229,6 +5234,7 @@
           <w:id w:val="-979995218"/>
           <w:citation/>
         </w:sdtPr>
+        <w:sdtEndPr/>
         <w:sdtContent>
           <w:r>
             <w:rPr>
@@ -5327,6 +5333,7 @@
           <w:id w:val="1456597127"/>
           <w:citation/>
         </w:sdtPr>
+        <w:sdtEndPr/>
         <w:sdtContent>
           <w:r>
             <w:rPr>
@@ -5502,21 +5509,7 @@
         <w:rPr>
           <w:rFonts w:cs="Times New Roman"/>
         </w:rPr>
-        <w:t xml:space="preserve"> taken for the APS Solution. The solution was broken into multiple </w:t>
-      </w:r>
-      <w:proofErr w:type="gramStart"/>
-      <w:r>
-        <w:rPr>
-          <w:rFonts w:cs="Times New Roman"/>
-        </w:rPr>
-        <w:t>Context</w:t>
-      </w:r>
-      <w:proofErr w:type="gramEnd"/>
-      <w:r>
-        <w:rPr>
-          <w:rFonts w:cs="Times New Roman"/>
-        </w:rPr>
-        <w:t xml:space="preserve">. </w:t>
+        <w:t xml:space="preserve"> taken for the APS Solution. The solution was broken into multiple Context. </w:t>
       </w:r>
     </w:p>
     <w:p>
@@ -5575,6 +5568,7 @@
           <w:id w:val="1440022232"/>
           <w:citation/>
         </w:sdtPr>
+        <w:sdtEndPr/>
         <w:sdtContent>
           <w:r>
             <w:rPr>
@@ -5675,7 +5669,7 @@
         <w:rPr>
           <w:rFonts w:cs="Times New Roman"/>
           <w:noProof/>
-          <w:lang w:val="en-US"/>
+          <w:lang w:eastAsia="en-ZA"/>
         </w:rPr>
         <w:drawing>
           <wp:inline distT="0" distB="0" distL="0" distR="0" wp14:anchorId="3239D6BD" wp14:editId="6FEFDC8F">
@@ -5695,7 +5689,7 @@
                     </pic:cNvPicPr>
                   </pic:nvPicPr>
                   <pic:blipFill>
-                    <a:blip r:embed="rId17">
+                    <a:blip r:embed="rId16">
                       <a:extLst>
                         <a:ext uri="{28A0092B-C50C-407E-A947-70E740481C1C}">
                           <a14:useLocalDpi xmlns:a14="http://schemas.microsoft.com/office/drawing/2010/main" val="0"/>
@@ -5743,14 +5737,27 @@
       <w:r>
         <w:t xml:space="preserve">Figure </w:t>
       </w:r>
-      <w:fldSimple w:instr=" SEQ Figure \* ARABIC ">
-        <w:r>
-          <w:rPr>
-            <w:noProof/>
-          </w:rPr>
-          <w:t>1</w:t>
-        </w:r>
-      </w:fldSimple>
+      <w:r>
+        <w:fldChar w:fldCharType="begin"/>
+      </w:r>
+      <w:r>
+        <w:instrText xml:space="preserve"> SEQ Figure \* ARABIC </w:instrText>
+      </w:r>
+      <w:r>
+        <w:fldChar w:fldCharType="separate"/>
+      </w:r>
+      <w:r>
+        <w:rPr>
+          <w:noProof/>
+        </w:rPr>
+        <w:t>1</w:t>
+      </w:r>
+      <w:r>
+        <w:rPr>
+          <w:noProof/>
+        </w:rPr>
+        <w:fldChar w:fldCharType="end"/>
+      </w:r>
       <w:r>
         <w:t>- The central role of the Ubiquitous Language</w:t>
       </w:r>
@@ -5762,6 +5769,7 @@
           <w:id w:val="-86696746"/>
           <w:citation/>
         </w:sdtPr>
+        <w:sdtEndPr/>
         <w:sdtContent>
           <w:r>
             <w:fldChar w:fldCharType="begin"/>
@@ -5874,6 +5882,7 @@
           <w:id w:val="-521870047"/>
           <w:citation/>
         </w:sdtPr>
+        <w:sdtEndPr/>
         <w:sdtContent>
           <w:r>
             <w:rPr>
@@ -6035,6 +6044,7 @@
           <w:id w:val="75021680"/>
           <w:citation/>
         </w:sdtPr>
+        <w:sdtEndPr/>
         <w:sdtContent>
           <w:r>
             <w:rPr>
@@ -6089,6 +6099,7 @@
           <w:id w:val="-2002732734"/>
           <w:citation/>
         </w:sdtPr>
+        <w:sdtEndPr/>
         <w:sdtContent>
           <w:r>
             <w:fldChar w:fldCharType="begin"/>
@@ -6133,7 +6144,7 @@
       <w:r>
         <w:rPr>
           <w:noProof/>
-          <w:lang w:val="en-US"/>
+          <w:lang w:eastAsia="en-ZA"/>
         </w:rPr>
         <w:drawing>
           <wp:inline distT="0" distB="0" distL="0" distR="0" wp14:anchorId="5FED5A3A" wp14:editId="2FAB3BB6">
@@ -6151,7 +6162,7 @@
                     <pic:cNvPicPr/>
                   </pic:nvPicPr>
                   <pic:blipFill>
-                    <a:blip r:embed="rId18" cstate="print">
+                    <a:blip r:embed="rId17" cstate="print">
                       <a:extLst>
                         <a:ext uri="{28A0092B-C50C-407E-A947-70E740481C1C}">
                           <a14:useLocalDpi xmlns:a14="http://schemas.microsoft.com/office/drawing/2010/main" val="0"/>
@@ -6196,14 +6207,27 @@
       <w:r>
         <w:t xml:space="preserve">Figure </w:t>
       </w:r>
-      <w:fldSimple w:instr=" SEQ Figure \* ARABIC ">
-        <w:r>
-          <w:rPr>
-            <w:noProof/>
-          </w:rPr>
-          <w:t>2</w:t>
-        </w:r>
-      </w:fldSimple>
+      <w:r>
+        <w:fldChar w:fldCharType="begin"/>
+      </w:r>
+      <w:r>
+        <w:instrText xml:space="preserve"> SEQ Figure \* ARABIC </w:instrText>
+      </w:r>
+      <w:r>
+        <w:fldChar w:fldCharType="separate"/>
+      </w:r>
+      <w:r>
+        <w:rPr>
+          <w:noProof/>
+        </w:rPr>
+        <w:t>2</w:t>
+      </w:r>
+      <w:r>
+        <w:rPr>
+          <w:noProof/>
+        </w:rPr>
+        <w:fldChar w:fldCharType="end"/>
+      </w:r>
       <w:r>
         <w:t xml:space="preserve"> - </w:t>
       </w:r>
@@ -6319,6 +6343,7 @@
           <w:id w:val="-740640772"/>
           <w:citation/>
         </w:sdtPr>
+        <w:sdtEndPr/>
         <w:sdtContent>
           <w:r>
             <w:fldChar w:fldCharType="begin"/>
@@ -6569,6 +6594,7 @@
           <w:id w:val="1964313047"/>
           <w:citation/>
         </w:sdtPr>
+        <w:sdtEndPr/>
         <w:sdtContent>
           <w:r>
             <w:fldChar w:fldCharType="begin"/>
@@ -6922,6 +6948,7 @@
           <w:id w:val="-1027860030"/>
           <w:citation/>
         </w:sdtPr>
+        <w:sdtEndPr/>
         <w:sdtContent>
           <w:r>
             <w:fldChar w:fldCharType="begin"/>
@@ -7082,6 +7109,7 @@
           <w:id w:val="1948353254"/>
           <w:citation/>
         </w:sdtPr>
+        <w:sdtEndPr/>
         <w:sdtContent>
           <w:r>
             <w:fldChar w:fldCharType="begin"/>
@@ -7129,6 +7157,7 @@
           <w:id w:val="-223136596"/>
           <w:citation/>
         </w:sdtPr>
+        <w:sdtEndPr/>
         <w:sdtContent>
           <w:r>
             <w:fldChar w:fldCharType="begin"/>
@@ -7185,6 +7214,7 @@
           <w:id w:val="146409736"/>
           <w:citation/>
         </w:sdtPr>
+        <w:sdtEndPr/>
         <w:sdtContent>
           <w:r>
             <w:fldChar w:fldCharType="begin"/>
@@ -7286,21 +7316,7 @@
         <w:rPr>
           <w:i/>
         </w:rPr>
-        <w:t xml:space="preserve">In short, the </w:t>
-      </w:r>
-      <w:proofErr w:type="spellStart"/>
-      <w:r>
-        <w:rPr>
-          <w:i/>
-        </w:rPr>
-        <w:t>Microservice</w:t>
-      </w:r>
-      <w:proofErr w:type="spellEnd"/>
-      <w:r>
-        <w:rPr>
-          <w:i/>
-        </w:rPr>
-        <w:t xml:space="preserve"> architectural style is an approach to developing a single application as a suite of small services, each running in its own process and communicating with lightweight mechanisms, often an HTTP resource API. These services are built around business capabilities and independently deployable by fully automated deployment machinery. There is a bare minimum of centralized management of these services, which may be written in different programming languages and use different data storage technologies.</w:t>
+        <w:t>In short, the Microservice architectural style is an approach to developing a single application as a suite of small services, each running in its own process and communicating with lightweight mechanisms, often an HTTP resource API. These services are built around business capabilities and independently deployable by fully automated deployment machinery. There is a bare minimum of centralized management of these services, which may be written in different programming languages and use different data storage technologies.</w:t>
       </w:r>
       <w:r>
         <w:t xml:space="preserve"> </w:t>
@@ -7310,6 +7326,7 @@
           <w:id w:val="-329140910"/>
           <w:citation/>
         </w:sdtPr>
+        <w:sdtEndPr/>
         <w:sdtContent>
           <w:r>
             <w:fldChar w:fldCharType="begin"/>
@@ -7402,6 +7419,7 @@
           <w:id w:val="-1014296866"/>
           <w:citation/>
         </w:sdtPr>
+        <w:sdtEndPr/>
         <w:sdtContent>
           <w:r>
             <w:fldChar w:fldCharType="begin"/>
@@ -7776,15 +7794,7 @@
         <w:t>.</w:t>
       </w:r>
       <w:r>
-        <w:t xml:space="preserve"> The </w:t>
-      </w:r>
-      <w:proofErr w:type="gramStart"/>
-      <w:r>
-        <w:t>allocation of features initially were</w:t>
-      </w:r>
-      <w:proofErr w:type="gramEnd"/>
-      <w:r>
-        <w:t xml:space="preserve"> distributed on this weighting basis</w:t>
+        <w:t xml:space="preserve"> The allocation of features initially were distributed on this weighting basis</w:t>
       </w:r>
       <w:r>
         <w:t>. The features and their weightings</w:t>
@@ -7806,15 +7816,7 @@
     <w:p>
       <w:r>
         <w:lastRenderedPageBreak/>
-        <w:t xml:space="preserve">During the development process, the weightings were altered and new ones added as the solution evolved. This is typical of the </w:t>
-      </w:r>
-      <w:proofErr w:type="gramStart"/>
-      <w:r>
-        <w:t>Agile</w:t>
-      </w:r>
-      <w:proofErr w:type="gramEnd"/>
-      <w:r>
-        <w:t xml:space="preserve"> process.</w:t>
+        <w:t>During the development process, the weightings were altered and new ones added as the solution evolved. This is typical of the Agile process.</w:t>
       </w:r>
     </w:p>
     <w:p/>
@@ -7840,6 +7842,7 @@
           <w:id w:val="-1637486334"/>
           <w:citation/>
         </w:sdtPr>
+        <w:sdtEndPr/>
         <w:sdtContent>
           <w:r>
             <w:fldChar w:fldCharType="begin"/>
@@ -7881,6 +7884,7 @@
           <w:id w:val="527992348"/>
           <w:citation/>
         </w:sdtPr>
+        <w:sdtEndPr/>
         <w:sdtContent>
           <w:r>
             <w:fldChar w:fldCharType="begin"/>
@@ -7968,6 +7972,7 @@
           <w:id w:val="1538307998"/>
           <w:citation/>
         </w:sdtPr>
+        <w:sdtEndPr/>
         <w:sdtContent>
           <w:r>
             <w:fldChar w:fldCharType="begin"/>
@@ -8048,15 +8053,7 @@
         <w:t>rd</w:t>
       </w:r>
       <w:r>
-        <w:t xml:space="preserve"> Party </w:t>
-      </w:r>
-      <w:proofErr w:type="spellStart"/>
-      <w:r>
-        <w:t>WebScraper</w:t>
-      </w:r>
-      <w:proofErr w:type="spellEnd"/>
-      <w:r>
-        <w:t xml:space="preserve"> has also been added a</w:t>
+        <w:t xml:space="preserve"> Party WebScraper has also been added a</w:t>
       </w:r>
       <w:r>
         <w:t>s a</w:t>
@@ -8198,14 +8195,12 @@
       <w:r>
         <w:t xml:space="preserve"> is the </w:t>
       </w:r>
-      <w:proofErr w:type="spellStart"/>
       <w:r>
         <w:rPr>
           <w:i/>
         </w:rPr>
         <w:t>Aps.Customer.ApplicationService</w:t>
       </w:r>
-      <w:proofErr w:type="spellEnd"/>
       <w:r>
         <w:t xml:space="preserve"> project. </w:t>
       </w:r>
@@ -8261,166 +8256,150 @@
       <w:r>
         <w:t xml:space="preserve"> the </w:t>
       </w:r>
-      <w:proofErr w:type="spellStart"/>
       <w:r>
         <w:rPr>
           <w:i/>
         </w:rPr>
-        <w:t>Aps.AccountStatements</w:t>
-      </w:r>
-      <w:proofErr w:type="spellEnd"/>
+        <w:t xml:space="preserve">Aps.AccountStatements </w:t>
+      </w:r>
+      <w:r>
+        <w:t>Domain</w:t>
+      </w:r>
       <w:r>
         <w:rPr>
           <w:i/>
         </w:rPr>
+        <w:t>.</w:t>
+      </w:r>
+    </w:p>
+    <w:p/>
+    <w:p>
+      <w:r>
+        <w:t>O</w:t>
+      </w:r>
+      <w:r>
+        <w:t xml:space="preserve">ther Domains </w:t>
+      </w:r>
+      <w:r>
+        <w:t>are notified using</w:t>
+      </w:r>
+      <w:r>
+        <w:t xml:space="preserve"> the </w:t>
+      </w:r>
+      <w:r>
+        <w:rPr>
+          <w:i/>
+        </w:rPr>
+        <w:t>Event Integration Service</w:t>
+      </w:r>
+      <w:r>
+        <w:rPr>
+          <w:i/>
+        </w:rPr>
         <w:t xml:space="preserve"> </w:t>
       </w:r>
       <w:r>
-        <w:t>Domain</w:t>
+        <w:t>from the Application Service</w:t>
       </w:r>
       <w:r>
         <w:rPr>
           <w:i/>
         </w:rPr>
+        <w:t xml:space="preserve"> </w:t>
+      </w:r>
+      <w:r>
+        <w:t xml:space="preserve">of changes within the Customer Aggregate, such as when a new </w:t>
+      </w:r>
+      <w:r>
+        <w:rPr>
+          <w:i/>
+        </w:rPr>
+        <w:t>Billing Company Account</w:t>
+      </w:r>
+      <w:r>
+        <w:t xml:space="preserve"> has been </w:t>
+      </w:r>
+      <w:r>
+        <w:rPr>
+          <w:i/>
+        </w:rPr>
+        <w:t>added</w:t>
+      </w:r>
+      <w:r>
+        <w:rPr>
+          <w:i/>
+        </w:rPr>
+        <w:t xml:space="preserve"> </w:t>
+      </w:r>
+      <w:r>
+        <w:t>to the Customer Aggregate</w:t>
+      </w:r>
+      <w:r>
         <w:t>.</w:t>
       </w:r>
     </w:p>
     <w:p/>
     <w:p>
       <w:r>
-        <w:t>O</w:t>
-      </w:r>
-      <w:r>
-        <w:t xml:space="preserve">ther Domains </w:t>
-      </w:r>
-      <w:r>
-        <w:t>are notified using</w:t>
-      </w:r>
-      <w:r>
-        <w:t xml:space="preserve"> the </w:t>
+        <w:t xml:space="preserve">The Application Service could have </w:t>
+      </w:r>
+      <w:r>
+        <w:t>be</w:t>
+      </w:r>
+      <w:r>
+        <w:t xml:space="preserve"> placed in the same project as the </w:t>
+      </w:r>
+      <w:r>
+        <w:t xml:space="preserve">corresponding </w:t>
+      </w:r>
+      <w:r>
+        <w:t>Domain Model project</w:t>
+      </w:r>
+      <w:r>
+        <w:t>, however, the decision was taken to separate these</w:t>
+      </w:r>
+      <w:r>
+        <w:t xml:space="preserve"> to allow the Domain Model logic </w:t>
+      </w:r>
+      <w:r>
+        <w:t>to be is</w:t>
+      </w:r>
+      <w:r>
+        <w:t>olated from the processing logic for ease of development and future Domain Model or Application Service extension.</w:t>
+      </w:r>
+    </w:p>
+    <w:p/>
+    <w:p>
+      <w:r>
+        <w:t xml:space="preserve">A list of all the internal and external Events used within the prototype APS Solution is </w:t>
+      </w:r>
+      <w:r>
+        <w:t>shown</w:t>
+      </w:r>
+      <w:r>
+        <w:t xml:space="preserve"> in Appendix G.</w:t>
+      </w:r>
+    </w:p>
+    <w:p/>
+    <w:p>
+      <w:pPr>
+        <w:pStyle w:val="Heading3"/>
+      </w:pPr>
+      <w:bookmarkStart w:id="30" w:name="_Toc390794355"/>
+      <w:r>
+        <w:t>Integration and Published Language</w:t>
+      </w:r>
+      <w:bookmarkEnd w:id="30"/>
+    </w:p>
+    <w:p>
+      <w:r>
+        <w:t xml:space="preserve">The </w:t>
       </w:r>
       <w:r>
         <w:rPr>
           <w:i/>
         </w:rPr>
-        <w:t>Event Integration Service</w:t>
-      </w:r>
-      <w:r>
-        <w:rPr>
-          <w:i/>
-        </w:rPr>
-        <w:t xml:space="preserve"> </w:t>
-      </w:r>
-      <w:r>
-        <w:t>from the Application Service</w:t>
-      </w:r>
-      <w:r>
-        <w:rPr>
-          <w:i/>
-        </w:rPr>
-        <w:t xml:space="preserve"> </w:t>
-      </w:r>
-      <w:r>
-        <w:t xml:space="preserve">of changes within the Customer Aggregate, such as when a new </w:t>
-      </w:r>
-      <w:r>
-        <w:rPr>
-          <w:i/>
-        </w:rPr>
-        <w:t>Billing Company Account</w:t>
-      </w:r>
-      <w:r>
-        <w:t xml:space="preserve"> has been </w:t>
-      </w:r>
-      <w:r>
-        <w:rPr>
-          <w:i/>
-        </w:rPr>
-        <w:t>added</w:t>
-      </w:r>
-      <w:r>
-        <w:rPr>
-          <w:i/>
-        </w:rPr>
-        <w:t xml:space="preserve"> </w:t>
-      </w:r>
-      <w:r>
-        <w:t>to the Customer Aggregate</w:t>
-      </w:r>
-      <w:r>
-        <w:t>.</w:t>
-      </w:r>
-    </w:p>
-    <w:p/>
-    <w:p>
-      <w:r>
-        <w:t xml:space="preserve">The Application Service could have </w:t>
-      </w:r>
-      <w:r>
-        <w:t>be</w:t>
-      </w:r>
-      <w:r>
-        <w:t xml:space="preserve"> placed in the same project as the </w:t>
-      </w:r>
-      <w:r>
-        <w:t xml:space="preserve">corresponding </w:t>
-      </w:r>
-      <w:r>
-        <w:t>Domain Model project</w:t>
-      </w:r>
-      <w:r>
-        <w:t>, however, the decision was taken to separate these</w:t>
-      </w:r>
-      <w:r>
-        <w:t xml:space="preserve"> to allow the Domain Model logic </w:t>
-      </w:r>
-      <w:r>
-        <w:t>to be is</w:t>
-      </w:r>
-      <w:r>
-        <w:t>olated from the processing logic for ease of development and future Domain Model or Application Service extension.</w:t>
-      </w:r>
-    </w:p>
-    <w:p/>
-    <w:p>
-      <w:r>
-        <w:t xml:space="preserve">A list of all the internal and external Events used within the prototype APS Solution is </w:t>
-      </w:r>
-      <w:r>
-        <w:t>shown</w:t>
-      </w:r>
-      <w:r>
-        <w:t xml:space="preserve"> in Appendix G.</w:t>
-      </w:r>
-    </w:p>
-    <w:p/>
-    <w:p>
-      <w:pPr>
-        <w:pStyle w:val="Heading3"/>
-      </w:pPr>
-      <w:bookmarkStart w:id="30" w:name="_Toc390794355"/>
-      <w:r>
-        <w:t>Integration and Published Language</w:t>
-      </w:r>
-      <w:bookmarkEnd w:id="30"/>
-    </w:p>
-    <w:p>
-      <w:r>
-        <w:t xml:space="preserve">The </w:t>
-      </w:r>
-      <w:proofErr w:type="spellStart"/>
-      <w:r>
-        <w:rPr>
-          <w:i/>
-        </w:rPr>
-        <w:t>Aps.Integration</w:t>
-      </w:r>
-      <w:proofErr w:type="spellEnd"/>
-      <w:r>
-        <w:rPr>
-          <w:i/>
-        </w:rPr>
-        <w:t xml:space="preserve"> </w:t>
+        <w:t xml:space="preserve">Aps.Integration </w:t>
       </w:r>
       <w:r>
         <w:t xml:space="preserve">project </w:t>
@@ -8439,6 +8418,7 @@
           <w:id w:val="962621104"/>
           <w:citation/>
         </w:sdtPr>
+        <w:sdtEndPr/>
         <w:sdtContent>
           <w:r>
             <w:fldChar w:fldCharType="begin"/>
@@ -8477,6 +8457,7 @@
           <w:id w:val="369418143"/>
           <w:citation/>
         </w:sdtPr>
+        <w:sdtEndPr/>
         <w:sdtContent>
           <w:r>
             <w:fldChar w:fldCharType="begin"/>
@@ -8541,6 +8522,7 @@
           <w:id w:val="-982848931"/>
           <w:citation/>
         </w:sdtPr>
+        <w:sdtEndPr/>
         <w:sdtContent>
           <w:r>
             <w:fldChar w:fldCharType="begin"/>
@@ -8581,14 +8563,12 @@
       <w:r>
         <w:t xml:space="preserve">The common classes or </w:t>
       </w:r>
-      <w:proofErr w:type="spellStart"/>
       <w:r>
         <w:rPr>
           <w:i/>
         </w:rPr>
         <w:t>Aps.DomainBase</w:t>
       </w:r>
-      <w:proofErr w:type="spellEnd"/>
       <w:r>
         <w:rPr>
           <w:i/>
@@ -8619,19 +8599,11 @@
       <w:r>
         <w:t xml:space="preserve"> the </w:t>
       </w:r>
-      <w:proofErr w:type="spellStart"/>
       <w:r>
         <w:rPr>
           <w:i/>
         </w:rPr>
-        <w:t>Caliburn.Micro</w:t>
-      </w:r>
-      <w:proofErr w:type="spellEnd"/>
-      <w:r>
-        <w:rPr>
-          <w:i/>
-        </w:rPr>
-        <w:t xml:space="preserve"> </w:t>
+        <w:t xml:space="preserve">Caliburn.Micro </w:t>
       </w:r>
       <w:r>
         <w:rPr>
@@ -8662,6 +8634,7 @@
           <w:id w:val="-1211958877"/>
           <w:citation/>
         </w:sdtPr>
+        <w:sdtEndPr/>
         <w:sdtContent>
           <w:r>
             <w:rPr>
@@ -8796,6 +8769,7 @@
           <w:id w:val="1306596546"/>
           <w:citation/>
         </w:sdtPr>
+        <w:sdtEndPr/>
         <w:sdtContent>
           <w:r>
             <w:rPr>
@@ -8869,6 +8843,7 @@
           <w:id w:val="575247545"/>
           <w:citation/>
         </w:sdtPr>
+        <w:sdtEndPr/>
         <w:sdtContent>
           <w:r>
             <w:fldChar w:fldCharType="begin"/>
@@ -8916,6 +8891,7 @@
           <w:id w:val="-1718816874"/>
           <w:citation/>
         </w:sdtPr>
+        <w:sdtEndPr/>
         <w:sdtContent>
           <w:r>
             <w:fldChar w:fldCharType="begin"/>
@@ -8982,19 +8958,18 @@
       <w:r>
         <w:t xml:space="preserve">The next decision was to use </w:t>
       </w:r>
-      <w:proofErr w:type="spellStart"/>
       <w:r>
         <w:rPr>
           <w:i/>
         </w:rPr>
         <w:t>Github</w:t>
       </w:r>
-      <w:proofErr w:type="spellEnd"/>
       <w:sdt>
         <w:sdtPr>
           <w:id w:val="781389493"/>
           <w:citation/>
         </w:sdtPr>
+        <w:sdtEndPr/>
         <w:sdtContent>
           <w:r>
             <w:fldChar w:fldCharType="begin"/>
@@ -9035,7 +9010,7 @@
         </w:rPr>
         <w:t>https://github.com/thedarkjester/CPD7045</w:t>
       </w:r>
-      <w:hyperlink r:id="rId19" w:history="1"/>
+      <w:hyperlink r:id="rId18" w:history="1"/>
       <w:r>
         <w:t>. This allowed the team to easily share ideas and to track changes made to the source</w:t>
       </w:r>
@@ -9094,6 +9069,7 @@
           <w:id w:val="-684433334"/>
           <w:citation/>
         </w:sdtPr>
+        <w:sdtEndPr/>
         <w:sdtContent>
           <w:r>
             <w:fldChar w:fldCharType="begin"/>
@@ -9127,6 +9103,7 @@
           <w:id w:val="-383710833"/>
           <w:citation/>
         </w:sdtPr>
+        <w:sdtEndPr/>
         <w:sdtContent>
           <w:r>
             <w:fldChar w:fldCharType="begin"/>
@@ -9175,6 +9152,7 @@
           <w:id w:val="-2098001525"/>
           <w:citation/>
         </w:sdtPr>
+        <w:sdtEndPr/>
         <w:sdtContent>
           <w:r>
             <w:fldChar w:fldCharType="begin"/>
@@ -9208,6 +9186,7 @@
           <w:id w:val="-420253913"/>
           <w:citation/>
         </w:sdtPr>
+        <w:sdtEndPr/>
         <w:sdtContent>
           <w:r>
             <w:fldChar w:fldCharType="begin"/>
@@ -9247,6 +9226,7 @@
           <w:id w:val="834190401"/>
           <w:citation/>
         </w:sdtPr>
+        <w:sdtEndPr/>
         <w:sdtContent>
           <w:r>
             <w:fldChar w:fldCharType="begin"/>
@@ -9449,6 +9429,7 @@
           <w:id w:val="-565954294"/>
           <w:citation/>
         </w:sdtPr>
+        <w:sdtEndPr/>
         <w:sdtContent>
           <w:r>
             <w:rPr>
@@ -9506,6 +9487,7 @@
           <w:id w:val="392243883"/>
           <w:citation/>
         </w:sdtPr>
+        <w:sdtEndPr/>
         <w:sdtContent>
           <w:r>
             <w:fldChar w:fldCharType="begin"/>
@@ -9565,6 +9547,7 @@
           <w:id w:val="842676755"/>
           <w:citation/>
         </w:sdtPr>
+        <w:sdtEndPr/>
         <w:sdtContent>
           <w:r>
             <w:fldChar w:fldCharType="begin"/>
@@ -9606,6 +9589,7 @@
           <w:id w:val="1475332485"/>
           <w:citation/>
         </w:sdtPr>
+        <w:sdtEndPr/>
         <w:sdtContent>
           <w:r>
             <w:fldChar w:fldCharType="begin"/>
@@ -9666,6 +9650,7 @@
           <w:id w:val="1368256798"/>
           <w:citation/>
         </w:sdtPr>
+        <w:sdtEndPr/>
         <w:sdtContent>
           <w:r>
             <w:fldChar w:fldCharType="begin"/>
@@ -9713,6 +9698,7 @@
           <w:id w:val="-656916607"/>
           <w:citation/>
         </w:sdtPr>
+        <w:sdtEndPr/>
         <w:sdtContent>
           <w:r>
             <w:rPr>
@@ -9848,6 +9834,7 @@
           <w:id w:val="-1708330178"/>
           <w:citation/>
         </w:sdtPr>
+        <w:sdtEndPr/>
         <w:sdtContent>
           <w:r>
             <w:rPr>
@@ -9901,6 +9888,7 @@
           <w:id w:val="195514271"/>
           <w:citation/>
         </w:sdtPr>
+        <w:sdtEndPr/>
         <w:sdtContent>
           <w:r>
             <w:fldChar w:fldCharType="begin"/>
@@ -9929,21 +9917,14 @@
         </w:sdtContent>
       </w:sdt>
       <w:r>
-        <w:t xml:space="preserve"> to retrieve the Repository. The provision of the Repository has been made possible by using </w:t>
-      </w:r>
-      <w:proofErr w:type="spellStart"/>
-      <w:r>
-        <w:t>Autofac’s</w:t>
-      </w:r>
-      <w:proofErr w:type="spellEnd"/>
-      <w:r>
-        <w:t xml:space="preserve"> Inversion of Control container implementation.</w:t>
+        <w:t xml:space="preserve"> to retrieve the Repository. The provision of the Repository has been made possible by using Autofac’s Inversion of Control container implementation.</w:t>
       </w:r>
       <w:sdt>
         <w:sdtPr>
           <w:id w:val="-1857568887"/>
           <w:citation/>
         </w:sdtPr>
+        <w:sdtEndPr/>
         <w:sdtContent>
           <w:r>
             <w:fldChar w:fldCharType="begin"/>
@@ -10035,6 +10016,7 @@
           <w:id w:val="1484276396"/>
           <w:citation/>
         </w:sdtPr>
+        <w:sdtEndPr/>
         <w:sdtContent>
           <w:r>
             <w:fldChar w:fldCharType="begin"/>
@@ -10085,6 +10067,7 @@
           <w:id w:val="-1539507242"/>
           <w:citation/>
         </w:sdtPr>
+        <w:sdtEndPr/>
         <w:sdtContent>
           <w:r>
             <w:rPr>
@@ -10232,7 +10215,7 @@
       <w:r>
         <w:rPr>
           <w:noProof/>
-          <w:lang w:val="en-US"/>
+          <w:lang w:eastAsia="en-ZA"/>
         </w:rPr>
         <w:drawing>
           <wp:inline distT="0" distB="0" distL="0" distR="0" wp14:anchorId="571E8A62" wp14:editId="49AFC690">
@@ -10250,7 +10233,7 @@
                     <pic:cNvPicPr/>
                   </pic:nvPicPr>
                   <pic:blipFill>
-                    <a:blip r:embed="rId20">
+                    <a:blip r:embed="rId19">
                       <a:extLst>
                         <a:ext uri="{28A0092B-C50C-407E-A947-70E740481C1C}">
                           <a14:useLocalDpi xmlns:a14="http://schemas.microsoft.com/office/drawing/2010/main" val="0"/>
@@ -10286,14 +10269,27 @@
         <w:br/>
         <w:t xml:space="preserve">Figure </w:t>
       </w:r>
-      <w:fldSimple w:instr=" SEQ Figure \* ARABIC ">
-        <w:r>
-          <w:rPr>
-            <w:noProof/>
-          </w:rPr>
-          <w:t>3</w:t>
-        </w:r>
-      </w:fldSimple>
+      <w:r>
+        <w:fldChar w:fldCharType="begin"/>
+      </w:r>
+      <w:r>
+        <w:instrText xml:space="preserve"> SEQ Figure \* ARABIC </w:instrText>
+      </w:r>
+      <w:r>
+        <w:fldChar w:fldCharType="separate"/>
+      </w:r>
+      <w:r>
+        <w:rPr>
+          <w:noProof/>
+        </w:rPr>
+        <w:t>3</w:t>
+      </w:r>
+      <w:r>
+        <w:rPr>
+          <w:noProof/>
+        </w:rPr>
+        <w:fldChar w:fldCharType="end"/>
+      </w:r>
       <w:r>
         <w:t>- Specialised queries tailored to consumers</w:t>
       </w:r>
@@ -10395,6 +10391,7 @@
           <w:id w:val="-1359356774"/>
           <w:citation/>
         </w:sdtPr>
+        <w:sdtEndPr/>
         <w:sdtContent>
           <w:r>
             <w:rPr>
@@ -10473,6 +10470,7 @@
           <w:id w:val="1712685286"/>
           <w:citation/>
         </w:sdtPr>
+        <w:sdtEndPr/>
         <w:sdtContent>
           <w:r>
             <w:rPr>
@@ -10609,14 +10607,12 @@
       <w:r>
         <w:t xml:space="preserve">The Billing Company Domain is responsible for the registration and maintenance of all external e-Billing Companies. For this reason, the </w:t>
       </w:r>
-      <w:proofErr w:type="spellStart"/>
       <w:r>
         <w:rPr>
           <w:i/>
         </w:rPr>
         <w:t>BillingCompany</w:t>
       </w:r>
-      <w:proofErr w:type="spellEnd"/>
       <w:r>
         <w:t xml:space="preserve"> Class was given identity and functions as the Aggregate Root of the Billing Company Sub-Domain.</w:t>
       </w:r>
@@ -10635,14 +10631,12 @@
       <w:r>
         <w:t xml:space="preserve"> the </w:t>
       </w:r>
-      <w:proofErr w:type="spellStart"/>
       <w:r>
         <w:rPr>
           <w:i/>
         </w:rPr>
         <w:t>ScrapingObject</w:t>
       </w:r>
-      <w:proofErr w:type="spellEnd"/>
       <w:r>
         <w:t xml:space="preserve"> Class was selected as the Aggregate Root of the Core Domain.</w:t>
       </w:r>
@@ -10692,14 +10686,12 @@
       <w:r>
         <w:t xml:space="preserve"> Class located inside the Customer Domain contains a List of </w:t>
       </w:r>
-      <w:proofErr w:type="spellStart"/>
       <w:r>
         <w:rPr>
           <w:i/>
         </w:rPr>
         <w:t>CustomerBillingCompanyAccounts</w:t>
       </w:r>
-      <w:proofErr w:type="spellEnd"/>
       <w:r>
         <w:rPr>
           <w:i/>
@@ -10709,14 +10701,12 @@
       <w:r>
         <w:t xml:space="preserve">as one of its instance variables. A </w:t>
       </w:r>
-      <w:proofErr w:type="spellStart"/>
       <w:r>
         <w:rPr>
           <w:i/>
         </w:rPr>
         <w:t>CustomerBillingCompanyAccounts</w:t>
       </w:r>
-      <w:proofErr w:type="spellEnd"/>
       <w:r>
         <w:rPr>
           <w:i/>
@@ -10732,14 +10722,12 @@
       <w:r>
         <w:t xml:space="preserve">a </w:t>
       </w:r>
-      <w:proofErr w:type="spellStart"/>
       <w:r>
         <w:rPr>
           <w:i/>
         </w:rPr>
         <w:t>BillingCompanyId</w:t>
       </w:r>
-      <w:proofErr w:type="spellEnd"/>
       <w:r>
         <w:t xml:space="preserve"> and also </w:t>
       </w:r>
@@ -10752,14 +10740,12 @@
       <w:r>
         <w:t xml:space="preserve"> </w:t>
       </w:r>
-      <w:proofErr w:type="spellStart"/>
       <w:r>
         <w:rPr>
           <w:i/>
         </w:rPr>
         <w:t>BillingCompany</w:t>
       </w:r>
-      <w:proofErr w:type="spellEnd"/>
       <w:r>
         <w:t xml:space="preserve">. </w:t>
       </w:r>
@@ -10778,14 +10764,12 @@
       <w:r>
         <w:t xml:space="preserve"> the </w:t>
       </w:r>
-      <w:proofErr w:type="spellStart"/>
       <w:r>
         <w:rPr>
           <w:i/>
         </w:rPr>
         <w:t>CustomerBillingCompanyAccounts</w:t>
       </w:r>
-      <w:proofErr w:type="spellEnd"/>
       <w:r>
         <w:rPr>
           <w:i/>
@@ -10843,25 +10827,13 @@
     <w:p/>
     <w:p>
       <w:r>
-        <w:t xml:space="preserve">In the Billing Company Domain </w:t>
-      </w:r>
-      <w:r>
-        <w:t xml:space="preserve">the Value Objects used </w:t>
-      </w:r>
-      <w:r>
-        <w:t xml:space="preserve">includes the Billing Companies’ name, the scraping URL, Billing Companies’ statement life cycle, Open/Closed windows for the Billing Company etc.   </w:t>
+        <w:t xml:space="preserve">In the Billing Company Domain the Value Objects used includes the Billing Companies’ name, the scraping URL, Billing Companies’ statement life cycle, Open/Closed windows for the Billing Company etc.   </w:t>
       </w:r>
     </w:p>
     <w:p/>
     <w:p>
       <w:r>
-        <w:t xml:space="preserve">In the Core Domain </w:t>
-      </w:r>
-      <w:r>
-        <w:t>the Value Objects used</w:t>
-      </w:r>
-      <w:r>
-        <w:t xml:space="preserve"> includes the status of the specific scrape, the date the scrape is scheduled to execute, the date the scrape request was created etc.</w:t>
+        <w:t>In the Core Domain the Value Objects used includes the status of the specific scrape, the date the scrape is scheduled to execute, the date the scrape request was created etc.</w:t>
       </w:r>
     </w:p>
     <w:p/>
@@ -10905,13 +10877,11 @@
       <w:r>
         <w:t xml:space="preserve">Was DDD good? Was TDD good? </w:t>
       </w:r>
-      <w:bookmarkStart w:id="46" w:name="_GoBack"/>
-      <w:bookmarkEnd w:id="46"/>
       <w:r>
         <w:br w:type="page"/>
       </w:r>
     </w:p>
-    <w:bookmarkStart w:id="47" w:name="_Toc390794371" w:displacedByCustomXml="next"/>
+    <w:bookmarkStart w:id="46" w:name="_Toc390794371" w:displacedByCustomXml="next"/>
     <w:sdt>
       <w:sdtPr>
         <w:rPr>
@@ -10927,6 +10897,7 @@
           <w:docPartUnique/>
         </w:docPartObj>
       </w:sdtPr>
+      <w:sdtEndPr/>
       <w:sdtContent>
         <w:p>
           <w:pPr>
@@ -10935,13 +10906,14 @@
           <w:r>
             <w:t>References</w:t>
           </w:r>
-          <w:bookmarkEnd w:id="47"/>
+          <w:bookmarkEnd w:id="46"/>
         </w:p>
         <w:sdt>
           <w:sdtPr>
             <w:id w:val="-573587230"/>
             <w:bibliography/>
           </w:sdtPr>
+          <w:sdtEndPr/>
           <w:sdtContent>
             <w:p>
               <w:pPr>
@@ -12774,12 +12746,12 @@
       <w:pPr>
         <w:pStyle w:val="Heading1"/>
       </w:pPr>
-      <w:bookmarkStart w:id="48" w:name="_Toc390794372"/>
+      <w:bookmarkStart w:id="47" w:name="_Toc390794372"/>
       <w:r>
         <w:lastRenderedPageBreak/>
         <w:t>Appendix</w:t>
       </w:r>
-      <w:bookmarkEnd w:id="48"/>
+      <w:bookmarkEnd w:id="47"/>
     </w:p>
     <w:p/>
     <w:p>
@@ -12790,7 +12762,7 @@
           <w:numId w:val="0"/>
         </w:numPr>
       </w:pPr>
-      <w:bookmarkStart w:id="49" w:name="_Toc390794373"/>
+      <w:bookmarkStart w:id="48" w:name="_Toc390794373"/>
       <w:r>
         <w:t xml:space="preserve">A </w:t>
       </w:r>
@@ -12806,7 +12778,7 @@
       <w:r>
         <w:t xml:space="preserve"> (Ubiquitous Language)</w:t>
       </w:r>
-      <w:bookmarkEnd w:id="49"/>
+      <w:bookmarkEnd w:id="48"/>
     </w:p>
     <w:p/>
     <w:tbl>
@@ -13192,24 +13164,24 @@
           <w:numId w:val="0"/>
         </w:numPr>
       </w:pPr>
-      <w:bookmarkStart w:id="50" w:name="_Toc390794374"/>
+      <w:bookmarkStart w:id="49" w:name="_Toc390794374"/>
       <w:r>
         <w:lastRenderedPageBreak/>
         <w:t>B – Domain Integration Diagram</w:t>
       </w:r>
-      <w:bookmarkEnd w:id="50"/>
+      <w:bookmarkEnd w:id="49"/>
     </w:p>
     <w:p>
       <w:r>
         <w:rPr>
           <w:noProof/>
-          <w:lang w:val="en-US"/>
+          <w:lang w:eastAsia="en-ZA"/>
         </w:rPr>
         <w:drawing>
           <wp:inline distT="0" distB="0" distL="0" distR="0">
-            <wp:extent cx="4536440" cy="6786245"/>
-            <wp:effectExtent l="0" t="0" r="0" b="0"/>
-            <wp:docPr id="5" name="Picture 5"/>
+            <wp:extent cx="4536440" cy="6684010"/>
+            <wp:effectExtent l="0" t="0" r="0" b="2540"/>
+            <wp:docPr id="2" name="Picture 2"/>
             <wp:cNvGraphicFramePr>
               <a:graphicFrameLocks xmlns:a="http://schemas.openxmlformats.org/drawingml/2006/main" noChangeAspect="1"/>
             </wp:cNvGraphicFramePr>
@@ -13217,11 +13189,11 @@
               <a:graphicData uri="http://schemas.openxmlformats.org/drawingml/2006/picture">
                 <pic:pic xmlns:pic="http://schemas.openxmlformats.org/drawingml/2006/picture">
                   <pic:nvPicPr>
-                    <pic:cNvPr id="5" name="Integration.png"/>
+                    <pic:cNvPr id="2" name="Integration.png"/>
                     <pic:cNvPicPr/>
                   </pic:nvPicPr>
                   <pic:blipFill>
-                    <a:blip r:embed="rId21">
+                    <a:blip r:embed="rId20">
                       <a:extLst>
                         <a:ext uri="{28A0092B-C50C-407E-A947-70E740481C1C}">
                           <a14:useLocalDpi xmlns:a14="http://schemas.microsoft.com/office/drawing/2010/main" val="0"/>
@@ -13235,7 +13207,7 @@
                   <pic:spPr>
                     <a:xfrm>
                       <a:off x="0" y="0"/>
-                      <a:ext cx="4536440" cy="6786245"/>
+                      <a:ext cx="4536440" cy="6684010"/>
                     </a:xfrm>
                     <a:prstGeom prst="rect">
                       <a:avLst/>
@@ -13247,6 +13219,8 @@
           </wp:inline>
         </w:drawing>
       </w:r>
+      <w:bookmarkStart w:id="50" w:name="_GoBack"/>
+      <w:bookmarkEnd w:id="50"/>
     </w:p>
     <w:p>
       <w:pPr>
@@ -13281,7 +13255,7 @@
       <w:r>
         <w:rPr>
           <w:noProof/>
-          <w:lang w:val="en-US"/>
+          <w:lang w:eastAsia="en-ZA"/>
         </w:rPr>
         <w:drawing>
           <wp:inline distT="0" distB="0" distL="0" distR="0">
@@ -13299,7 +13273,7 @@
                     <pic:cNvPicPr/>
                   </pic:nvPicPr>
                   <pic:blipFill>
-                    <a:blip r:embed="rId22">
+                    <a:blip r:embed="rId21">
                       <a:extLst>
                         <a:ext uri="{28A0092B-C50C-407E-A947-70E740481C1C}">
                           <a14:useLocalDpi xmlns:a14="http://schemas.microsoft.com/office/drawing/2010/main" val="0"/>
@@ -13361,7 +13335,7 @@
       <w:r>
         <w:rPr>
           <w:noProof/>
-          <w:lang w:val="en-US"/>
+          <w:lang w:eastAsia="en-ZA"/>
         </w:rPr>
         <w:drawing>
           <wp:inline distT="0" distB="0" distL="0" distR="0">
@@ -13379,7 +13353,7 @@
                     <pic:cNvPicPr/>
                   </pic:nvPicPr>
                   <pic:blipFill>
-                    <a:blip r:embed="rId23">
+                    <a:blip r:embed="rId22">
                       <a:extLst>
                         <a:ext uri="{28A0092B-C50C-407E-A947-70E740481C1C}">
                           <a14:useLocalDpi xmlns:a14="http://schemas.microsoft.com/office/drawing/2010/main" val="0"/>
@@ -13490,31 +13464,13 @@
                 <w:szCs w:val="20"/>
               </w:rPr>
             </w:pPr>
-            <w:proofErr w:type="spellStart"/>
             <w:r>
               <w:rPr>
                 <w:rFonts w:cs="Times New Roman"/>
                 <w:szCs w:val="20"/>
               </w:rPr>
-              <w:t>Kgang</w:t>
-            </w:r>
-            <w:proofErr w:type="spellEnd"/>
-            <w:r>
-              <w:rPr>
-                <w:rFonts w:cs="Times New Roman"/>
-                <w:szCs w:val="20"/>
-              </w:rPr>
-              <w:t xml:space="preserve"> </w:t>
-            </w:r>
-            <w:proofErr w:type="spellStart"/>
-            <w:r>
-              <w:rPr>
-                <w:rFonts w:cs="Times New Roman"/>
-                <w:szCs w:val="20"/>
-              </w:rPr>
-              <w:t>Moloke</w:t>
-            </w:r>
-            <w:proofErr w:type="spellEnd"/>
+              <w:t>Kgang Moloke</w:t>
+            </w:r>
           </w:p>
         </w:tc>
         <w:tc>
@@ -13541,31 +13497,13 @@
                 <w:szCs w:val="20"/>
               </w:rPr>
             </w:pPr>
-            <w:proofErr w:type="spellStart"/>
             <w:r>
               <w:rPr>
                 <w:rFonts w:cs="Times New Roman"/>
                 <w:szCs w:val="20"/>
               </w:rPr>
-              <w:t>Jignesh</w:t>
-            </w:r>
-            <w:proofErr w:type="spellEnd"/>
-            <w:r>
-              <w:rPr>
-                <w:rFonts w:cs="Times New Roman"/>
-                <w:szCs w:val="20"/>
-              </w:rPr>
-              <w:t xml:space="preserve"> </w:t>
-            </w:r>
-            <w:proofErr w:type="spellStart"/>
-            <w:r>
-              <w:rPr>
-                <w:rFonts w:cs="Times New Roman"/>
-                <w:szCs w:val="20"/>
-              </w:rPr>
-              <w:t>Narain</w:t>
-            </w:r>
-            <w:proofErr w:type="spellEnd"/>
+              <w:t>Jignesh Narain</w:t>
+            </w:r>
           </w:p>
         </w:tc>
         <w:tc>
@@ -13597,17 +13535,8 @@
                 <w:rFonts w:cs="Times New Roman"/>
                 <w:szCs w:val="20"/>
               </w:rPr>
-              <w:t xml:space="preserve">Carlos </w:t>
-            </w:r>
-            <w:proofErr w:type="spellStart"/>
-            <w:r>
-              <w:rPr>
-                <w:rFonts w:cs="Times New Roman"/>
-                <w:szCs w:val="20"/>
-              </w:rPr>
-              <w:t>Ribeiro</w:t>
-            </w:r>
-            <w:proofErr w:type="spellEnd"/>
+              <w:t>Carlos Ribeiro</w:t>
+            </w:r>
           </w:p>
         </w:tc>
         <w:tc>
@@ -13667,31 +13596,13 @@
                 <w:szCs w:val="20"/>
               </w:rPr>
             </w:pPr>
-            <w:proofErr w:type="spellStart"/>
             <w:r>
               <w:rPr>
                 <w:rFonts w:cs="Times New Roman"/>
                 <w:szCs w:val="20"/>
               </w:rPr>
-              <w:t>Wynand</w:t>
-            </w:r>
-            <w:proofErr w:type="spellEnd"/>
-            <w:r>
-              <w:rPr>
-                <w:rFonts w:cs="Times New Roman"/>
-                <w:szCs w:val="20"/>
-              </w:rPr>
-              <w:t xml:space="preserve"> </w:t>
-            </w:r>
-            <w:proofErr w:type="spellStart"/>
-            <w:r>
-              <w:rPr>
-                <w:rFonts w:cs="Times New Roman"/>
-                <w:szCs w:val="20"/>
-              </w:rPr>
-              <w:t>Viljoen</w:t>
-            </w:r>
-            <w:proofErr w:type="spellEnd"/>
+              <w:t>Wynand Viljoen</w:t>
+            </w:r>
           </w:p>
         </w:tc>
         <w:tc>
@@ -14295,7 +14206,6 @@
                 <w:lang w:val="en-US"/>
               </w:rPr>
             </w:pPr>
-            <w:proofErr w:type="spellStart"/>
             <w:r>
               <w:rPr>
                 <w:rFonts w:eastAsia="Times New Roman" w:cs="Times New Roman"/>
@@ -14304,7 +14214,6 @@
               </w:rPr>
               <w:t>AccountStatementGenerated</w:t>
             </w:r>
-            <w:proofErr w:type="spellEnd"/>
           </w:p>
         </w:tc>
         <w:tc>
@@ -14322,7 +14231,6 @@
                 <w:lang w:val="en-US"/>
               </w:rPr>
             </w:pPr>
-            <w:proofErr w:type="spellStart"/>
             <w:r>
               <w:rPr>
                 <w:rFonts w:eastAsia="Times New Roman" w:cs="Times New Roman"/>
@@ -14331,7 +14239,6 @@
               </w:rPr>
               <w:t>Aps.IntegrationsEvents</w:t>
             </w:r>
-            <w:proofErr w:type="spellEnd"/>
           </w:p>
         </w:tc>
         <w:tc>
@@ -14397,7 +14304,6 @@
                 <w:lang w:val="en-US"/>
               </w:rPr>
             </w:pPr>
-            <w:proofErr w:type="spellStart"/>
             <w:r>
               <w:rPr>
                 <w:rFonts w:eastAsia="Times New Roman" w:cs="Times New Roman"/>
@@ -14406,7 +14312,6 @@
               </w:rPr>
               <w:t>BillingAccountDeletedFromCustomer</w:t>
             </w:r>
-            <w:proofErr w:type="spellEnd"/>
           </w:p>
         </w:tc>
         <w:tc>
@@ -14424,7 +14329,6 @@
                 <w:lang w:val="en-US"/>
               </w:rPr>
             </w:pPr>
-            <w:proofErr w:type="spellStart"/>
             <w:r>
               <w:rPr>
                 <w:rFonts w:eastAsia="Times New Roman" w:cs="Times New Roman"/>
@@ -14433,7 +14337,6 @@
               </w:rPr>
               <w:t>Aps.IntegrationsEvents</w:t>
             </w:r>
-            <w:proofErr w:type="spellEnd"/>
           </w:p>
         </w:tc>
         <w:tc>
@@ -14496,23 +14399,13 @@
                 <w:lang w:val="en-US"/>
               </w:rPr>
             </w:pPr>
-            <w:proofErr w:type="spellStart"/>
-            <w:r>
-              <w:rPr>
-                <w:rFonts w:eastAsia="Times New Roman" w:cs="Times New Roman"/>
-                <w:color w:val="222222"/>
-                <w:szCs w:val="20"/>
-              </w:rPr>
-              <w:t>BillingCompanyAddedOpenClosedWindow</w:t>
-            </w:r>
-            <w:proofErr w:type="spellEnd"/>
-            <w:r>
-              <w:rPr>
-                <w:rFonts w:eastAsia="Times New Roman" w:cs="Times New Roman"/>
-                <w:color w:val="222222"/>
-                <w:szCs w:val="20"/>
-              </w:rPr>
-              <w:t> </w:t>
+            <w:r>
+              <w:rPr>
+                <w:rFonts w:eastAsia="Times New Roman" w:cs="Times New Roman"/>
+                <w:color w:val="222222"/>
+                <w:szCs w:val="20"/>
+              </w:rPr>
+              <w:t>BillingCompanyAddedOpenClosedWindow </w:t>
             </w:r>
           </w:p>
         </w:tc>
@@ -14531,7 +14424,6 @@
                 <w:lang w:val="en-US"/>
               </w:rPr>
             </w:pPr>
-            <w:proofErr w:type="spellStart"/>
             <w:r>
               <w:rPr>
                 <w:rFonts w:eastAsia="Times New Roman" w:cs="Times New Roman"/>
@@ -14540,7 +14432,6 @@
               </w:rPr>
               <w:t>Aps.IntegrationsEvents</w:t>
             </w:r>
-            <w:proofErr w:type="spellEnd"/>
           </w:p>
         </w:tc>
         <w:tc>
@@ -14603,23 +14494,13 @@
                 <w:lang w:val="en-US"/>
               </w:rPr>
             </w:pPr>
-            <w:proofErr w:type="spellStart"/>
-            <w:r>
-              <w:rPr>
-                <w:rFonts w:eastAsia="Times New Roman" w:cs="Times New Roman"/>
-                <w:color w:val="222222"/>
-                <w:szCs w:val="20"/>
-              </w:rPr>
-              <w:t>CrossCheckSessionCompletedSuccesfully</w:t>
-            </w:r>
-            <w:proofErr w:type="spellEnd"/>
-            <w:r>
-              <w:rPr>
-                <w:rFonts w:eastAsia="Times New Roman" w:cs="Times New Roman"/>
-                <w:color w:val="222222"/>
-                <w:szCs w:val="20"/>
-              </w:rPr>
-              <w:t> </w:t>
+            <w:r>
+              <w:rPr>
+                <w:rFonts w:eastAsia="Times New Roman" w:cs="Times New Roman"/>
+                <w:color w:val="222222"/>
+                <w:szCs w:val="20"/>
+              </w:rPr>
+              <w:t>CrossCheckSessionCompletedSuccesfully </w:t>
             </w:r>
           </w:p>
         </w:tc>
@@ -14638,7 +14519,6 @@
                 <w:lang w:val="en-US"/>
               </w:rPr>
             </w:pPr>
-            <w:proofErr w:type="spellStart"/>
             <w:r>
               <w:rPr>
                 <w:rFonts w:eastAsia="Times New Roman" w:cs="Times New Roman"/>
@@ -14647,7 +14527,6 @@
               </w:rPr>
               <w:t>Aps.IntegrationsEvents</w:t>
             </w:r>
-            <w:proofErr w:type="spellEnd"/>
           </w:p>
         </w:tc>
         <w:tc>
@@ -14710,23 +14589,13 @@
                 <w:lang w:val="en-US"/>
               </w:rPr>
             </w:pPr>
-            <w:proofErr w:type="spellStart"/>
-            <w:r>
-              <w:rPr>
-                <w:rFonts w:eastAsia="Times New Roman" w:cs="Times New Roman"/>
-                <w:color w:val="222222"/>
-                <w:szCs w:val="20"/>
-              </w:rPr>
-              <w:t>CrossCheckSessionCompletedWithErrors</w:t>
-            </w:r>
-            <w:proofErr w:type="spellEnd"/>
-            <w:r>
-              <w:rPr>
-                <w:rFonts w:eastAsia="Times New Roman" w:cs="Times New Roman"/>
-                <w:color w:val="222222"/>
-                <w:szCs w:val="20"/>
-              </w:rPr>
-              <w:t> </w:t>
+            <w:r>
+              <w:rPr>
+                <w:rFonts w:eastAsia="Times New Roman" w:cs="Times New Roman"/>
+                <w:color w:val="222222"/>
+                <w:szCs w:val="20"/>
+              </w:rPr>
+              <w:t>CrossCheckSessionCompletedWithErrors </w:t>
             </w:r>
           </w:p>
         </w:tc>
@@ -14745,7 +14614,6 @@
                 <w:lang w:val="en-US"/>
               </w:rPr>
             </w:pPr>
-            <w:proofErr w:type="spellStart"/>
             <w:r>
               <w:rPr>
                 <w:rFonts w:eastAsia="Times New Roman" w:cs="Times New Roman"/>
@@ -14754,7 +14622,6 @@
               </w:rPr>
               <w:t>Aps.IntegrationsEvents</w:t>
             </w:r>
-            <w:proofErr w:type="spellEnd"/>
           </w:p>
         </w:tc>
         <w:tc>
@@ -14817,23 +14684,13 @@
                 <w:lang w:val="en-US"/>
               </w:rPr>
             </w:pPr>
-            <w:proofErr w:type="spellStart"/>
-            <w:r>
-              <w:rPr>
-                <w:rFonts w:eastAsia="Times New Roman" w:cs="Times New Roman"/>
-                <w:color w:val="222222"/>
-                <w:szCs w:val="20"/>
-              </w:rPr>
-              <w:t>CrossCheckSessionStarted</w:t>
-            </w:r>
-            <w:proofErr w:type="spellEnd"/>
-            <w:r>
-              <w:rPr>
-                <w:rFonts w:eastAsia="Times New Roman" w:cs="Times New Roman"/>
-                <w:color w:val="222222"/>
-                <w:szCs w:val="20"/>
-              </w:rPr>
-              <w:t> </w:t>
+            <w:r>
+              <w:rPr>
+                <w:rFonts w:eastAsia="Times New Roman" w:cs="Times New Roman"/>
+                <w:color w:val="222222"/>
+                <w:szCs w:val="20"/>
+              </w:rPr>
+              <w:t>CrossCheckSessionStarted </w:t>
             </w:r>
           </w:p>
         </w:tc>
@@ -14852,7 +14709,6 @@
                 <w:lang w:val="en-US"/>
               </w:rPr>
             </w:pPr>
-            <w:proofErr w:type="spellStart"/>
             <w:r>
               <w:rPr>
                 <w:rFonts w:eastAsia="Times New Roman" w:cs="Times New Roman"/>
@@ -14861,7 +14717,6 @@
               </w:rPr>
               <w:t>Aps.IntegrationsEvents</w:t>
             </w:r>
-            <w:proofErr w:type="spellEnd"/>
           </w:p>
         </w:tc>
         <w:tc>
@@ -14924,23 +14779,13 @@
                 <w:lang w:val="en-US"/>
               </w:rPr>
             </w:pPr>
-            <w:proofErr w:type="spellStart"/>
-            <w:r>
-              <w:rPr>
-                <w:rFonts w:eastAsia="Times New Roman" w:cs="Times New Roman"/>
-                <w:color w:val="222222"/>
-                <w:szCs w:val="20"/>
-              </w:rPr>
-              <w:t>CustomerBillingAccountAdded</w:t>
-            </w:r>
-            <w:proofErr w:type="spellEnd"/>
-            <w:r>
-              <w:rPr>
-                <w:rFonts w:eastAsia="Times New Roman" w:cs="Times New Roman"/>
-                <w:color w:val="222222"/>
-                <w:szCs w:val="20"/>
-              </w:rPr>
-              <w:t> </w:t>
+            <w:r>
+              <w:rPr>
+                <w:rFonts w:eastAsia="Times New Roman" w:cs="Times New Roman"/>
+                <w:color w:val="222222"/>
+                <w:szCs w:val="20"/>
+              </w:rPr>
+              <w:t>CustomerBillingAccountAdded </w:t>
             </w:r>
           </w:p>
         </w:tc>
@@ -14959,7 +14804,6 @@
                 <w:lang w:val="en-US"/>
               </w:rPr>
             </w:pPr>
-            <w:proofErr w:type="spellStart"/>
             <w:r>
               <w:rPr>
                 <w:rFonts w:eastAsia="Times New Roman" w:cs="Times New Roman"/>
@@ -14968,7 +14812,6 @@
               </w:rPr>
               <w:t>Aps.IntegrationsEvents</w:t>
             </w:r>
-            <w:proofErr w:type="spellEnd"/>
           </w:p>
         </w:tc>
         <w:tc>
@@ -15031,23 +14874,13 @@
                 <w:lang w:val="en-US"/>
               </w:rPr>
             </w:pPr>
-            <w:proofErr w:type="spellStart"/>
-            <w:r>
-              <w:rPr>
-                <w:rFonts w:eastAsia="Times New Roman" w:cs="Times New Roman"/>
-                <w:color w:val="222222"/>
-                <w:szCs w:val="20"/>
-              </w:rPr>
-              <w:t>CustomerScrapeSessionFailed</w:t>
-            </w:r>
-            <w:proofErr w:type="spellEnd"/>
-            <w:r>
-              <w:rPr>
-                <w:rFonts w:eastAsia="Times New Roman" w:cs="Times New Roman"/>
-                <w:color w:val="222222"/>
-                <w:szCs w:val="20"/>
-              </w:rPr>
-              <w:t> </w:t>
+            <w:r>
+              <w:rPr>
+                <w:rFonts w:eastAsia="Times New Roman" w:cs="Times New Roman"/>
+                <w:color w:val="222222"/>
+                <w:szCs w:val="20"/>
+              </w:rPr>
+              <w:t>CustomerScrapeSessionFailed </w:t>
             </w:r>
           </w:p>
         </w:tc>
@@ -15066,7 +14899,6 @@
                 <w:lang w:val="en-US"/>
               </w:rPr>
             </w:pPr>
-            <w:proofErr w:type="spellStart"/>
             <w:r>
               <w:rPr>
                 <w:rFonts w:eastAsia="Times New Roman" w:cs="Times New Roman"/>
@@ -15075,7 +14907,6 @@
               </w:rPr>
               <w:t>Aps.IntegrationsEvents</w:t>
             </w:r>
-            <w:proofErr w:type="spellEnd"/>
           </w:p>
         </w:tc>
         <w:tc>
@@ -15138,23 +14969,13 @@
                 <w:lang w:val="en-US"/>
               </w:rPr>
             </w:pPr>
-            <w:proofErr w:type="spellStart"/>
-            <w:r>
-              <w:rPr>
-                <w:rFonts w:eastAsia="Times New Roman" w:cs="Times New Roman"/>
-                <w:color w:val="222222"/>
-                <w:szCs w:val="20"/>
-              </w:rPr>
-              <w:t>IntegrationEvent</w:t>
-            </w:r>
-            <w:proofErr w:type="spellEnd"/>
-            <w:r>
-              <w:rPr>
-                <w:rFonts w:eastAsia="Times New Roman" w:cs="Times New Roman"/>
-                <w:color w:val="222222"/>
-                <w:szCs w:val="20"/>
-              </w:rPr>
-              <w:t> </w:t>
+            <w:r>
+              <w:rPr>
+                <w:rFonts w:eastAsia="Times New Roman" w:cs="Times New Roman"/>
+                <w:color w:val="222222"/>
+                <w:szCs w:val="20"/>
+              </w:rPr>
+              <w:t>IntegrationEvent </w:t>
             </w:r>
           </w:p>
         </w:tc>
@@ -15173,7 +14994,6 @@
                 <w:lang w:val="en-US"/>
               </w:rPr>
             </w:pPr>
-            <w:proofErr w:type="spellStart"/>
             <w:r>
               <w:rPr>
                 <w:rFonts w:eastAsia="Times New Roman" w:cs="Times New Roman"/>
@@ -15182,7 +15002,6 @@
               </w:rPr>
               <w:t>Aps.IntegrationsEvents</w:t>
             </w:r>
-            <w:proofErr w:type="spellEnd"/>
           </w:p>
         </w:tc>
         <w:tc>
@@ -15245,23 +15064,13 @@
                 <w:lang w:val="en-US"/>
               </w:rPr>
             </w:pPr>
-            <w:proofErr w:type="spellStart"/>
-            <w:r>
-              <w:rPr>
-                <w:rFonts w:eastAsia="Times New Roman" w:cs="Times New Roman"/>
-                <w:color w:val="222222"/>
-                <w:szCs w:val="20"/>
-              </w:rPr>
-              <w:t>ScrapeSessionCompletedSuccessfully</w:t>
-            </w:r>
-            <w:proofErr w:type="spellEnd"/>
-            <w:r>
-              <w:rPr>
-                <w:rFonts w:eastAsia="Times New Roman" w:cs="Times New Roman"/>
-                <w:color w:val="222222"/>
-                <w:szCs w:val="20"/>
-              </w:rPr>
-              <w:t> </w:t>
+            <w:r>
+              <w:rPr>
+                <w:rFonts w:eastAsia="Times New Roman" w:cs="Times New Roman"/>
+                <w:color w:val="222222"/>
+                <w:szCs w:val="20"/>
+              </w:rPr>
+              <w:t>ScrapeSessionCompletedSuccessfully </w:t>
             </w:r>
           </w:p>
         </w:tc>
@@ -15280,7 +15089,6 @@
                 <w:lang w:val="en-US"/>
               </w:rPr>
             </w:pPr>
-            <w:proofErr w:type="spellStart"/>
             <w:r>
               <w:rPr>
                 <w:rFonts w:eastAsia="Times New Roman" w:cs="Times New Roman"/>
@@ -15289,7 +15097,6 @@
               </w:rPr>
               <w:t>Aps.IntegrationsEvents</w:t>
             </w:r>
-            <w:proofErr w:type="spellEnd"/>
           </w:p>
         </w:tc>
         <w:tc>
@@ -15352,23 +15159,13 @@
                 <w:lang w:val="en-US"/>
               </w:rPr>
             </w:pPr>
-            <w:proofErr w:type="spellStart"/>
-            <w:r>
-              <w:rPr>
-                <w:rFonts w:eastAsia="Times New Roman" w:cs="Times New Roman"/>
-                <w:color w:val="222222"/>
-                <w:szCs w:val="20"/>
-              </w:rPr>
-              <w:t>ScrapeSessionCompletedWithErrors</w:t>
-            </w:r>
-            <w:proofErr w:type="spellEnd"/>
-            <w:r>
-              <w:rPr>
-                <w:rFonts w:eastAsia="Times New Roman" w:cs="Times New Roman"/>
-                <w:color w:val="222222"/>
-                <w:szCs w:val="20"/>
-              </w:rPr>
-              <w:t> </w:t>
+            <w:r>
+              <w:rPr>
+                <w:rFonts w:eastAsia="Times New Roman" w:cs="Times New Roman"/>
+                <w:color w:val="222222"/>
+                <w:szCs w:val="20"/>
+              </w:rPr>
+              <w:t>ScrapeSessionCompletedWithErrors </w:t>
             </w:r>
           </w:p>
         </w:tc>
@@ -15387,7 +15184,6 @@
                 <w:lang w:val="en-US"/>
               </w:rPr>
             </w:pPr>
-            <w:proofErr w:type="spellStart"/>
             <w:r>
               <w:rPr>
                 <w:rFonts w:eastAsia="Times New Roman" w:cs="Times New Roman"/>
@@ -15396,7 +15192,6 @@
               </w:rPr>
               <w:t>Aps.IntegrationsEvents</w:t>
             </w:r>
-            <w:proofErr w:type="spellEnd"/>
           </w:p>
         </w:tc>
         <w:tc>
@@ -15459,23 +15254,13 @@
                 <w:lang w:val="en-US"/>
               </w:rPr>
             </w:pPr>
-            <w:proofErr w:type="spellStart"/>
-            <w:r>
-              <w:rPr>
-                <w:rFonts w:eastAsia="Times New Roman" w:cs="Times New Roman"/>
-                <w:color w:val="222222"/>
-                <w:szCs w:val="20"/>
-              </w:rPr>
-              <w:t>ScrapeSessionDataInterpretered</w:t>
-            </w:r>
-            <w:proofErr w:type="spellEnd"/>
-            <w:r>
-              <w:rPr>
-                <w:rFonts w:eastAsia="Times New Roman" w:cs="Times New Roman"/>
-                <w:color w:val="222222"/>
-                <w:szCs w:val="20"/>
-              </w:rPr>
-              <w:t> </w:t>
+            <w:r>
+              <w:rPr>
+                <w:rFonts w:eastAsia="Times New Roman" w:cs="Times New Roman"/>
+                <w:color w:val="222222"/>
+                <w:szCs w:val="20"/>
+              </w:rPr>
+              <w:t>ScrapeSessionDataInterpretered </w:t>
             </w:r>
           </w:p>
         </w:tc>
@@ -15494,7 +15279,6 @@
                 <w:lang w:val="en-US"/>
               </w:rPr>
             </w:pPr>
-            <w:proofErr w:type="spellStart"/>
             <w:r>
               <w:rPr>
                 <w:rFonts w:eastAsia="Times New Roman" w:cs="Times New Roman"/>
@@ -15503,7 +15287,6 @@
               </w:rPr>
               <w:t>Aps.IntegrationsEvents</w:t>
             </w:r>
-            <w:proofErr w:type="spellEnd"/>
           </w:p>
         </w:tc>
         <w:tc>
@@ -15566,23 +15349,13 @@
                 <w:lang w:val="en-US"/>
               </w:rPr>
             </w:pPr>
-            <w:proofErr w:type="spellStart"/>
-            <w:r>
-              <w:rPr>
-                <w:rFonts w:eastAsia="Times New Roman" w:cs="Times New Roman"/>
-                <w:color w:val="222222"/>
-                <w:szCs w:val="20"/>
-              </w:rPr>
-              <w:t>ScrapeSessionDataRetrievalCompleted</w:t>
-            </w:r>
-            <w:proofErr w:type="spellEnd"/>
-            <w:r>
-              <w:rPr>
-                <w:rFonts w:eastAsia="Times New Roman" w:cs="Times New Roman"/>
-                <w:color w:val="222222"/>
-                <w:szCs w:val="20"/>
-              </w:rPr>
-              <w:t> </w:t>
+            <w:r>
+              <w:rPr>
+                <w:rFonts w:eastAsia="Times New Roman" w:cs="Times New Roman"/>
+                <w:color w:val="222222"/>
+                <w:szCs w:val="20"/>
+              </w:rPr>
+              <w:t>ScrapeSessionDataRetrievalCompleted </w:t>
             </w:r>
           </w:p>
         </w:tc>
@@ -15601,7 +15374,6 @@
                 <w:lang w:val="en-US"/>
               </w:rPr>
             </w:pPr>
-            <w:proofErr w:type="spellStart"/>
             <w:r>
               <w:rPr>
                 <w:rFonts w:eastAsia="Times New Roman" w:cs="Times New Roman"/>
@@ -15610,7 +15382,6 @@
               </w:rPr>
               <w:t>Aps.IntegrationsEvents</w:t>
             </w:r>
-            <w:proofErr w:type="spellEnd"/>
           </w:p>
         </w:tc>
         <w:tc>
@@ -15673,23 +15444,13 @@
                 <w:lang w:val="en-US"/>
               </w:rPr>
             </w:pPr>
-            <w:proofErr w:type="spellStart"/>
-            <w:r>
-              <w:rPr>
-                <w:rFonts w:eastAsia="Times New Roman" w:cs="Times New Roman"/>
-                <w:color w:val="222222"/>
-                <w:szCs w:val="20"/>
-              </w:rPr>
-              <w:t>ScrapeSessionDataValidated</w:t>
-            </w:r>
-            <w:proofErr w:type="spellEnd"/>
-            <w:r>
-              <w:rPr>
-                <w:rFonts w:eastAsia="Times New Roman" w:cs="Times New Roman"/>
-                <w:color w:val="222222"/>
-                <w:szCs w:val="20"/>
-              </w:rPr>
-              <w:t> </w:t>
+            <w:r>
+              <w:rPr>
+                <w:rFonts w:eastAsia="Times New Roman" w:cs="Times New Roman"/>
+                <w:color w:val="222222"/>
+                <w:szCs w:val="20"/>
+              </w:rPr>
+              <w:t>ScrapeSessionDataValidated </w:t>
             </w:r>
           </w:p>
         </w:tc>
@@ -15708,7 +15469,6 @@
                 <w:lang w:val="en-US"/>
               </w:rPr>
             </w:pPr>
-            <w:proofErr w:type="spellStart"/>
             <w:r>
               <w:rPr>
                 <w:rFonts w:eastAsia="Times New Roman" w:cs="Times New Roman"/>
@@ -15717,7 +15477,6 @@
               </w:rPr>
               <w:t>Aps.IntegrationsEvents</w:t>
             </w:r>
-            <w:proofErr w:type="spellEnd"/>
           </w:p>
         </w:tc>
         <w:tc>
@@ -15780,23 +15539,13 @@
                 <w:lang w:val="en-US"/>
               </w:rPr>
             </w:pPr>
-            <w:proofErr w:type="spellStart"/>
-            <w:r>
-              <w:rPr>
-                <w:rFonts w:eastAsia="Times New Roman" w:cs="Times New Roman"/>
-                <w:color w:val="222222"/>
-                <w:szCs w:val="20"/>
-              </w:rPr>
-              <w:t>ScrapeSessionDuplicateStatementReceived</w:t>
-            </w:r>
-            <w:proofErr w:type="spellEnd"/>
-            <w:r>
-              <w:rPr>
-                <w:rFonts w:eastAsia="Times New Roman" w:cs="Times New Roman"/>
-                <w:color w:val="222222"/>
-                <w:szCs w:val="20"/>
-              </w:rPr>
-              <w:t> </w:t>
+            <w:r>
+              <w:rPr>
+                <w:rFonts w:eastAsia="Times New Roman" w:cs="Times New Roman"/>
+                <w:color w:val="222222"/>
+                <w:szCs w:val="20"/>
+              </w:rPr>
+              <w:t>ScrapeSessionDuplicateStatementReceived </w:t>
             </w:r>
           </w:p>
         </w:tc>
@@ -15815,7 +15564,6 @@
                 <w:lang w:val="en-US"/>
               </w:rPr>
             </w:pPr>
-            <w:proofErr w:type="spellStart"/>
             <w:r>
               <w:rPr>
                 <w:rFonts w:eastAsia="Times New Roman" w:cs="Times New Roman"/>
@@ -15824,7 +15572,6 @@
               </w:rPr>
               <w:t>Aps.IntegrationsEvents</w:t>
             </w:r>
-            <w:proofErr w:type="spellEnd"/>
           </w:p>
         </w:tc>
         <w:tc>
@@ -15887,23 +15634,13 @@
                 <w:lang w:val="en-US"/>
               </w:rPr>
             </w:pPr>
-            <w:proofErr w:type="spellStart"/>
-            <w:r>
-              <w:rPr>
-                <w:rFonts w:eastAsia="Times New Roman" w:cs="Times New Roman"/>
-                <w:color w:val="222222"/>
-                <w:szCs w:val="20"/>
-              </w:rPr>
-              <w:t>ScrapeSessionFailedEvent</w:t>
-            </w:r>
-            <w:proofErr w:type="spellEnd"/>
-            <w:r>
-              <w:rPr>
-                <w:rFonts w:eastAsia="Times New Roman" w:cs="Times New Roman"/>
-                <w:color w:val="222222"/>
-                <w:szCs w:val="20"/>
-              </w:rPr>
-              <w:t> </w:t>
+            <w:r>
+              <w:rPr>
+                <w:rFonts w:eastAsia="Times New Roman" w:cs="Times New Roman"/>
+                <w:color w:val="222222"/>
+                <w:szCs w:val="20"/>
+              </w:rPr>
+              <w:t>ScrapeSessionFailedEvent </w:t>
             </w:r>
           </w:p>
         </w:tc>
@@ -15922,7 +15659,6 @@
                 <w:lang w:val="en-US"/>
               </w:rPr>
             </w:pPr>
-            <w:proofErr w:type="spellStart"/>
             <w:r>
               <w:rPr>
                 <w:rFonts w:eastAsia="Times New Roman" w:cs="Times New Roman"/>
@@ -15931,7 +15667,6 @@
               </w:rPr>
               <w:t>Aps.IntegrationsEvents</w:t>
             </w:r>
-            <w:proofErr w:type="spellEnd"/>
           </w:p>
         </w:tc>
         <w:tc>
@@ -15994,23 +15729,13 @@
                 <w:lang w:val="en-US"/>
               </w:rPr>
             </w:pPr>
-            <w:proofErr w:type="spellStart"/>
-            <w:r>
-              <w:rPr>
-                <w:rFonts w:eastAsia="Times New Roman" w:cs="Times New Roman"/>
-                <w:color w:val="222222"/>
-                <w:szCs w:val="20"/>
-              </w:rPr>
-              <w:t>ScrapeSessionStarted</w:t>
-            </w:r>
-            <w:proofErr w:type="spellEnd"/>
-            <w:r>
-              <w:rPr>
-                <w:rFonts w:eastAsia="Times New Roman" w:cs="Times New Roman"/>
-                <w:color w:val="222222"/>
-                <w:szCs w:val="20"/>
-              </w:rPr>
-              <w:t> </w:t>
+            <w:r>
+              <w:rPr>
+                <w:rFonts w:eastAsia="Times New Roman" w:cs="Times New Roman"/>
+                <w:color w:val="222222"/>
+                <w:szCs w:val="20"/>
+              </w:rPr>
+              <w:t>ScrapeSessionStarted </w:t>
             </w:r>
           </w:p>
         </w:tc>
@@ -16029,7 +15754,6 @@
                 <w:lang w:val="en-US"/>
               </w:rPr>
             </w:pPr>
-            <w:proofErr w:type="spellStart"/>
             <w:r>
               <w:rPr>
                 <w:rFonts w:eastAsia="Times New Roman" w:cs="Times New Roman"/>
@@ -16038,7 +15762,6 @@
               </w:rPr>
               <w:t>Aps.IntegrationsEvents</w:t>
             </w:r>
-            <w:proofErr w:type="spellEnd"/>
           </w:p>
         </w:tc>
         <w:tc>
@@ -16101,23 +15824,13 @@
                 <w:lang w:val="en-US"/>
               </w:rPr>
             </w:pPr>
-            <w:proofErr w:type="spellStart"/>
-            <w:r>
-              <w:rPr>
-                <w:rFonts w:eastAsia="Times New Roman" w:cs="Times New Roman"/>
-                <w:color w:val="222222"/>
-                <w:szCs w:val="20"/>
-              </w:rPr>
-              <w:t>ScrapeSessionStatementComposed</w:t>
-            </w:r>
-            <w:proofErr w:type="spellEnd"/>
-            <w:r>
-              <w:rPr>
-                <w:rFonts w:eastAsia="Times New Roman" w:cs="Times New Roman"/>
-                <w:color w:val="222222"/>
-                <w:szCs w:val="20"/>
-              </w:rPr>
-              <w:t> </w:t>
+            <w:r>
+              <w:rPr>
+                <w:rFonts w:eastAsia="Times New Roman" w:cs="Times New Roman"/>
+                <w:color w:val="222222"/>
+                <w:szCs w:val="20"/>
+              </w:rPr>
+              <w:t>ScrapeSessionStatementComposed </w:t>
             </w:r>
           </w:p>
         </w:tc>
@@ -16136,7 +15849,6 @@
                 <w:lang w:val="en-US"/>
               </w:rPr>
             </w:pPr>
-            <w:proofErr w:type="spellStart"/>
             <w:r>
               <w:rPr>
                 <w:rFonts w:eastAsia="Times New Roman" w:cs="Times New Roman"/>
@@ -16145,7 +15857,6 @@
               </w:rPr>
               <w:t>Aps.IntegrationsEvents</w:t>
             </w:r>
-            <w:proofErr w:type="spellEnd"/>
           </w:p>
         </w:tc>
         <w:tc>
@@ -16208,23 +15919,13 @@
                 <w:lang w:val="en-US"/>
               </w:rPr>
             </w:pPr>
-            <w:proofErr w:type="spellStart"/>
-            <w:r>
-              <w:rPr>
-                <w:rFonts w:eastAsia="Times New Roman" w:cs="Times New Roman"/>
-                <w:color w:val="222222"/>
-                <w:szCs w:val="20"/>
-              </w:rPr>
-              <w:t>ScrapingScriptUpdated</w:t>
-            </w:r>
-            <w:proofErr w:type="spellEnd"/>
-            <w:r>
-              <w:rPr>
-                <w:rFonts w:eastAsia="Times New Roman" w:cs="Times New Roman"/>
-                <w:color w:val="222222"/>
-                <w:szCs w:val="20"/>
-              </w:rPr>
-              <w:t> </w:t>
+            <w:r>
+              <w:rPr>
+                <w:rFonts w:eastAsia="Times New Roman" w:cs="Times New Roman"/>
+                <w:color w:val="222222"/>
+                <w:szCs w:val="20"/>
+              </w:rPr>
+              <w:t>ScrapingScriptUpdated </w:t>
             </w:r>
           </w:p>
         </w:tc>
@@ -16243,7 +15944,6 @@
                 <w:lang w:val="en-US"/>
               </w:rPr>
             </w:pPr>
-            <w:proofErr w:type="spellStart"/>
             <w:r>
               <w:rPr>
                 <w:rFonts w:eastAsia="Times New Roman" w:cs="Times New Roman"/>
@@ -16252,7 +15952,6 @@
               </w:rPr>
               <w:t>Aps.IntegrationsEvents</w:t>
             </w:r>
-            <w:proofErr w:type="spellEnd"/>
           </w:p>
         </w:tc>
         <w:tc>
@@ -16315,23 +16014,13 @@
                 <w:lang w:val="en-US"/>
               </w:rPr>
             </w:pPr>
-            <w:proofErr w:type="spellStart"/>
-            <w:r>
-              <w:rPr>
-                <w:rFonts w:eastAsia="Times New Roman" w:cs="Times New Roman"/>
-                <w:color w:val="222222"/>
-                <w:szCs w:val="20"/>
-              </w:rPr>
-              <w:t>CrossCheckCompleted</w:t>
-            </w:r>
-            <w:proofErr w:type="spellEnd"/>
-            <w:r>
-              <w:rPr>
-                <w:rFonts w:eastAsia="Times New Roman" w:cs="Times New Roman"/>
-                <w:color w:val="222222"/>
-                <w:szCs w:val="20"/>
-              </w:rPr>
-              <w:t> </w:t>
+            <w:r>
+              <w:rPr>
+                <w:rFonts w:eastAsia="Times New Roman" w:cs="Times New Roman"/>
+                <w:color w:val="222222"/>
+                <w:szCs w:val="20"/>
+              </w:rPr>
+              <w:t>CrossCheckCompleted </w:t>
             </w:r>
           </w:p>
         </w:tc>
@@ -16350,7 +16039,6 @@
                 <w:lang w:val="en-US"/>
               </w:rPr>
             </w:pPr>
-            <w:proofErr w:type="spellStart"/>
             <w:r>
               <w:rPr>
                 <w:rFonts w:eastAsia="Times New Roman" w:cs="Times New Roman"/>
@@ -16359,7 +16047,6 @@
               </w:rPr>
               <w:t>Aps.Core</w:t>
             </w:r>
-            <w:proofErr w:type="spellEnd"/>
           </w:p>
         </w:tc>
         <w:tc>
@@ -16422,23 +16109,13 @@
                 <w:lang w:val="en-US"/>
               </w:rPr>
             </w:pPr>
-            <w:proofErr w:type="spellStart"/>
-            <w:r>
-              <w:rPr>
-                <w:rFonts w:eastAsia="Times New Roman" w:cs="Times New Roman"/>
-                <w:color w:val="222222"/>
-                <w:szCs w:val="20"/>
-              </w:rPr>
-              <w:t>ScrapeSessionDuplicateStatement</w:t>
-            </w:r>
-            <w:proofErr w:type="spellEnd"/>
-            <w:r>
-              <w:rPr>
-                <w:rFonts w:eastAsia="Times New Roman" w:cs="Times New Roman"/>
-                <w:color w:val="222222"/>
-                <w:szCs w:val="20"/>
-              </w:rPr>
-              <w:t> </w:t>
+            <w:r>
+              <w:rPr>
+                <w:rFonts w:eastAsia="Times New Roman" w:cs="Times New Roman"/>
+                <w:color w:val="222222"/>
+                <w:szCs w:val="20"/>
+              </w:rPr>
+              <w:t>ScrapeSessionDuplicateStatement </w:t>
             </w:r>
           </w:p>
         </w:tc>
@@ -16457,7 +16134,6 @@
                 <w:lang w:val="en-US"/>
               </w:rPr>
             </w:pPr>
-            <w:proofErr w:type="spellStart"/>
             <w:r>
               <w:rPr>
                 <w:rFonts w:eastAsia="Times New Roman" w:cs="Times New Roman"/>
@@ -16466,7 +16142,6 @@
               </w:rPr>
               <w:t>Aps.Core</w:t>
             </w:r>
-            <w:proofErr w:type="spellEnd"/>
           </w:p>
         </w:tc>
         <w:tc>
@@ -16529,23 +16204,13 @@
                 <w:lang w:val="en-US"/>
               </w:rPr>
             </w:pPr>
-            <w:proofErr w:type="spellStart"/>
-            <w:r>
-              <w:rPr>
-                <w:rFonts w:eastAsia="Times New Roman" w:cs="Times New Roman"/>
-                <w:color w:val="222222"/>
-                <w:szCs w:val="20"/>
-              </w:rPr>
-              <w:t>ScrapeSessionFailed</w:t>
-            </w:r>
-            <w:proofErr w:type="spellEnd"/>
-            <w:r>
-              <w:rPr>
-                <w:rFonts w:eastAsia="Times New Roman" w:cs="Times New Roman"/>
-                <w:color w:val="222222"/>
-                <w:szCs w:val="20"/>
-              </w:rPr>
-              <w:t> </w:t>
+            <w:r>
+              <w:rPr>
+                <w:rFonts w:eastAsia="Times New Roman" w:cs="Times New Roman"/>
+                <w:color w:val="222222"/>
+                <w:szCs w:val="20"/>
+              </w:rPr>
+              <w:t>ScrapeSessionFailed </w:t>
             </w:r>
           </w:p>
         </w:tc>
@@ -16564,7 +16229,6 @@
                 <w:lang w:val="en-US"/>
               </w:rPr>
             </w:pPr>
-            <w:proofErr w:type="spellStart"/>
             <w:r>
               <w:rPr>
                 <w:rFonts w:eastAsia="Times New Roman" w:cs="Times New Roman"/>
@@ -16573,7 +16237,6 @@
               </w:rPr>
               <w:t>Aps.Core</w:t>
             </w:r>
-            <w:proofErr w:type="spellEnd"/>
           </w:p>
         </w:tc>
         <w:tc>
@@ -16636,23 +16299,13 @@
                 <w:lang w:val="en-US"/>
               </w:rPr>
             </w:pPr>
-            <w:proofErr w:type="spellStart"/>
-            <w:r>
-              <w:rPr>
-                <w:rFonts w:eastAsia="Times New Roman" w:cs="Times New Roman"/>
-                <w:color w:val="222222"/>
-                <w:szCs w:val="20"/>
-              </w:rPr>
-              <w:t>ScrapeSessionSuccessfull</w:t>
-            </w:r>
-            <w:proofErr w:type="spellEnd"/>
-            <w:r>
-              <w:rPr>
-                <w:rFonts w:eastAsia="Times New Roman" w:cs="Times New Roman"/>
-                <w:color w:val="222222"/>
-                <w:szCs w:val="20"/>
-              </w:rPr>
-              <w:t> </w:t>
+            <w:r>
+              <w:rPr>
+                <w:rFonts w:eastAsia="Times New Roman" w:cs="Times New Roman"/>
+                <w:color w:val="222222"/>
+                <w:szCs w:val="20"/>
+              </w:rPr>
+              <w:t>ScrapeSessionSuccessfull </w:t>
             </w:r>
           </w:p>
         </w:tc>
@@ -16671,7 +16324,6 @@
                 <w:lang w:val="en-US"/>
               </w:rPr>
             </w:pPr>
-            <w:proofErr w:type="spellStart"/>
             <w:r>
               <w:rPr>
                 <w:rFonts w:eastAsia="Times New Roman" w:cs="Times New Roman"/>
@@ -16680,7 +16332,6 @@
               </w:rPr>
               <w:t>Aps.Core</w:t>
             </w:r>
-            <w:proofErr w:type="spellEnd"/>
           </w:p>
         </w:tc>
         <w:tc>
@@ -16743,23 +16394,13 @@
                 <w:lang w:val="en-US"/>
               </w:rPr>
             </w:pPr>
-            <w:proofErr w:type="spellStart"/>
-            <w:r>
-              <w:rPr>
-                <w:rFonts w:eastAsia="Times New Roman" w:cs="Times New Roman"/>
-                <w:color w:val="222222"/>
-                <w:szCs w:val="20"/>
-              </w:rPr>
-              <w:t>BillingAccountAddedToCustomer</w:t>
-            </w:r>
-            <w:proofErr w:type="spellEnd"/>
-            <w:r>
-              <w:rPr>
-                <w:rFonts w:eastAsia="Times New Roman" w:cs="Times New Roman"/>
-                <w:color w:val="222222"/>
-                <w:szCs w:val="20"/>
-              </w:rPr>
-              <w:t> </w:t>
+            <w:r>
+              <w:rPr>
+                <w:rFonts w:eastAsia="Times New Roman" w:cs="Times New Roman"/>
+                <w:color w:val="222222"/>
+                <w:szCs w:val="20"/>
+              </w:rPr>
+              <w:t>BillingAccountAddedToCustomer </w:t>
             </w:r>
           </w:p>
         </w:tc>
@@ -16778,7 +16419,6 @@
                 <w:lang w:val="en-US"/>
               </w:rPr>
             </w:pPr>
-            <w:proofErr w:type="spellStart"/>
             <w:r>
               <w:rPr>
                 <w:rFonts w:eastAsia="Times New Roman" w:cs="Times New Roman"/>
@@ -16787,7 +16427,6 @@
               </w:rPr>
               <w:t>Aps.Customer</w:t>
             </w:r>
-            <w:proofErr w:type="spellEnd"/>
           </w:p>
         </w:tc>
         <w:tc>
@@ -16850,23 +16489,13 @@
                 <w:lang w:val="en-US"/>
               </w:rPr>
             </w:pPr>
-            <w:proofErr w:type="spellStart"/>
-            <w:r>
-              <w:rPr>
-                <w:rFonts w:eastAsia="Times New Roman" w:cs="Times New Roman"/>
-                <w:color w:val="222222"/>
-                <w:szCs w:val="20"/>
-              </w:rPr>
-              <w:t>CustomerBillingCompanyAccountDeleted</w:t>
-            </w:r>
-            <w:proofErr w:type="spellEnd"/>
-            <w:r>
-              <w:rPr>
-                <w:rFonts w:eastAsia="Times New Roman" w:cs="Times New Roman"/>
-                <w:color w:val="222222"/>
-                <w:szCs w:val="20"/>
-              </w:rPr>
-              <w:t> </w:t>
+            <w:r>
+              <w:rPr>
+                <w:rFonts w:eastAsia="Times New Roman" w:cs="Times New Roman"/>
+                <w:color w:val="222222"/>
+                <w:szCs w:val="20"/>
+              </w:rPr>
+              <w:t>CustomerBillingCompanyAccountDeleted </w:t>
             </w:r>
           </w:p>
         </w:tc>
@@ -16885,7 +16514,6 @@
                 <w:lang w:val="en-US"/>
               </w:rPr>
             </w:pPr>
-            <w:proofErr w:type="spellStart"/>
             <w:r>
               <w:rPr>
                 <w:rFonts w:eastAsia="Times New Roman" w:cs="Times New Roman"/>
@@ -16894,7 +16522,6 @@
               </w:rPr>
               <w:t>Aps.Customer</w:t>
             </w:r>
-            <w:proofErr w:type="spellEnd"/>
           </w:p>
         </w:tc>
         <w:tc>
@@ -17085,7 +16712,6 @@
                 <w:szCs w:val="20"/>
               </w:rPr>
             </w:pPr>
-            <w:proofErr w:type="spellStart"/>
             <w:r>
               <w:rPr>
                 <w:rFonts w:eastAsia="Times New Roman" w:cs="Times New Roman"/>
@@ -17094,7 +16720,6 @@
               </w:rPr>
               <w:t>AllBillingCompaniesQuery</w:t>
             </w:r>
-            <w:proofErr w:type="spellEnd"/>
           </w:p>
           <w:p>
             <w:pPr>
@@ -17124,7 +16749,6 @@
                 <w:lang w:val="en-US"/>
               </w:rPr>
             </w:pPr>
-            <w:proofErr w:type="spellStart"/>
             <w:r>
               <w:rPr>
                 <w:rFonts w:eastAsia="Times New Roman" w:cs="Times New Roman"/>
@@ -17133,7 +16757,6 @@
               </w:rPr>
               <w:t>Aps.BillingCompany</w:t>
             </w:r>
-            <w:proofErr w:type="spellEnd"/>
           </w:p>
         </w:tc>
         <w:tc>
@@ -17169,41 +16792,13 @@
                 <w:lang w:val="en-US"/>
               </w:rPr>
             </w:pPr>
-            <w:proofErr w:type="spellStart"/>
-            <w:r>
-              <w:rPr>
-                <w:rFonts w:eastAsia="Times New Roman" w:cs="Times New Roman"/>
-                <w:color w:val="222222"/>
-                <w:szCs w:val="20"/>
-              </w:rPr>
-              <w:t>IEnumerable</w:t>
-            </w:r>
-            <w:proofErr w:type="spellEnd"/>
-            <w:r>
-              <w:rPr>
-                <w:rFonts w:eastAsia="Times New Roman" w:cs="Times New Roman"/>
-                <w:color w:val="222222"/>
-                <w:szCs w:val="20"/>
-              </w:rPr>
-              <w:t xml:space="preserve"> &lt;</w:t>
-            </w:r>
-            <w:proofErr w:type="spellStart"/>
-            <w:r>
-              <w:rPr>
-                <w:rFonts w:eastAsia="Times New Roman" w:cs="Times New Roman"/>
-                <w:color w:val="222222"/>
-                <w:szCs w:val="20"/>
-              </w:rPr>
-              <w:t>BillingCompanyDto</w:t>
-            </w:r>
-            <w:proofErr w:type="spellEnd"/>
-            <w:r>
-              <w:rPr>
-                <w:rFonts w:eastAsia="Times New Roman" w:cs="Times New Roman"/>
-                <w:color w:val="222222"/>
-                <w:szCs w:val="20"/>
-              </w:rPr>
-              <w:t>&gt;  </w:t>
+            <w:r>
+              <w:rPr>
+                <w:rFonts w:eastAsia="Times New Roman" w:cs="Times New Roman"/>
+                <w:color w:val="222222"/>
+                <w:szCs w:val="20"/>
+              </w:rPr>
+              <w:t>IEnumerable &lt;BillingCompanyDto&gt;  </w:t>
             </w:r>
           </w:p>
         </w:tc>
@@ -17241,23 +16836,13 @@
                 <w:szCs w:val="20"/>
               </w:rPr>
             </w:pPr>
-            <w:proofErr w:type="spellStart"/>
-            <w:r>
-              <w:rPr>
-                <w:rFonts w:eastAsia="Times New Roman" w:cs="Times New Roman"/>
-                <w:color w:val="222222"/>
-                <w:szCs w:val="20"/>
-              </w:rPr>
-              <w:t>BillingCompanyBillingLifeCycleByCompanyIdQuery</w:t>
-            </w:r>
-            <w:proofErr w:type="spellEnd"/>
-            <w:r>
-              <w:rPr>
-                <w:rFonts w:eastAsia="Times New Roman" w:cs="Times New Roman"/>
-                <w:color w:val="222222"/>
-                <w:szCs w:val="20"/>
-              </w:rPr>
-              <w:t> </w:t>
+            <w:r>
+              <w:rPr>
+                <w:rFonts w:eastAsia="Times New Roman" w:cs="Times New Roman"/>
+                <w:color w:val="222222"/>
+                <w:szCs w:val="20"/>
+              </w:rPr>
+              <w:t>BillingCompanyBillingLifeCycleByCompanyIdQuery </w:t>
             </w:r>
           </w:p>
           <w:p>
@@ -17288,7 +16873,6 @@
                 <w:lang w:val="en-US"/>
               </w:rPr>
             </w:pPr>
-            <w:proofErr w:type="spellStart"/>
             <w:r>
               <w:rPr>
                 <w:rFonts w:eastAsia="Times New Roman" w:cs="Times New Roman"/>
@@ -17297,7 +16881,6 @@
               </w:rPr>
               <w:t>Aps.BillingCompany</w:t>
             </w:r>
-            <w:proofErr w:type="spellEnd"/>
           </w:p>
         </w:tc>
         <w:tc>
@@ -17333,23 +16916,13 @@
                 <w:lang w:val="en-US"/>
               </w:rPr>
             </w:pPr>
-            <w:proofErr w:type="spellStart"/>
-            <w:r>
-              <w:rPr>
-                <w:rFonts w:eastAsia="Times New Roman" w:cs="Times New Roman"/>
-                <w:color w:val="222222"/>
-                <w:szCs w:val="20"/>
-              </w:rPr>
-              <w:t>BillingCompanyBillingLifeCycleDto</w:t>
-            </w:r>
-            <w:proofErr w:type="spellEnd"/>
-            <w:r>
-              <w:rPr>
-                <w:rFonts w:eastAsia="Times New Roman" w:cs="Times New Roman"/>
-                <w:color w:val="222222"/>
-                <w:szCs w:val="20"/>
-              </w:rPr>
-              <w:t xml:space="preserve">  </w:t>
+            <w:r>
+              <w:rPr>
+                <w:rFonts w:eastAsia="Times New Roman" w:cs="Times New Roman"/>
+                <w:color w:val="222222"/>
+                <w:szCs w:val="20"/>
+              </w:rPr>
+              <w:t>BillingCompanyBillingLifeCycleDto  </w:t>
             </w:r>
           </w:p>
         </w:tc>
@@ -17387,23 +16960,13 @@
                 <w:szCs w:val="20"/>
               </w:rPr>
             </w:pPr>
-            <w:proofErr w:type="spellStart"/>
-            <w:r>
-              <w:rPr>
-                <w:rFonts w:eastAsia="Times New Roman" w:cs="Times New Roman"/>
-                <w:color w:val="222222"/>
-                <w:szCs w:val="20"/>
-              </w:rPr>
-              <w:t>BillingCompanyByIdQuery</w:t>
-            </w:r>
-            <w:proofErr w:type="spellEnd"/>
-            <w:r>
-              <w:rPr>
-                <w:rFonts w:eastAsia="Times New Roman" w:cs="Times New Roman"/>
-                <w:color w:val="222222"/>
-                <w:szCs w:val="20"/>
-              </w:rPr>
-              <w:t> </w:t>
+            <w:r>
+              <w:rPr>
+                <w:rFonts w:eastAsia="Times New Roman" w:cs="Times New Roman"/>
+                <w:color w:val="222222"/>
+                <w:szCs w:val="20"/>
+              </w:rPr>
+              <w:t>BillingCompanyByIdQuery </w:t>
             </w:r>
           </w:p>
           <w:p>
@@ -17434,7 +16997,6 @@
                 <w:lang w:val="en-US"/>
               </w:rPr>
             </w:pPr>
-            <w:proofErr w:type="spellStart"/>
             <w:r>
               <w:rPr>
                 <w:rFonts w:eastAsia="Times New Roman" w:cs="Times New Roman"/>
@@ -17443,7 +17005,6 @@
               </w:rPr>
               <w:t>Aps.BillingCompany</w:t>
             </w:r>
-            <w:proofErr w:type="spellEnd"/>
           </w:p>
         </w:tc>
         <w:tc>
@@ -17479,23 +17040,13 @@
                 <w:lang w:val="en-US"/>
               </w:rPr>
             </w:pPr>
-            <w:proofErr w:type="spellStart"/>
-            <w:r>
-              <w:rPr>
-                <w:rFonts w:eastAsia="Times New Roman" w:cs="Times New Roman"/>
-                <w:color w:val="222222"/>
-                <w:szCs w:val="20"/>
-              </w:rPr>
-              <w:t>BillingCompanyDto</w:t>
-            </w:r>
-            <w:proofErr w:type="spellEnd"/>
-            <w:r>
-              <w:rPr>
-                <w:rFonts w:eastAsia="Times New Roman" w:cs="Times New Roman"/>
-                <w:color w:val="222222"/>
-                <w:szCs w:val="20"/>
-              </w:rPr>
-              <w:t xml:space="preserve">  </w:t>
+            <w:r>
+              <w:rPr>
+                <w:rFonts w:eastAsia="Times New Roman" w:cs="Times New Roman"/>
+                <w:color w:val="222222"/>
+                <w:szCs w:val="20"/>
+              </w:rPr>
+              <w:t>BillingCompanyDto  </w:t>
             </w:r>
           </w:p>
         </w:tc>
@@ -17534,7 +17085,6 @@
                 <w:lang w:val="en-US"/>
               </w:rPr>
             </w:pPr>
-            <w:proofErr w:type="spellStart"/>
             <w:r>
               <w:rPr>
                 <w:rFonts w:eastAsia="Times New Roman" w:cs="Times New Roman"/>
@@ -17543,7 +17093,6 @@
               </w:rPr>
               <w:t>BillingCompanyCrossCheckEnabledByIdQuery</w:t>
             </w:r>
-            <w:proofErr w:type="spellEnd"/>
           </w:p>
           <w:p>
             <w:pPr>
@@ -17555,7 +17104,6 @@
                 <w:lang w:val="en-US"/>
               </w:rPr>
             </w:pPr>
-            <w:proofErr w:type="spellStart"/>
             <w:r>
               <w:rPr>
                 <w:rFonts w:eastAsia="Times New Roman" w:cs="Times New Roman"/>
@@ -17564,7 +17112,6 @@
               </w:rPr>
               <w:t>Aps.BillingCompany</w:t>
             </w:r>
-            <w:proofErr w:type="spellEnd"/>
           </w:p>
         </w:tc>
         <w:tc>
@@ -17600,23 +17147,13 @@
                 <w:lang w:val="en-US"/>
               </w:rPr>
             </w:pPr>
-            <w:proofErr w:type="spellStart"/>
-            <w:r>
-              <w:rPr>
-                <w:rFonts w:eastAsia="Times New Roman" w:cs="Times New Roman"/>
-                <w:color w:val="222222"/>
-                <w:szCs w:val="20"/>
-              </w:rPr>
-              <w:t>BillingCompanyCrossCheckDto</w:t>
-            </w:r>
-            <w:proofErr w:type="spellEnd"/>
-            <w:r>
-              <w:rPr>
-                <w:rFonts w:eastAsia="Times New Roman" w:cs="Times New Roman"/>
-                <w:color w:val="222222"/>
-                <w:szCs w:val="20"/>
-              </w:rPr>
-              <w:t xml:space="preserve"> </w:t>
+            <w:r>
+              <w:rPr>
+                <w:rFonts w:eastAsia="Times New Roman" w:cs="Times New Roman"/>
+                <w:color w:val="222222"/>
+                <w:szCs w:val="20"/>
+              </w:rPr>
+              <w:t xml:space="preserve">BillingCompanyCrossCheckDto </w:t>
             </w:r>
           </w:p>
           <w:p>
@@ -17674,7 +17211,6 @@
                 <w:lang w:val="en-US"/>
               </w:rPr>
             </w:pPr>
-            <w:proofErr w:type="spellStart"/>
             <w:r>
               <w:rPr>
                 <w:rFonts w:eastAsia="Times New Roman" w:cs="Times New Roman"/>
@@ -17683,7 +17219,6 @@
               </w:rPr>
               <w:t>BillingCompanyOpenClosedWindowsQuery</w:t>
             </w:r>
-            <w:proofErr w:type="spellEnd"/>
           </w:p>
           <w:p>
             <w:pPr>
@@ -17695,7 +17230,6 @@
                 <w:lang w:val="en-US"/>
               </w:rPr>
             </w:pPr>
-            <w:proofErr w:type="spellStart"/>
             <w:r>
               <w:rPr>
                 <w:rFonts w:eastAsia="Times New Roman" w:cs="Times New Roman"/>
@@ -17704,7 +17238,6 @@
               </w:rPr>
               <w:t>Aps.BillingCompany</w:t>
             </w:r>
-            <w:proofErr w:type="spellEnd"/>
           </w:p>
         </w:tc>
         <w:tc>
@@ -17739,7 +17272,6 @@
                 <w:szCs w:val="20"/>
               </w:rPr>
             </w:pPr>
-            <w:proofErr w:type="spellStart"/>
             <w:r>
               <w:rPr>
                 <w:rFonts w:eastAsia="Times New Roman" w:cs="Times New Roman"/>
@@ -17748,7 +17280,6 @@
               </w:rPr>
               <w:t>IEnumerable</w:t>
             </w:r>
-            <w:proofErr w:type="spellEnd"/>
           </w:p>
           <w:p>
             <w:pPr>
@@ -17784,25 +17315,7 @@
                 <w:color w:val="222222"/>
                 <w:szCs w:val="20"/>
               </w:rPr>
-              <w:t>&lt;</w:t>
-            </w:r>
-            <w:proofErr w:type="spellStart"/>
-            <w:r>
-              <w:rPr>
-                <w:rFonts w:eastAsia="Times New Roman" w:cs="Times New Roman"/>
-                <w:color w:val="222222"/>
-                <w:szCs w:val="20"/>
-              </w:rPr>
-              <w:t>OpenClosedWindowDto</w:t>
-            </w:r>
-            <w:proofErr w:type="spellEnd"/>
-            <w:r>
-              <w:rPr>
-                <w:rFonts w:eastAsia="Times New Roman" w:cs="Times New Roman"/>
-                <w:color w:val="222222"/>
-                <w:szCs w:val="20"/>
-              </w:rPr>
-              <w:t>&gt; </w:t>
+              <w:t>&lt;OpenClosedWindowDto&gt; </w:t>
             </w:r>
           </w:p>
         </w:tc>
@@ -17840,23 +17353,13 @@
                 <w:szCs w:val="20"/>
               </w:rPr>
             </w:pPr>
-            <w:proofErr w:type="spellStart"/>
-            <w:r>
-              <w:rPr>
-                <w:rFonts w:eastAsia="Times New Roman" w:cs="Times New Roman"/>
-                <w:color w:val="222222"/>
-                <w:szCs w:val="20"/>
-              </w:rPr>
-              <w:t>BillingCompanyScrapingLoadManagementConfigurationQuery</w:t>
-            </w:r>
-            <w:proofErr w:type="spellEnd"/>
-            <w:r>
-              <w:rPr>
-                <w:rFonts w:eastAsia="Times New Roman" w:cs="Times New Roman"/>
-                <w:color w:val="222222"/>
-                <w:szCs w:val="20"/>
-              </w:rPr>
-              <w:t> </w:t>
+            <w:r>
+              <w:rPr>
+                <w:rFonts w:eastAsia="Times New Roman" w:cs="Times New Roman"/>
+                <w:color w:val="222222"/>
+                <w:szCs w:val="20"/>
+              </w:rPr>
+              <w:t>BillingCompanyScrapingLoadManagementConfigurationQuery </w:t>
             </w:r>
           </w:p>
           <w:p>
@@ -17887,7 +17390,6 @@
                 <w:lang w:val="en-US"/>
               </w:rPr>
             </w:pPr>
-            <w:proofErr w:type="spellStart"/>
             <w:r>
               <w:rPr>
                 <w:rFonts w:eastAsia="Times New Roman" w:cs="Times New Roman"/>
@@ -17896,7 +17398,6 @@
               </w:rPr>
               <w:t>Aps.BillingCompany</w:t>
             </w:r>
-            <w:proofErr w:type="spellEnd"/>
           </w:p>
         </w:tc>
         <w:tc>
@@ -17932,23 +17433,13 @@
                 <w:lang w:val="en-US"/>
               </w:rPr>
             </w:pPr>
-            <w:proofErr w:type="spellStart"/>
-            <w:r>
-              <w:rPr>
-                <w:rFonts w:eastAsia="Times New Roman" w:cs="Times New Roman"/>
-                <w:color w:val="222222"/>
-                <w:szCs w:val="20"/>
-              </w:rPr>
-              <w:t>BillingCompanyScrapingLoadManagementConfigurationDto</w:t>
-            </w:r>
-            <w:proofErr w:type="spellEnd"/>
-            <w:r>
-              <w:rPr>
-                <w:rFonts w:eastAsia="Times New Roman" w:cs="Times New Roman"/>
-                <w:color w:val="222222"/>
-                <w:szCs w:val="20"/>
-              </w:rPr>
-              <w:t xml:space="preserve">  </w:t>
+            <w:r>
+              <w:rPr>
+                <w:rFonts w:eastAsia="Times New Roman" w:cs="Times New Roman"/>
+                <w:color w:val="222222"/>
+                <w:szCs w:val="20"/>
+              </w:rPr>
+              <w:t>BillingCompanyScrapingLoadManagementConfigurationDto  </w:t>
             </w:r>
           </w:p>
         </w:tc>
@@ -17987,7 +17478,6 @@
                 <w:lang w:val="en-US"/>
               </w:rPr>
             </w:pPr>
-            <w:proofErr w:type="spellStart"/>
             <w:r>
               <w:rPr>
                 <w:rFonts w:eastAsia="Times New Roman" w:cs="Times New Roman"/>
@@ -17996,7 +17486,6 @@
               </w:rPr>
               <w:t>BillingCompanyScrapingUrlQuery</w:t>
             </w:r>
-            <w:proofErr w:type="spellEnd"/>
           </w:p>
           <w:p>
             <w:pPr>
@@ -18008,7 +17497,6 @@
                 <w:lang w:val="en-US"/>
               </w:rPr>
             </w:pPr>
-            <w:proofErr w:type="spellStart"/>
             <w:r>
               <w:rPr>
                 <w:rFonts w:eastAsia="Times New Roman" w:cs="Times New Roman"/>
@@ -18017,7 +17505,6 @@
               </w:rPr>
               <w:t>Aps.BillingCompany</w:t>
             </w:r>
-            <w:proofErr w:type="spellEnd"/>
           </w:p>
         </w:tc>
         <w:tc>
@@ -18053,23 +17540,13 @@
                 <w:lang w:val="en-US"/>
               </w:rPr>
             </w:pPr>
-            <w:proofErr w:type="spellStart"/>
-            <w:r>
-              <w:rPr>
-                <w:rFonts w:eastAsia="Times New Roman" w:cs="Times New Roman"/>
-                <w:color w:val="222222"/>
-                <w:szCs w:val="20"/>
-              </w:rPr>
-              <w:t>BillingCompanyScrapingUrlDto</w:t>
-            </w:r>
-            <w:proofErr w:type="spellEnd"/>
-            <w:r>
-              <w:rPr>
-                <w:rFonts w:eastAsia="Times New Roman" w:cs="Times New Roman"/>
-                <w:color w:val="222222"/>
-                <w:szCs w:val="20"/>
-              </w:rPr>
-              <w:t xml:space="preserve"> </w:t>
+            <w:r>
+              <w:rPr>
+                <w:rFonts w:eastAsia="Times New Roman" w:cs="Times New Roman"/>
+                <w:color w:val="222222"/>
+                <w:szCs w:val="20"/>
+              </w:rPr>
+              <w:t xml:space="preserve">BillingCompanyScrapingUrlDto </w:t>
             </w:r>
           </w:p>
           <w:p>
@@ -18126,23 +17603,13 @@
                 <w:szCs w:val="20"/>
               </w:rPr>
             </w:pPr>
-            <w:proofErr w:type="spellStart"/>
-            <w:r>
-              <w:rPr>
-                <w:rFonts w:eastAsia="Times New Roman" w:cs="Times New Roman"/>
-                <w:color w:val="222222"/>
-                <w:szCs w:val="20"/>
-              </w:rPr>
-              <w:t>ScrapingErrorRetryConfigurationQuery</w:t>
-            </w:r>
-            <w:proofErr w:type="spellEnd"/>
-            <w:r>
-              <w:rPr>
-                <w:rFonts w:eastAsia="Times New Roman" w:cs="Times New Roman"/>
-                <w:color w:val="222222"/>
-                <w:szCs w:val="20"/>
-              </w:rPr>
-              <w:t> </w:t>
+            <w:r>
+              <w:rPr>
+                <w:rFonts w:eastAsia="Times New Roman" w:cs="Times New Roman"/>
+                <w:color w:val="222222"/>
+                <w:szCs w:val="20"/>
+              </w:rPr>
+              <w:t>ScrapingErrorRetryConfigurationQuery </w:t>
             </w:r>
           </w:p>
           <w:p>
@@ -18173,7 +17640,6 @@
                 <w:lang w:val="en-US"/>
               </w:rPr>
             </w:pPr>
-            <w:proofErr w:type="spellStart"/>
             <w:r>
               <w:rPr>
                 <w:rFonts w:eastAsia="Times New Roman" w:cs="Times New Roman"/>
@@ -18182,7 +17648,6 @@
               </w:rPr>
               <w:t>Aps.BillingCompany</w:t>
             </w:r>
-            <w:proofErr w:type="spellEnd"/>
           </w:p>
         </w:tc>
         <w:tc>
@@ -18217,7 +17682,6 @@
                 <w:szCs w:val="20"/>
               </w:rPr>
             </w:pPr>
-            <w:proofErr w:type="spellStart"/>
             <w:r>
               <w:rPr>
                 <w:rFonts w:eastAsia="Times New Roman" w:cs="Times New Roman"/>
@@ -18226,7 +17690,6 @@
               </w:rPr>
               <w:t>IEnumerable</w:t>
             </w:r>
-            <w:proofErr w:type="spellEnd"/>
           </w:p>
           <w:p>
             <w:pPr>
@@ -18262,25 +17725,7 @@
                 <w:color w:val="222222"/>
                 <w:szCs w:val="20"/>
               </w:rPr>
-              <w:t>&lt;</w:t>
-            </w:r>
-            <w:proofErr w:type="spellStart"/>
-            <w:r>
-              <w:rPr>
-                <w:rFonts w:eastAsia="Times New Roman" w:cs="Times New Roman"/>
-                <w:color w:val="222222"/>
-                <w:szCs w:val="20"/>
-              </w:rPr>
-              <w:t>ScrapingErrorRetryConfigurationDto</w:t>
-            </w:r>
-            <w:proofErr w:type="spellEnd"/>
-            <w:r>
-              <w:rPr>
-                <w:rFonts w:eastAsia="Times New Roman" w:cs="Times New Roman"/>
-                <w:color w:val="222222"/>
-                <w:szCs w:val="20"/>
-              </w:rPr>
-              <w:t>&gt; </w:t>
+              <w:t>&lt;ScrapingErrorRetryConfigurationDto&gt; </w:t>
             </w:r>
           </w:p>
         </w:tc>
@@ -18318,7 +17763,6 @@
                 <w:szCs w:val="20"/>
               </w:rPr>
             </w:pPr>
-            <w:proofErr w:type="spellStart"/>
             <w:r>
               <w:rPr>
                 <w:rFonts w:eastAsia="Times New Roman" w:cs="Times New Roman"/>
@@ -18327,7 +17771,6 @@
               </w:rPr>
               <w:t>CustomerByIdQuery</w:t>
             </w:r>
-            <w:proofErr w:type="spellEnd"/>
           </w:p>
           <w:p>
             <w:pPr>
@@ -18357,23 +17800,13 @@
                 <w:lang w:val="en-US"/>
               </w:rPr>
             </w:pPr>
-            <w:proofErr w:type="spellStart"/>
-            <w:r>
-              <w:rPr>
-                <w:rFonts w:eastAsia="Times New Roman" w:cs="Times New Roman"/>
-                <w:color w:val="222222"/>
-                <w:szCs w:val="20"/>
-              </w:rPr>
-              <w:t>Aps.Customer</w:t>
-            </w:r>
-            <w:proofErr w:type="spellEnd"/>
-            <w:r>
-              <w:rPr>
-                <w:rFonts w:eastAsia="Times New Roman" w:cs="Times New Roman"/>
-                <w:color w:val="222222"/>
-                <w:szCs w:val="20"/>
-              </w:rPr>
-              <w:t> </w:t>
+            <w:r>
+              <w:rPr>
+                <w:rFonts w:eastAsia="Times New Roman" w:cs="Times New Roman"/>
+                <w:color w:val="222222"/>
+                <w:szCs w:val="20"/>
+              </w:rPr>
+              <w:t>Aps.Customer </w:t>
             </w:r>
           </w:p>
         </w:tc>
@@ -18410,23 +17843,13 @@
                 <w:lang w:val="en-US"/>
               </w:rPr>
             </w:pPr>
-            <w:proofErr w:type="spellStart"/>
-            <w:r>
-              <w:rPr>
-                <w:rFonts w:eastAsia="Times New Roman" w:cs="Times New Roman"/>
-                <w:color w:val="222222"/>
-                <w:szCs w:val="20"/>
-              </w:rPr>
-              <w:t>CustomerDto</w:t>
-            </w:r>
-            <w:proofErr w:type="spellEnd"/>
-            <w:r>
-              <w:rPr>
-                <w:rFonts w:eastAsia="Times New Roman" w:cs="Times New Roman"/>
-                <w:color w:val="222222"/>
-                <w:szCs w:val="20"/>
-              </w:rPr>
-              <w:t xml:space="preserve"> </w:t>
+            <w:r>
+              <w:rPr>
+                <w:rFonts w:eastAsia="Times New Roman" w:cs="Times New Roman"/>
+                <w:color w:val="222222"/>
+                <w:szCs w:val="20"/>
+              </w:rPr>
+              <w:t xml:space="preserve">CustomerDto </w:t>
             </w:r>
           </w:p>
           <w:p>
@@ -18502,7 +17925,6 @@
                 <w:lang w:val="en-US"/>
               </w:rPr>
             </w:pPr>
-            <w:proofErr w:type="spellStart"/>
             <w:r>
               <w:rPr>
                 <w:rFonts w:eastAsia="Times New Roman" w:cs="Times New Roman"/>
@@ -18511,7 +17933,6 @@
               </w:rPr>
               <w:t>CustomerBillingCompanyAccountsById</w:t>
             </w:r>
-            <w:proofErr w:type="spellEnd"/>
           </w:p>
           <w:p>
             <w:pPr>
@@ -18541,7 +17962,6 @@
                 <w:lang w:val="en-US"/>
               </w:rPr>
             </w:pPr>
-            <w:proofErr w:type="spellStart"/>
             <w:r>
               <w:rPr>
                 <w:rFonts w:eastAsia="Times New Roman" w:cs="Times New Roman"/>
@@ -18550,7 +17970,6 @@
               </w:rPr>
               <w:t>Aps.Customer</w:t>
             </w:r>
-            <w:proofErr w:type="spellEnd"/>
           </w:p>
         </w:tc>
         <w:tc>
@@ -18586,23 +18005,13 @@
                 <w:lang w:val="en-US"/>
               </w:rPr>
             </w:pPr>
-            <w:proofErr w:type="spellStart"/>
-            <w:r>
-              <w:rPr>
-                <w:rFonts w:eastAsia="Times New Roman" w:cs="Times New Roman"/>
-                <w:color w:val="222222"/>
-                <w:szCs w:val="20"/>
-              </w:rPr>
-              <w:t>CustomerBillingCompanyAccountDto</w:t>
-            </w:r>
-            <w:proofErr w:type="spellEnd"/>
-            <w:r>
-              <w:rPr>
-                <w:rFonts w:eastAsia="Times New Roman" w:cs="Times New Roman"/>
-                <w:color w:val="222222"/>
-                <w:szCs w:val="20"/>
-              </w:rPr>
-              <w:t xml:space="preserve"> </w:t>
+            <w:r>
+              <w:rPr>
+                <w:rFonts w:eastAsia="Times New Roman" w:cs="Times New Roman"/>
+                <w:color w:val="222222"/>
+                <w:szCs w:val="20"/>
+              </w:rPr>
+              <w:t xml:space="preserve">CustomerBillingCompanyAccountDto </w:t>
             </w:r>
           </w:p>
           <w:p>
@@ -18733,7 +18142,7 @@
 </file>
 
 <file path=word/endnotes.xml><?xml version="1.0" encoding="utf-8"?>
-<w:endnotes xmlns:wpc="http://schemas.microsoft.com/office/word/2010/wordprocessingCanvas" xmlns:mc="http://schemas.openxmlformats.org/markup-compatibility/2006" xmlns:o="urn:schemas-microsoft-com:office:office" xmlns:r="http://schemas.openxmlformats.org/officeDocument/2006/relationships" xmlns:m="http://schemas.openxmlformats.org/officeDocument/2006/math" xmlns:v="urn:schemas-microsoft-com:vml" xmlns:wp14="http://schemas.microsoft.com/office/word/2010/wordprocessingDrawing" xmlns:wp="http://schemas.openxmlformats.org/drawingml/2006/wordprocessingDrawing" xmlns:w10="urn:schemas-microsoft-com:office:word" xmlns:w="http://schemas.openxmlformats.org/wordprocessingml/2006/main" xmlns:w14="http://schemas.microsoft.com/office/word/2010/wordml" xmlns:wpg="http://schemas.microsoft.com/office/word/2010/wordprocessingGroup" xmlns:wpi="http://schemas.microsoft.com/office/word/2010/wordprocessingInk" xmlns:wne="http://schemas.microsoft.com/office/word/2006/wordml" xmlns:wps="http://schemas.microsoft.com/office/word/2010/wordprocessingShape" mc:Ignorable="w14 wp14">
+<w:endnotes xmlns:wpc="http://schemas.microsoft.com/office/word/2010/wordprocessingCanvas" xmlns:mc="http://schemas.openxmlformats.org/markup-compatibility/2006" xmlns:o="urn:schemas-microsoft-com:office:office" xmlns:r="http://schemas.openxmlformats.org/officeDocument/2006/relationships" xmlns:m="http://schemas.openxmlformats.org/officeDocument/2006/math" xmlns:v="urn:schemas-microsoft-com:vml" xmlns:wp14="http://schemas.microsoft.com/office/word/2010/wordprocessingDrawing" xmlns:wp="http://schemas.openxmlformats.org/drawingml/2006/wordprocessingDrawing" xmlns:w10="urn:schemas-microsoft-com:office:word" xmlns:w="http://schemas.openxmlformats.org/wordprocessingml/2006/main" xmlns:w14="http://schemas.microsoft.com/office/word/2010/wordml" xmlns:w15="http://schemas.microsoft.com/office/word/2012/wordml" xmlns:wpg="http://schemas.microsoft.com/office/word/2010/wordprocessingGroup" xmlns:wpi="http://schemas.microsoft.com/office/word/2010/wordprocessingInk" xmlns:wne="http://schemas.microsoft.com/office/word/2006/wordml" xmlns:wps="http://schemas.microsoft.com/office/word/2010/wordprocessingShape" mc:Ignorable="w14 w15 wp14">
   <w:endnote w:type="separator" w:id="-1">
     <w:p>
       <w:pPr>
@@ -18758,7 +18167,7 @@
 </file>
 
 <file path=word/footer1.xml><?xml version="1.0" encoding="utf-8"?>
-<w:ftr xmlns:wpc="http://schemas.microsoft.com/office/word/2010/wordprocessingCanvas" xmlns:mc="http://schemas.openxmlformats.org/markup-compatibility/2006" xmlns:o="urn:schemas-microsoft-com:office:office" xmlns:r="http://schemas.openxmlformats.org/officeDocument/2006/relationships" xmlns:m="http://schemas.openxmlformats.org/officeDocument/2006/math" xmlns:v="urn:schemas-microsoft-com:vml" xmlns:wp14="http://schemas.microsoft.com/office/word/2010/wordprocessingDrawing" xmlns:wp="http://schemas.openxmlformats.org/drawingml/2006/wordprocessingDrawing" xmlns:w10="urn:schemas-microsoft-com:office:word" xmlns:w="http://schemas.openxmlformats.org/wordprocessingml/2006/main" xmlns:w14="http://schemas.microsoft.com/office/word/2010/wordml" xmlns:wpg="http://schemas.microsoft.com/office/word/2010/wordprocessingGroup" xmlns:wpi="http://schemas.microsoft.com/office/word/2010/wordprocessingInk" xmlns:wne="http://schemas.microsoft.com/office/word/2006/wordml" xmlns:wps="http://schemas.microsoft.com/office/word/2010/wordprocessingShape" mc:Ignorable="w14 wp14">
+<w:ftr xmlns:wpc="http://schemas.microsoft.com/office/word/2010/wordprocessingCanvas" xmlns:mc="http://schemas.openxmlformats.org/markup-compatibility/2006" xmlns:o="urn:schemas-microsoft-com:office:office" xmlns:r="http://schemas.openxmlformats.org/officeDocument/2006/relationships" xmlns:m="http://schemas.openxmlformats.org/officeDocument/2006/math" xmlns:v="urn:schemas-microsoft-com:vml" xmlns:wp14="http://schemas.microsoft.com/office/word/2010/wordprocessingDrawing" xmlns:wp="http://schemas.openxmlformats.org/drawingml/2006/wordprocessingDrawing" xmlns:w10="urn:schemas-microsoft-com:office:word" xmlns:w="http://schemas.openxmlformats.org/wordprocessingml/2006/main" xmlns:w14="http://schemas.microsoft.com/office/word/2010/wordml" xmlns:w15="http://schemas.microsoft.com/office/word/2012/wordml" xmlns:wpg="http://schemas.microsoft.com/office/word/2010/wordprocessingGroup" xmlns:wpi="http://schemas.microsoft.com/office/word/2010/wordprocessingInk" xmlns:wne="http://schemas.microsoft.com/office/word/2006/wordml" xmlns:wps="http://schemas.microsoft.com/office/word/2010/wordprocessingShape" mc:Ignorable="w14 w15 wp14">
   <w:p>
     <w:pPr>
       <w:pStyle w:val="Footer"/>
@@ -18768,7 +18177,7 @@
 </file>
 
 <file path=word/footer2.xml><?xml version="1.0" encoding="utf-8"?>
-<w:ftr xmlns:wpc="http://schemas.microsoft.com/office/word/2010/wordprocessingCanvas" xmlns:mc="http://schemas.openxmlformats.org/markup-compatibility/2006" xmlns:o="urn:schemas-microsoft-com:office:office" xmlns:r="http://schemas.openxmlformats.org/officeDocument/2006/relationships" xmlns:m="http://schemas.openxmlformats.org/officeDocument/2006/math" xmlns:v="urn:schemas-microsoft-com:vml" xmlns:wp14="http://schemas.microsoft.com/office/word/2010/wordprocessingDrawing" xmlns:wp="http://schemas.openxmlformats.org/drawingml/2006/wordprocessingDrawing" xmlns:w10="urn:schemas-microsoft-com:office:word" xmlns:w="http://schemas.openxmlformats.org/wordprocessingml/2006/main" xmlns:w14="http://schemas.microsoft.com/office/word/2010/wordml" xmlns:wpg="http://schemas.microsoft.com/office/word/2010/wordprocessingGroup" xmlns:wpi="http://schemas.microsoft.com/office/word/2010/wordprocessingInk" xmlns:wne="http://schemas.microsoft.com/office/word/2006/wordml" xmlns:wps="http://schemas.microsoft.com/office/word/2010/wordprocessingShape" mc:Ignorable="w14 wp14">
+<w:ftr xmlns:wpc="http://schemas.microsoft.com/office/word/2010/wordprocessingCanvas" xmlns:mc="http://schemas.openxmlformats.org/markup-compatibility/2006" xmlns:o="urn:schemas-microsoft-com:office:office" xmlns:r="http://schemas.openxmlformats.org/officeDocument/2006/relationships" xmlns:m="http://schemas.openxmlformats.org/officeDocument/2006/math" xmlns:v="urn:schemas-microsoft-com:vml" xmlns:wp14="http://schemas.microsoft.com/office/word/2010/wordprocessingDrawing" xmlns:wp="http://schemas.openxmlformats.org/drawingml/2006/wordprocessingDrawing" xmlns:w10="urn:schemas-microsoft-com:office:word" xmlns:w="http://schemas.openxmlformats.org/wordprocessingml/2006/main" xmlns:w14="http://schemas.microsoft.com/office/word/2010/wordml" xmlns:w15="http://schemas.microsoft.com/office/word/2012/wordml" xmlns:wpg="http://schemas.microsoft.com/office/word/2010/wordprocessingGroup" xmlns:wpi="http://schemas.microsoft.com/office/word/2010/wordprocessingInk" xmlns:wne="http://schemas.microsoft.com/office/word/2006/wordml" xmlns:wps="http://schemas.microsoft.com/office/word/2010/wordprocessingShape" mc:Ignorable="w14 w15 wp14">
   <w:sdt>
     <w:sdtPr>
       <w:id w:val="2022590179"/>
@@ -18801,7 +18210,7 @@
           <w:rPr>
             <w:noProof/>
           </w:rPr>
-          <w:t>15</w:t>
+          <w:t>20</w:t>
         </w:r>
         <w:r>
           <w:rPr>
@@ -18821,7 +18230,7 @@
 </file>
 
 <file path=word/footer3.xml><?xml version="1.0" encoding="utf-8"?>
-<w:ftr xmlns:wpc="http://schemas.microsoft.com/office/word/2010/wordprocessingCanvas" xmlns:mc="http://schemas.openxmlformats.org/markup-compatibility/2006" xmlns:o="urn:schemas-microsoft-com:office:office" xmlns:r="http://schemas.openxmlformats.org/officeDocument/2006/relationships" xmlns:m="http://schemas.openxmlformats.org/officeDocument/2006/math" xmlns:v="urn:schemas-microsoft-com:vml" xmlns:wp14="http://schemas.microsoft.com/office/word/2010/wordprocessingDrawing" xmlns:wp="http://schemas.openxmlformats.org/drawingml/2006/wordprocessingDrawing" xmlns:w10="urn:schemas-microsoft-com:office:word" xmlns:w="http://schemas.openxmlformats.org/wordprocessingml/2006/main" xmlns:w14="http://schemas.microsoft.com/office/word/2010/wordml" xmlns:wpg="http://schemas.microsoft.com/office/word/2010/wordprocessingGroup" xmlns:wpi="http://schemas.microsoft.com/office/word/2010/wordprocessingInk" xmlns:wne="http://schemas.microsoft.com/office/word/2006/wordml" xmlns:wps="http://schemas.microsoft.com/office/word/2010/wordprocessingShape" mc:Ignorable="w14 wp14">
+<w:ftr xmlns:wpc="http://schemas.microsoft.com/office/word/2010/wordprocessingCanvas" xmlns:mc="http://schemas.openxmlformats.org/markup-compatibility/2006" xmlns:o="urn:schemas-microsoft-com:office:office" xmlns:r="http://schemas.openxmlformats.org/officeDocument/2006/relationships" xmlns:m="http://schemas.openxmlformats.org/officeDocument/2006/math" xmlns:v="urn:schemas-microsoft-com:vml" xmlns:wp14="http://schemas.microsoft.com/office/word/2010/wordprocessingDrawing" xmlns:wp="http://schemas.openxmlformats.org/drawingml/2006/wordprocessingDrawing" xmlns:w10="urn:schemas-microsoft-com:office:word" xmlns:w="http://schemas.openxmlformats.org/wordprocessingml/2006/main" xmlns:w14="http://schemas.microsoft.com/office/word/2010/wordml" xmlns:w15="http://schemas.microsoft.com/office/word/2012/wordml" xmlns:wpg="http://schemas.microsoft.com/office/word/2010/wordprocessingGroup" xmlns:wpi="http://schemas.microsoft.com/office/word/2010/wordprocessingInk" xmlns:wne="http://schemas.microsoft.com/office/word/2006/wordml" xmlns:wps="http://schemas.microsoft.com/office/word/2010/wordprocessingShape" mc:Ignorable="w14 w15 wp14">
   <w:sdt>
     <w:sdtPr>
       <w:id w:val="-821192563"/>
@@ -18857,7 +18266,7 @@
 </file>
 
 <file path=word/footnotes.xml><?xml version="1.0" encoding="utf-8"?>
-<w:footnotes xmlns:wpc="http://schemas.microsoft.com/office/word/2010/wordprocessingCanvas" xmlns:mc="http://schemas.openxmlformats.org/markup-compatibility/2006" xmlns:o="urn:schemas-microsoft-com:office:office" xmlns:r="http://schemas.openxmlformats.org/officeDocument/2006/relationships" xmlns:m="http://schemas.openxmlformats.org/officeDocument/2006/math" xmlns:v="urn:schemas-microsoft-com:vml" xmlns:wp14="http://schemas.microsoft.com/office/word/2010/wordprocessingDrawing" xmlns:wp="http://schemas.openxmlformats.org/drawingml/2006/wordprocessingDrawing" xmlns:w10="urn:schemas-microsoft-com:office:word" xmlns:w="http://schemas.openxmlformats.org/wordprocessingml/2006/main" xmlns:w14="http://schemas.microsoft.com/office/word/2010/wordml" xmlns:wpg="http://schemas.microsoft.com/office/word/2010/wordprocessingGroup" xmlns:wpi="http://schemas.microsoft.com/office/word/2010/wordprocessingInk" xmlns:wne="http://schemas.microsoft.com/office/word/2006/wordml" xmlns:wps="http://schemas.microsoft.com/office/word/2010/wordprocessingShape" mc:Ignorable="w14 wp14">
+<w:footnotes xmlns:wpc="http://schemas.microsoft.com/office/word/2010/wordprocessingCanvas" xmlns:mc="http://schemas.openxmlformats.org/markup-compatibility/2006" xmlns:o="urn:schemas-microsoft-com:office:office" xmlns:r="http://schemas.openxmlformats.org/officeDocument/2006/relationships" xmlns:m="http://schemas.openxmlformats.org/officeDocument/2006/math" xmlns:v="urn:schemas-microsoft-com:vml" xmlns:wp14="http://schemas.microsoft.com/office/word/2010/wordprocessingDrawing" xmlns:wp="http://schemas.openxmlformats.org/drawingml/2006/wordprocessingDrawing" xmlns:w10="urn:schemas-microsoft-com:office:word" xmlns:w="http://schemas.openxmlformats.org/wordprocessingml/2006/main" xmlns:w14="http://schemas.microsoft.com/office/word/2010/wordml" xmlns:w15="http://schemas.microsoft.com/office/word/2012/wordml" xmlns:wpg="http://schemas.microsoft.com/office/word/2010/wordprocessingGroup" xmlns:wpi="http://schemas.microsoft.com/office/word/2010/wordprocessingInk" xmlns:wne="http://schemas.microsoft.com/office/word/2006/wordml" xmlns:wps="http://schemas.microsoft.com/office/word/2010/wordprocessingShape" mc:Ignorable="w14 w15 wp14">
   <w:footnote w:type="separator" w:id="-1">
     <w:p>
       <w:pPr>
@@ -18882,7 +18291,7 @@
 </file>
 
 <file path=word/header1.xml><?xml version="1.0" encoding="utf-8"?>
-<w:hdr xmlns:wpc="http://schemas.microsoft.com/office/word/2010/wordprocessingCanvas" xmlns:mc="http://schemas.openxmlformats.org/markup-compatibility/2006" xmlns:o="urn:schemas-microsoft-com:office:office" xmlns:r="http://schemas.openxmlformats.org/officeDocument/2006/relationships" xmlns:m="http://schemas.openxmlformats.org/officeDocument/2006/math" xmlns:v="urn:schemas-microsoft-com:vml" xmlns:wp14="http://schemas.microsoft.com/office/word/2010/wordprocessingDrawing" xmlns:wp="http://schemas.openxmlformats.org/drawingml/2006/wordprocessingDrawing" xmlns:w10="urn:schemas-microsoft-com:office:word" xmlns:w="http://schemas.openxmlformats.org/wordprocessingml/2006/main" xmlns:w14="http://schemas.microsoft.com/office/word/2010/wordml" xmlns:wpg="http://schemas.microsoft.com/office/word/2010/wordprocessingGroup" xmlns:wpi="http://schemas.microsoft.com/office/word/2010/wordprocessingInk" xmlns:wne="http://schemas.microsoft.com/office/word/2006/wordml" xmlns:wps="http://schemas.microsoft.com/office/word/2010/wordprocessingShape" mc:Ignorable="w14 wp14">
+<w:hdr xmlns:wpc="http://schemas.microsoft.com/office/word/2010/wordprocessingCanvas" xmlns:mc="http://schemas.openxmlformats.org/markup-compatibility/2006" xmlns:o="urn:schemas-microsoft-com:office:office" xmlns:r="http://schemas.openxmlformats.org/officeDocument/2006/relationships" xmlns:m="http://schemas.openxmlformats.org/officeDocument/2006/math" xmlns:v="urn:schemas-microsoft-com:vml" xmlns:wp14="http://schemas.microsoft.com/office/word/2010/wordprocessingDrawing" xmlns:wp="http://schemas.openxmlformats.org/drawingml/2006/wordprocessingDrawing" xmlns:w10="urn:schemas-microsoft-com:office:word" xmlns:w="http://schemas.openxmlformats.org/wordprocessingml/2006/main" xmlns:w14="http://schemas.microsoft.com/office/word/2010/wordml" xmlns:w15="http://schemas.microsoft.com/office/word/2012/wordml" xmlns:wpg="http://schemas.microsoft.com/office/word/2010/wordprocessingGroup" xmlns:wpi="http://schemas.microsoft.com/office/word/2010/wordprocessingInk" xmlns:wne="http://schemas.microsoft.com/office/word/2006/wordml" xmlns:wps="http://schemas.microsoft.com/office/word/2010/wordprocessingShape" mc:Ignorable="w14 w15 wp14">
   <w:p>
     <w:pPr>
       <w:pStyle w:val="Header"/>
@@ -18892,7 +18301,7 @@
 </file>
 
 <file path=word/header2.xml><?xml version="1.0" encoding="utf-8"?>
-<w:hdr xmlns:wpc="http://schemas.microsoft.com/office/word/2010/wordprocessingCanvas" xmlns:mc="http://schemas.openxmlformats.org/markup-compatibility/2006" xmlns:o="urn:schemas-microsoft-com:office:office" xmlns:r="http://schemas.openxmlformats.org/officeDocument/2006/relationships" xmlns:m="http://schemas.openxmlformats.org/officeDocument/2006/math" xmlns:v="urn:schemas-microsoft-com:vml" xmlns:wp14="http://schemas.microsoft.com/office/word/2010/wordprocessingDrawing" xmlns:wp="http://schemas.openxmlformats.org/drawingml/2006/wordprocessingDrawing" xmlns:w10="urn:schemas-microsoft-com:office:word" xmlns:w="http://schemas.openxmlformats.org/wordprocessingml/2006/main" xmlns:w14="http://schemas.microsoft.com/office/word/2010/wordml" xmlns:wpg="http://schemas.microsoft.com/office/word/2010/wordprocessingGroup" xmlns:wpi="http://schemas.microsoft.com/office/word/2010/wordprocessingInk" xmlns:wne="http://schemas.microsoft.com/office/word/2006/wordml" xmlns:wps="http://schemas.microsoft.com/office/word/2010/wordprocessingShape" mc:Ignorable="w14 wp14">
+<w:hdr xmlns:wpc="http://schemas.microsoft.com/office/word/2010/wordprocessingCanvas" xmlns:mc="http://schemas.openxmlformats.org/markup-compatibility/2006" xmlns:o="urn:schemas-microsoft-com:office:office" xmlns:r="http://schemas.openxmlformats.org/officeDocument/2006/relationships" xmlns:m="http://schemas.openxmlformats.org/officeDocument/2006/math" xmlns:v="urn:schemas-microsoft-com:vml" xmlns:wp14="http://schemas.microsoft.com/office/word/2010/wordprocessingDrawing" xmlns:wp="http://schemas.openxmlformats.org/drawingml/2006/wordprocessingDrawing" xmlns:w10="urn:schemas-microsoft-com:office:word" xmlns:w="http://schemas.openxmlformats.org/wordprocessingml/2006/main" xmlns:w14="http://schemas.microsoft.com/office/word/2010/wordml" xmlns:w15="http://schemas.microsoft.com/office/word/2012/wordml" xmlns:wpg="http://schemas.microsoft.com/office/word/2010/wordprocessingGroup" xmlns:wpi="http://schemas.microsoft.com/office/word/2010/wordprocessingInk" xmlns:wne="http://schemas.microsoft.com/office/word/2006/wordml" xmlns:wps="http://schemas.microsoft.com/office/word/2010/wordprocessingShape" mc:Ignorable="w14 w15 wp14">
   <w:p>
     <w:pPr>
       <w:pStyle w:val="Header"/>
@@ -18902,7 +18311,7 @@
 </file>
 
 <file path=word/header3.xml><?xml version="1.0" encoding="utf-8"?>
-<w:hdr xmlns:wpc="http://schemas.microsoft.com/office/word/2010/wordprocessingCanvas" xmlns:mc="http://schemas.openxmlformats.org/markup-compatibility/2006" xmlns:o="urn:schemas-microsoft-com:office:office" xmlns:r="http://schemas.openxmlformats.org/officeDocument/2006/relationships" xmlns:m="http://schemas.openxmlformats.org/officeDocument/2006/math" xmlns:v="urn:schemas-microsoft-com:vml" xmlns:wp14="http://schemas.microsoft.com/office/word/2010/wordprocessingDrawing" xmlns:wp="http://schemas.openxmlformats.org/drawingml/2006/wordprocessingDrawing" xmlns:w10="urn:schemas-microsoft-com:office:word" xmlns:w="http://schemas.openxmlformats.org/wordprocessingml/2006/main" xmlns:w14="http://schemas.microsoft.com/office/word/2010/wordml" xmlns:wpg="http://schemas.microsoft.com/office/word/2010/wordprocessingGroup" xmlns:wpi="http://schemas.microsoft.com/office/word/2010/wordprocessingInk" xmlns:wne="http://schemas.microsoft.com/office/word/2006/wordml" xmlns:wps="http://schemas.microsoft.com/office/word/2010/wordprocessingShape" mc:Ignorable="w14 wp14">
+<w:hdr xmlns:wpc="http://schemas.microsoft.com/office/word/2010/wordprocessingCanvas" xmlns:mc="http://schemas.openxmlformats.org/markup-compatibility/2006" xmlns:o="urn:schemas-microsoft-com:office:office" xmlns:r="http://schemas.openxmlformats.org/officeDocument/2006/relationships" xmlns:m="http://schemas.openxmlformats.org/officeDocument/2006/math" xmlns:v="urn:schemas-microsoft-com:vml" xmlns:wp14="http://schemas.microsoft.com/office/word/2010/wordprocessingDrawing" xmlns:wp="http://schemas.openxmlformats.org/drawingml/2006/wordprocessingDrawing" xmlns:w10="urn:schemas-microsoft-com:office:word" xmlns:w="http://schemas.openxmlformats.org/wordprocessingml/2006/main" xmlns:w14="http://schemas.microsoft.com/office/word/2010/wordml" xmlns:w15="http://schemas.microsoft.com/office/word/2012/wordml" xmlns:wpg="http://schemas.microsoft.com/office/word/2010/wordprocessingGroup" xmlns:wpi="http://schemas.microsoft.com/office/word/2010/wordprocessingInk" xmlns:wne="http://schemas.microsoft.com/office/word/2006/wordml" xmlns:wps="http://schemas.microsoft.com/office/word/2010/wordprocessingShape" mc:Ignorable="w14 w15 wp14">
   <w:p>
     <w:pPr>
       <w:pStyle w:val="Header"/>
@@ -18912,7 +18321,7 @@
 </file>
 
 <file path=word/numbering.xml><?xml version="1.0" encoding="utf-8"?>
-<w:numbering xmlns:wpc="http://schemas.microsoft.com/office/word/2010/wordprocessingCanvas" xmlns:mc="http://schemas.openxmlformats.org/markup-compatibility/2006" xmlns:o="urn:schemas-microsoft-com:office:office" xmlns:r="http://schemas.openxmlformats.org/officeDocument/2006/relationships" xmlns:m="http://schemas.openxmlformats.org/officeDocument/2006/math" xmlns:v="urn:schemas-microsoft-com:vml" xmlns:wp14="http://schemas.microsoft.com/office/word/2010/wordprocessingDrawing" xmlns:wp="http://schemas.openxmlformats.org/drawingml/2006/wordprocessingDrawing" xmlns:w10="urn:schemas-microsoft-com:office:word" xmlns:w="http://schemas.openxmlformats.org/wordprocessingml/2006/main" xmlns:w14="http://schemas.microsoft.com/office/word/2010/wordml" xmlns:wpg="http://schemas.microsoft.com/office/word/2010/wordprocessingGroup" xmlns:wpi="http://schemas.microsoft.com/office/word/2010/wordprocessingInk" xmlns:wne="http://schemas.microsoft.com/office/word/2006/wordml" xmlns:wps="http://schemas.microsoft.com/office/word/2010/wordprocessingShape" mc:Ignorable="w14 wp14">
+<w:numbering xmlns:wpc="http://schemas.microsoft.com/office/word/2010/wordprocessingCanvas" xmlns:mc="http://schemas.openxmlformats.org/markup-compatibility/2006" xmlns:o="urn:schemas-microsoft-com:office:office" xmlns:r="http://schemas.openxmlformats.org/officeDocument/2006/relationships" xmlns:m="http://schemas.openxmlformats.org/officeDocument/2006/math" xmlns:v="urn:schemas-microsoft-com:vml" xmlns:wp14="http://schemas.microsoft.com/office/word/2010/wordprocessingDrawing" xmlns:wp="http://schemas.openxmlformats.org/drawingml/2006/wordprocessingDrawing" xmlns:w10="urn:schemas-microsoft-com:office:word" xmlns:w="http://schemas.openxmlformats.org/wordprocessingml/2006/main" xmlns:w14="http://schemas.microsoft.com/office/word/2010/wordml" xmlns:w15="http://schemas.microsoft.com/office/word/2012/wordml" xmlns:wpg="http://schemas.microsoft.com/office/word/2010/wordprocessingGroup" xmlns:wpi="http://schemas.microsoft.com/office/word/2010/wordprocessingInk" xmlns:wne="http://schemas.microsoft.com/office/word/2006/wordml" xmlns:wps="http://schemas.microsoft.com/office/word/2010/wordprocessingShape" mc:Ignorable="w14 w15 wp14">
   <w:abstractNum w:abstractNumId="0">
     <w:nsid w:val="100A1115"/>
     <w:multiLevelType w:val="hybridMultilevel"/>
@@ -19698,7 +19107,7 @@
 </file>
 
 <file path=word/styles.xml><?xml version="1.0" encoding="utf-8"?>
-<w:styles xmlns:mc="http://schemas.openxmlformats.org/markup-compatibility/2006" xmlns:r="http://schemas.openxmlformats.org/officeDocument/2006/relationships" xmlns:w="http://schemas.openxmlformats.org/wordprocessingml/2006/main" xmlns:w14="http://schemas.microsoft.com/office/word/2010/wordml" mc:Ignorable="w14">
+<w:styles xmlns:mc="http://schemas.openxmlformats.org/markup-compatibility/2006" xmlns:r="http://schemas.openxmlformats.org/officeDocument/2006/relationships" xmlns:w="http://schemas.openxmlformats.org/wordprocessingml/2006/main" xmlns:w14="http://schemas.microsoft.com/office/word/2010/wordml" xmlns:w15="http://schemas.microsoft.com/office/word/2012/wordml" mc:Ignorable="w14 w15">
   <w:docDefaults>
     <w:rPrDefault>
       <w:rPr>
@@ -19714,811 +19123,378 @@
       </w:pPr>
     </w:pPrDefault>
   </w:docDefaults>
-  <w:latentStyles w:defLockedState="0" w:defUIPriority="99" w:defSemiHidden="1" w:defUnhideWhenUsed="1" w:defQFormat="0" w:count="267">
-    <w:lsdException w:name="Normal" w:semiHidden="0" w:uiPriority="0" w:unhideWhenUsed="0" w:qFormat="1"/>
-    <w:lsdException w:name="heading 1" w:semiHidden="0" w:uiPriority="9" w:unhideWhenUsed="0" w:qFormat="1"/>
-    <w:lsdException w:name="heading 2" w:uiPriority="9" w:qFormat="1"/>
-    <w:lsdException w:name="heading 3" w:uiPriority="9" w:qFormat="1"/>
-    <w:lsdException w:name="heading 4" w:uiPriority="9" w:qFormat="1"/>
-    <w:lsdException w:name="heading 5" w:uiPriority="9" w:qFormat="1"/>
-    <w:lsdException w:name="heading 6" w:uiPriority="9" w:qFormat="1"/>
-    <w:lsdException w:name="heading 7" w:uiPriority="9" w:qFormat="1"/>
-    <w:lsdException w:name="heading 8" w:uiPriority="9" w:qFormat="1"/>
-    <w:lsdException w:name="heading 9" w:uiPriority="9" w:qFormat="1"/>
-    <w:lsdException w:name="toc 1" w:uiPriority="39"/>
-    <w:lsdException w:name="toc 2" w:uiPriority="39"/>
-    <w:lsdException w:name="toc 3" w:uiPriority="39"/>
-    <w:lsdException w:name="toc 4" w:uiPriority="39"/>
-    <w:lsdException w:name="toc 5" w:uiPriority="39"/>
-    <w:lsdException w:name="toc 6" w:uiPriority="39"/>
-    <w:lsdException w:name="toc 7" w:uiPriority="39"/>
-    <w:lsdException w:name="toc 8" w:uiPriority="39"/>
-    <w:lsdException w:name="toc 9" w:uiPriority="39"/>
-    <w:lsdException w:name="caption" w:uiPriority="35" w:qFormat="1"/>
-    <w:lsdException w:name="Title" w:semiHidden="0" w:uiPriority="10" w:unhideWhenUsed="0" w:qFormat="1"/>
-    <w:lsdException w:name="Default Paragraph Font" w:uiPriority="1"/>
-    <w:lsdException w:name="Subtitle" w:semiHidden="0" w:uiPriority="11" w:unhideWhenUsed="0" w:qFormat="1"/>
-    <w:lsdException w:name="Strong" w:semiHidden="0" w:uiPriority="22" w:unhideWhenUsed="0" w:qFormat="1"/>
-    <w:lsdException w:name="Emphasis" w:semiHidden="0" w:uiPriority="20" w:unhideWhenUsed="0" w:qFormat="1"/>
-    <w:lsdException w:name="Table Grid" w:semiHidden="0" w:uiPriority="39" w:unhideWhenUsed="0"/>
-    <w:lsdException w:name="Placeholder Text" w:unhideWhenUsed="0"/>
-    <w:lsdException w:name="No Spacing" w:semiHidden="0" w:uiPriority="1" w:unhideWhenUsed="0" w:qFormat="1"/>
-    <w:lsdException w:name="Light Shading" w:semiHidden="0" w:uiPriority="60" w:unhideWhenUsed="0"/>
-    <w:lsdException w:name="Light List" w:semiHidden="0" w:uiPriority="61" w:unhideWhenUsed="0"/>
-    <w:lsdException w:name="Light Grid" w:semiHidden="0" w:uiPriority="62" w:unhideWhenUsed="0"/>
-    <w:lsdException w:name="Medium Shading 1" w:semiHidden="0" w:uiPriority="63" w:unhideWhenUsed="0"/>
-    <w:lsdException w:name="Medium Shading 2" w:semiHidden="0" w:uiPriority="64" w:unhideWhenUsed="0"/>
-    <w:lsdException w:name="Medium List 1" w:semiHidden="0" w:uiPriority="65" w:unhideWhenUsed="0"/>
-    <w:lsdException w:name="Medium List 2" w:semiHidden="0" w:uiPriority="66" w:unhideWhenUsed="0"/>
-    <w:lsdException w:name="Medium Grid 1" w:semiHidden="0" w:uiPriority="67" w:unhideWhenUsed="0"/>
-    <w:lsdException w:name="Medium Grid 2" w:semiHidden="0" w:uiPriority="68" w:unhideWhenUsed="0"/>
-    <w:lsdException w:name="Medium Grid 3" w:semiHidden="0" w:uiPriority="69" w:unhideWhenUsed="0"/>
-    <w:lsdException w:name="Dark List" w:semiHidden="0" w:uiPriority="70" w:unhideWhenUsed="0"/>
-    <w:lsdException w:name="Colorful Shading" w:semiHidden="0" w:uiPriority="71" w:unhideWhenUsed="0"/>
-    <w:lsdException w:name="Colorful List" w:semiHidden="0" w:uiPriority="72" w:unhideWhenUsed="0"/>
-    <w:lsdException w:name="Colorful Grid" w:semiHidden="0" w:uiPriority="73" w:unhideWhenUsed="0"/>
-    <w:lsdException w:name="Light Shading Accent 1" w:semiHidden="0" w:uiPriority="60" w:unhideWhenUsed="0"/>
-    <w:lsdException w:name="Light List Accent 1" w:semiHidden="0" w:uiPriority="61" w:unhideWhenUsed="0"/>
-    <w:lsdException w:name="Light Grid Accent 1" w:semiHidden="0" w:uiPriority="62" w:unhideWhenUsed="0"/>
-    <w:lsdException w:name="Medium Shading 1 Accent 1" w:semiHidden="0" w:uiPriority="63" w:unhideWhenUsed="0"/>
-    <w:lsdException w:name="Medium Shading 2 Accent 1" w:semiHidden="0" w:uiPriority="64" w:unhideWhenUsed="0"/>
-    <w:lsdException w:name="Medium List 1 Accent 1" w:semiHidden="0" w:uiPriority="65" w:unhideWhenUsed="0"/>
-    <w:lsdException w:name="Revision" w:unhideWhenUsed="0"/>
-    <w:lsdException w:name="List Paragraph" w:semiHidden="0" w:uiPriority="34" w:unhideWhenUsed="0" w:qFormat="1"/>
-    <w:lsdException w:name="Quote" w:semiHidden="0" w:uiPriority="29" w:unhideWhenUsed="0" w:qFormat="1"/>
-    <w:lsdException w:name="Intense Quote" w:semiHidden="0" w:uiPriority="30" w:unhideWhenUsed="0" w:qFormat="1"/>
-    <w:lsdException w:name="Medium List 2 Accent 1" w:semiHidden="0" w:uiPriority="66" w:unhideWhenUsed="0"/>
-    <w:lsdException w:name="Medium Grid 1 Accent 1" w:semiHidden="0" w:uiPriority="67" w:unhideWhenUsed="0"/>
-    <w:lsdException w:name="Medium Grid 2 Accent 1" w:semiHidden="0" w:uiPriority="68" w:unhideWhenUsed="0"/>
-    <w:lsdException w:name="Medium Grid 3 Accent 1" w:semiHidden="0" w:uiPriority="69" w:unhideWhenUsed="0"/>
-    <w:lsdException w:name="Dark List Accent 1" w:semiHidden="0" w:uiPriority="70" w:unhideWhenUsed="0"/>
-    <w:lsdException w:name="Colorful Shading Accent 1" w:semiHidden="0" w:uiPriority="71" w:unhideWhenUsed="0"/>
-    <w:lsdException w:name="Colorful List Accent 1" w:semiHidden="0" w:uiPriority="72" w:unhideWhenUsed="0"/>
-    <w:lsdException w:name="Colorful Grid Accent 1" w:semiHidden="0" w:uiPriority="73" w:unhideWhenUsed="0"/>
-    <w:lsdException w:name="Light Shading Accent 2" w:semiHidden="0" w:uiPriority="60" w:unhideWhenUsed="0"/>
-    <w:lsdException w:name="Light List Accent 2" w:semiHidden="0" w:uiPriority="61" w:unhideWhenUsed="0"/>
-    <w:lsdException w:name="Light Grid Accent 2" w:semiHidden="0" w:uiPriority="62" w:unhideWhenUsed="0"/>
-    <w:lsdException w:name="Medium Shading 1 Accent 2" w:semiHidden="0" w:uiPriority="63" w:unhideWhenUsed="0"/>
-    <w:lsdException w:name="Medium Shading 2 Accent 2" w:semiHidden="0" w:uiPriority="64" w:unhideWhenUsed="0"/>
-    <w:lsdException w:name="Medium List 1 Accent 2" w:semiHidden="0" w:uiPriority="65" w:unhideWhenUsed="0"/>
-    <w:lsdException w:name="Medium List 2 Accent 2" w:semiHidden="0" w:uiPriority="66" w:unhideWhenUsed="0"/>
-    <w:lsdException w:name="Medium Grid 1 Accent 2" w:semiHidden="0" w:uiPriority="67" w:unhideWhenUsed="0"/>
-    <w:lsdException w:name="Medium Grid 2 Accent 2" w:semiHidden="0" w:uiPriority="68" w:unhideWhenUsed="0"/>
-    <w:lsdException w:name="Medium Grid 3 Accent 2" w:semiHidden="0" w:uiPriority="69" w:unhideWhenUsed="0"/>
-    <w:lsdException w:name="Dark List Accent 2" w:semiHidden="0" w:uiPriority="70" w:unhideWhenUsed="0"/>
-    <w:lsdException w:name="Colorful Shading Accent 2" w:semiHidden="0" w:uiPriority="71" w:unhideWhenUsed="0"/>
-    <w:lsdException w:name="Colorful List Accent 2" w:semiHidden="0" w:uiPriority="72" w:unhideWhenUsed="0"/>
-    <w:lsdException w:name="Colorful Grid Accent 2" w:semiHidden="0" w:uiPriority="73" w:unhideWhenUsed="0"/>
-    <w:lsdException w:name="Light Shading Accent 3" w:semiHidden="0" w:uiPriority="60" w:unhideWhenUsed="0"/>
-    <w:lsdException w:name="Light List Accent 3" w:semiHidden="0" w:uiPriority="61" w:unhideWhenUsed="0"/>
-    <w:lsdException w:name="Light Grid Accent 3" w:semiHidden="0" w:uiPriority="62" w:unhideWhenUsed="0"/>
-    <w:lsdException w:name="Medium Shading 1 Accent 3" w:semiHidden="0" w:uiPriority="63" w:unhideWhenUsed="0"/>
-    <w:lsdException w:name="Medium Shading 2 Accent 3" w:semiHidden="0" w:uiPriority="64" w:unhideWhenUsed="0"/>
-    <w:lsdException w:name="Medium List 1 Accent 3" w:semiHidden="0" w:uiPriority="65" w:unhideWhenUsed="0"/>
-    <w:lsdException w:name="Medium List 2 Accent 3" w:semiHidden="0" w:uiPriority="66" w:unhideWhenUsed="0"/>
-    <w:lsdException w:name="Medium Grid 1 Accent 3" w:semiHidden="0" w:uiPriority="67" w:unhideWhenUsed="0"/>
-    <w:lsdException w:name="Medium Grid 2 Accent 3" w:semiHidden="0" w:uiPriority="68" w:unhideWhenUsed="0"/>
-    <w:lsdException w:name="Medium Grid 3 Accent 3" w:semiHidden="0" w:uiPriority="69" w:unhideWhenUsed="0"/>
-    <w:lsdException w:name="Dark List Accent 3" w:semiHidden="0" w:uiPriority="70" w:unhideWhenUsed="0"/>
-    <w:lsdException w:name="Colorful Shading Accent 3" w:semiHidden="0" w:uiPriority="71" w:unhideWhenUsed="0"/>
-    <w:lsdException w:name="Colorful List Accent 3" w:semiHidden="0" w:uiPriority="72" w:unhideWhenUsed="0"/>
-    <w:lsdException w:name="Colorful Grid Accent 3" w:semiHidden="0" w:uiPriority="73" w:unhideWhenUsed="0"/>
-    <w:lsdException w:name="Light Shading Accent 4" w:semiHidden="0" w:uiPriority="60" w:unhideWhenUsed="0"/>
-    <w:lsdException w:name="Light List Accent 4" w:semiHidden="0" w:uiPriority="61" w:unhideWhenUsed="0"/>
-    <w:lsdException w:name="Light Grid Accent 4" w:semiHidden="0" w:uiPriority="62" w:unhideWhenUsed="0"/>
-    <w:lsdException w:name="Medium Shading 1 Accent 4" w:semiHidden="0" w:uiPriority="63" w:unhideWhenUsed="0"/>
-    <w:lsdException w:name="Medium Shading 2 Accent 4" w:semiHidden="0" w:uiPriority="64" w:unhideWhenUsed="0"/>
-    <w:lsdException w:name="Medium List 1 Accent 4" w:semiHidden="0" w:uiPriority="65" w:unhideWhenUsed="0"/>
-    <w:lsdException w:name="Medium List 2 Accent 4" w:semiHidden="0" w:uiPriority="66" w:unhideWhenUsed="0"/>
-    <w:lsdException w:name="Medium Grid 1 Accent 4" w:semiHidden="0" w:uiPriority="67" w:unhideWhenUsed="0"/>
-    <w:lsdException w:name="Medium Grid 2 Accent 4" w:semiHidden="0" w:uiPriority="68" w:unhideWhenUsed="0"/>
-    <w:lsdException w:name="Medium Grid 3 Accent 4" w:semiHidden="0" w:uiPriority="69" w:unhideWhenUsed="0"/>
-    <w:lsdException w:name="Dark List Accent 4" w:semiHidden="0" w:uiPriority="70" w:unhideWhenUsed="0"/>
-    <w:lsdException w:name="Colorful Shading Accent 4" w:semiHidden="0" w:uiPriority="71" w:unhideWhenUsed="0"/>
-    <w:lsdException w:name="Colorful List Accent 4" w:semiHidden="0" w:uiPriority="72" w:unhideWhenUsed="0"/>
-    <w:lsdException w:name="Colorful Grid Accent 4" w:semiHidden="0" w:uiPriority="73" w:unhideWhenUsed="0"/>
-    <w:lsdException w:name="Light Shading Accent 5" w:semiHidden="0" w:uiPriority="60" w:unhideWhenUsed="0"/>
-    <w:lsdException w:name="Light List Accent 5" w:semiHidden="0" w:uiPriority="61" w:unhideWhenUsed="0"/>
-    <w:lsdException w:name="Light Grid Accent 5" w:semiHidden="0" w:uiPriority="62" w:unhideWhenUsed="0"/>
-    <w:lsdException w:name="Medium Shading 1 Accent 5" w:semiHidden="0" w:uiPriority="63" w:unhideWhenUsed="0"/>
-    <w:lsdException w:name="Medium Shading 2 Accent 5" w:semiHidden="0" w:uiPriority="64" w:unhideWhenUsed="0"/>
-    <w:lsdException w:name="Medium List 1 Accent 5" w:semiHidden="0" w:uiPriority="65" w:unhideWhenUsed="0"/>
-    <w:lsdException w:name="Medium List 2 Accent 5" w:semiHidden="0" w:uiPriority="66" w:unhideWhenUsed="0"/>
-    <w:lsdException w:name="Medium Grid 1 Accent 5" w:semiHidden="0" w:uiPriority="67" w:unhideWhenUsed="0"/>
-    <w:lsdException w:name="Medium Grid 2 Accent 5" w:semiHidden="0" w:uiPriority="68" w:unhideWhenUsed="0"/>
-    <w:lsdException w:name="Medium Grid 3 Accent 5" w:semiHidden="0" w:uiPriority="69" w:unhideWhenUsed="0"/>
-    <w:lsdException w:name="Dark List Accent 5" w:semiHidden="0" w:uiPriority="70" w:unhideWhenUsed="0"/>
-    <w:lsdException w:name="Colorful Shading Accent 5" w:semiHidden="0" w:uiPriority="71" w:unhideWhenUsed="0"/>
-    <w:lsdException w:name="Colorful List Accent 5" w:semiHidden="0" w:uiPriority="72" w:unhideWhenUsed="0"/>
-    <w:lsdException w:name="Colorful Grid Accent 5" w:semiHidden="0" w:uiPriority="73" w:unhideWhenUsed="0"/>
-    <w:lsdException w:name="Light Shading Accent 6" w:semiHidden="0" w:uiPriority="60" w:unhideWhenUsed="0"/>
-    <w:lsdException w:name="Light List Accent 6" w:semiHidden="0" w:uiPriority="61" w:unhideWhenUsed="0"/>
-    <w:lsdException w:name="Light Grid Accent 6" w:semiHidden="0" w:uiPriority="62" w:unhideWhenUsed="0"/>
-    <w:lsdException w:name="Medium Shading 1 Accent 6" w:semiHidden="0" w:uiPriority="63" w:unhideWhenUsed="0"/>
-    <w:lsdException w:name="Medium Shading 2 Accent 6" w:semiHidden="0" w:uiPriority="64" w:unhideWhenUsed="0"/>
-    <w:lsdException w:name="Medium List 1 Accent 6" w:semiHidden="0" w:uiPriority="65" w:unhideWhenUsed="0"/>
-    <w:lsdException w:name="Medium List 2 Accent 6" w:semiHidden="0" w:uiPriority="66" w:unhideWhenUsed="0"/>
-    <w:lsdException w:name="Medium Grid 1 Accent 6" w:semiHidden="0" w:uiPriority="67" w:unhideWhenUsed="0"/>
-    <w:lsdException w:name="Medium Grid 2 Accent 6" w:semiHidden="0" w:uiPriority="68" w:unhideWhenUsed="0"/>
-    <w:lsdException w:name="Medium Grid 3 Accent 6" w:semiHidden="0" w:uiPriority="69" w:unhideWhenUsed="0"/>
-    <w:lsdException w:name="Dark List Accent 6" w:semiHidden="0" w:uiPriority="70" w:unhideWhenUsed="0"/>
-    <w:lsdException w:name="Colorful Shading Accent 6" w:semiHidden="0" w:uiPriority="71" w:unhideWhenUsed="0"/>
-    <w:lsdException w:name="Colorful List Accent 6" w:semiHidden="0" w:uiPriority="72" w:unhideWhenUsed="0"/>
-    <w:lsdException w:name="Colorful Grid Accent 6" w:semiHidden="0" w:uiPriority="73" w:unhideWhenUsed="0"/>
-    <w:lsdException w:name="Subtle Emphasis" w:semiHidden="0" w:uiPriority="19" w:unhideWhenUsed="0" w:qFormat="1"/>
-    <w:lsdException w:name="Intense Emphasis" w:semiHidden="0" w:uiPriority="21" w:unhideWhenUsed="0" w:qFormat="1"/>
-    <w:lsdException w:name="Subtle Reference" w:semiHidden="0" w:uiPriority="31" w:unhideWhenUsed="0" w:qFormat="1"/>
-    <w:lsdException w:name="Intense Reference" w:semiHidden="0" w:uiPriority="32" w:unhideWhenUsed="0" w:qFormat="1"/>
-    <w:lsdException w:name="Book Title" w:semiHidden="0" w:uiPriority="33" w:unhideWhenUsed="0" w:qFormat="1"/>
-    <w:lsdException w:name="Bibliography" w:uiPriority="37"/>
-    <w:lsdException w:name="TOC Heading" w:uiPriority="39" w:qFormat="1"/>
-  </w:latentStyles>
-  <w:style w:type="paragraph" w:default="1" w:styleId="Normal">
-    <w:name w:val="Normal"/>
-    <w:qFormat/>
-    <w:rsid w:val="00950BC1"/>
-    <w:pPr>
-      <w:spacing w:after="0" w:line="288" w:lineRule="auto"/>
-    </w:pPr>
-    <w:rPr>
-      <w:rFonts w:ascii="Times New Roman" w:hAnsi="Times New Roman"/>
-      <w:sz w:val="20"/>
-    </w:rPr>
-  </w:style>
-  <w:style w:type="paragraph" w:styleId="Heading1">
-    <w:name w:val="heading 1"/>
-    <w:basedOn w:val="Normal"/>
-    <w:next w:val="Normal"/>
-    <w:link w:val="Heading1Char"/>
-    <w:autoRedefine/>
-    <w:uiPriority w:val="9"/>
-    <w:qFormat/>
-    <w:rsid w:val="006E3DD0"/>
-    <w:pPr>
-      <w:keepNext/>
-      <w:keepLines/>
-      <w:numPr>
-        <w:numId w:val="3"/>
-      </w:numPr>
-      <w:outlineLvl w:val="0"/>
-    </w:pPr>
-    <w:rPr>
-      <w:rFonts w:eastAsiaTheme="majorEastAsia" w:cstheme="majorBidi"/>
-      <w:b/>
-      <w:color w:val="000000" w:themeColor="text1"/>
-      <w:sz w:val="24"/>
-      <w:szCs w:val="32"/>
-    </w:rPr>
-  </w:style>
-  <w:style w:type="paragraph" w:styleId="Heading2">
-    <w:name w:val="heading 2"/>
-    <w:basedOn w:val="Normal"/>
-    <w:next w:val="Normal"/>
-    <w:link w:val="Heading2Char"/>
-    <w:autoRedefine/>
-    <w:uiPriority w:val="9"/>
-    <w:unhideWhenUsed/>
-    <w:qFormat/>
-    <w:rsid w:val="00F52B57"/>
-    <w:pPr>
-      <w:keepNext/>
-      <w:keepLines/>
-      <w:numPr>
-        <w:ilvl w:val="1"/>
-        <w:numId w:val="3"/>
-      </w:numPr>
-      <w:outlineLvl w:val="1"/>
-    </w:pPr>
-    <w:rPr>
-      <w:rFonts w:eastAsiaTheme="majorEastAsia" w:cstheme="majorBidi"/>
-      <w:b/>
-      <w:color w:val="000000" w:themeColor="text1"/>
-      <w:sz w:val="22"/>
-      <w:szCs w:val="26"/>
-    </w:rPr>
-  </w:style>
-  <w:style w:type="paragraph" w:styleId="Heading3">
-    <w:name w:val="heading 3"/>
-    <w:basedOn w:val="Normal"/>
-    <w:next w:val="Normal"/>
-    <w:link w:val="Heading3Char"/>
-    <w:uiPriority w:val="9"/>
-    <w:unhideWhenUsed/>
-    <w:qFormat/>
-    <w:rsid w:val="00FE23FC"/>
-    <w:pPr>
-      <w:keepNext/>
-      <w:keepLines/>
-      <w:numPr>
-        <w:ilvl w:val="2"/>
-        <w:numId w:val="3"/>
-      </w:numPr>
-      <w:spacing w:before="40"/>
-      <w:outlineLvl w:val="2"/>
-    </w:pPr>
-    <w:rPr>
-      <w:rFonts w:eastAsiaTheme="majorEastAsia" w:cstheme="majorBidi"/>
-      <w:b/>
-      <w:color w:val="000000" w:themeColor="text1"/>
-      <w:szCs w:val="24"/>
-    </w:rPr>
-  </w:style>
-  <w:style w:type="paragraph" w:styleId="Heading4">
-    <w:name w:val="heading 4"/>
-    <w:basedOn w:val="Normal"/>
-    <w:next w:val="Normal"/>
-    <w:link w:val="Heading4Char"/>
-    <w:uiPriority w:val="9"/>
-    <w:unhideWhenUsed/>
-    <w:qFormat/>
-    <w:rsid w:val="0000782E"/>
-    <w:pPr>
-      <w:keepNext/>
-      <w:keepLines/>
-      <w:numPr>
-        <w:ilvl w:val="3"/>
-        <w:numId w:val="3"/>
-      </w:numPr>
-      <w:spacing w:before="40"/>
-      <w:outlineLvl w:val="3"/>
-    </w:pPr>
-    <w:rPr>
-      <w:rFonts w:eastAsiaTheme="majorEastAsia" w:cstheme="majorBidi"/>
-      <w:b/>
-      <w:iCs/>
-    </w:rPr>
-  </w:style>
-  <w:style w:type="character" w:default="1" w:styleId="DefaultParagraphFont">
-    <w:name w:val="Default Paragraph Font"/>
-    <w:uiPriority w:val="1"/>
-    <w:semiHidden/>
-    <w:unhideWhenUsed/>
-  </w:style>
-  <w:style w:type="table" w:default="1" w:styleId="TableNormal">
-    <w:name w:val="Normal Table"/>
-    <w:uiPriority w:val="99"/>
-    <w:semiHidden/>
-    <w:unhideWhenUsed/>
-    <w:tblPr>
-      <w:tblInd w:w="0" w:type="dxa"/>
-      <w:tblCellMar>
-        <w:top w:w="0" w:type="dxa"/>
-        <w:left w:w="108" w:type="dxa"/>
-        <w:bottom w:w="0" w:type="dxa"/>
-        <w:right w:w="108" w:type="dxa"/>
-      </w:tblCellMar>
-    </w:tblPr>
-  </w:style>
-  <w:style w:type="numbering" w:default="1" w:styleId="NoList">
-    <w:name w:val="No List"/>
-    <w:uiPriority w:val="99"/>
-    <w:semiHidden/>
-    <w:unhideWhenUsed/>
-  </w:style>
-  <w:style w:type="character" w:customStyle="1" w:styleId="Heading1Char">
-    <w:name w:val="Heading 1 Char"/>
-    <w:basedOn w:val="DefaultParagraphFont"/>
-    <w:link w:val="Heading1"/>
-    <w:uiPriority w:val="9"/>
-    <w:rsid w:val="006E3DD0"/>
-    <w:rPr>
-      <w:rFonts w:ascii="Times New Roman" w:eastAsiaTheme="majorEastAsia" w:hAnsi="Times New Roman" w:cstheme="majorBidi"/>
-      <w:b/>
-      <w:color w:val="000000" w:themeColor="text1"/>
-      <w:sz w:val="24"/>
-      <w:szCs w:val="32"/>
-    </w:rPr>
-  </w:style>
-  <w:style w:type="character" w:customStyle="1" w:styleId="Heading2Char">
-    <w:name w:val="Heading 2 Char"/>
-    <w:basedOn w:val="DefaultParagraphFont"/>
-    <w:link w:val="Heading2"/>
-    <w:uiPriority w:val="9"/>
-    <w:rsid w:val="00F52B57"/>
-    <w:rPr>
-      <w:rFonts w:ascii="Times New Roman" w:eastAsiaTheme="majorEastAsia" w:hAnsi="Times New Roman" w:cstheme="majorBidi"/>
-      <w:b/>
-      <w:color w:val="000000" w:themeColor="text1"/>
-      <w:szCs w:val="26"/>
-    </w:rPr>
-  </w:style>
-  <w:style w:type="paragraph" w:styleId="TOCHeading">
-    <w:name w:val="TOC Heading"/>
-    <w:basedOn w:val="Heading1"/>
-    <w:next w:val="Normal"/>
-    <w:uiPriority w:val="39"/>
-    <w:unhideWhenUsed/>
-    <w:qFormat/>
-    <w:rsid w:val="005D57B2"/>
-    <w:pPr>
-      <w:numPr>
-        <w:numId w:val="0"/>
-      </w:numPr>
-      <w:spacing w:before="240" w:line="259" w:lineRule="auto"/>
-      <w:outlineLvl w:val="9"/>
-    </w:pPr>
-    <w:rPr>
-      <w:rFonts w:asciiTheme="majorHAnsi" w:hAnsiTheme="majorHAnsi"/>
-      <w:color w:val="2E74B5" w:themeColor="accent1" w:themeShade="BF"/>
-      <w:sz w:val="32"/>
-      <w:lang w:val="en-US"/>
-    </w:rPr>
-  </w:style>
-  <w:style w:type="paragraph" w:styleId="TOC1">
-    <w:name w:val="toc 1"/>
-    <w:basedOn w:val="Normal"/>
-    <w:next w:val="Normal"/>
-    <w:autoRedefine/>
-    <w:uiPriority w:val="39"/>
-    <w:unhideWhenUsed/>
-    <w:rsid w:val="005D57B2"/>
-    <w:pPr>
-      <w:spacing w:after="100"/>
-    </w:pPr>
-  </w:style>
-  <w:style w:type="character" w:styleId="Hyperlink">
-    <w:name w:val="Hyperlink"/>
-    <w:basedOn w:val="DefaultParagraphFont"/>
-    <w:uiPriority w:val="99"/>
-    <w:unhideWhenUsed/>
-    <w:rsid w:val="005D57B2"/>
-    <w:rPr>
-      <w:color w:val="0563C1" w:themeColor="hyperlink"/>
-      <w:u w:val="single"/>
-    </w:rPr>
-  </w:style>
-  <w:style w:type="paragraph" w:styleId="Header">
-    <w:name w:val="header"/>
-    <w:basedOn w:val="Normal"/>
-    <w:link w:val="HeaderChar"/>
-    <w:uiPriority w:val="99"/>
-    <w:unhideWhenUsed/>
-    <w:rsid w:val="005D57B2"/>
-    <w:pPr>
-      <w:tabs>
-        <w:tab w:val="center" w:pos="4513"/>
-        <w:tab w:val="right" w:pos="9026"/>
-      </w:tabs>
-      <w:spacing w:line="240" w:lineRule="auto"/>
-    </w:pPr>
-  </w:style>
-  <w:style w:type="character" w:customStyle="1" w:styleId="HeaderChar">
-    <w:name w:val="Header Char"/>
-    <w:basedOn w:val="DefaultParagraphFont"/>
-    <w:link w:val="Header"/>
-    <w:uiPriority w:val="99"/>
-    <w:rsid w:val="005D57B2"/>
-    <w:rPr>
-      <w:rFonts w:ascii="Times New Roman" w:hAnsi="Times New Roman"/>
-      <w:sz w:val="20"/>
-    </w:rPr>
-  </w:style>
-  <w:style w:type="paragraph" w:styleId="Footer">
-    <w:name w:val="footer"/>
-    <w:basedOn w:val="Normal"/>
-    <w:link w:val="FooterChar"/>
-    <w:uiPriority w:val="99"/>
-    <w:unhideWhenUsed/>
-    <w:rsid w:val="005D57B2"/>
-    <w:pPr>
-      <w:tabs>
-        <w:tab w:val="center" w:pos="4513"/>
-        <w:tab w:val="right" w:pos="9026"/>
-      </w:tabs>
-      <w:spacing w:line="240" w:lineRule="auto"/>
-    </w:pPr>
-  </w:style>
-  <w:style w:type="character" w:customStyle="1" w:styleId="FooterChar">
-    <w:name w:val="Footer Char"/>
-    <w:basedOn w:val="DefaultParagraphFont"/>
-    <w:link w:val="Footer"/>
-    <w:uiPriority w:val="99"/>
-    <w:rsid w:val="005D57B2"/>
-    <w:rPr>
-      <w:rFonts w:ascii="Times New Roman" w:hAnsi="Times New Roman"/>
-      <w:sz w:val="20"/>
-    </w:rPr>
-  </w:style>
-  <w:style w:type="character" w:customStyle="1" w:styleId="Heading3Char">
-    <w:name w:val="Heading 3 Char"/>
-    <w:basedOn w:val="DefaultParagraphFont"/>
-    <w:link w:val="Heading3"/>
-    <w:uiPriority w:val="9"/>
-    <w:rsid w:val="00FE23FC"/>
-    <w:rPr>
-      <w:rFonts w:ascii="Times New Roman" w:eastAsiaTheme="majorEastAsia" w:hAnsi="Times New Roman" w:cstheme="majorBidi"/>
-      <w:b/>
-      <w:color w:val="000000" w:themeColor="text1"/>
-      <w:sz w:val="20"/>
-      <w:szCs w:val="24"/>
-    </w:rPr>
-  </w:style>
-  <w:style w:type="character" w:customStyle="1" w:styleId="Heading4Char">
-    <w:name w:val="Heading 4 Char"/>
-    <w:basedOn w:val="DefaultParagraphFont"/>
-    <w:link w:val="Heading4"/>
-    <w:uiPriority w:val="9"/>
-    <w:rsid w:val="0000782E"/>
-    <w:rPr>
-      <w:rFonts w:ascii="Times New Roman" w:eastAsiaTheme="majorEastAsia" w:hAnsi="Times New Roman" w:cstheme="majorBidi"/>
-      <w:b/>
-      <w:iCs/>
-      <w:sz w:val="20"/>
-    </w:rPr>
-  </w:style>
-  <w:style w:type="paragraph" w:styleId="TOC2">
-    <w:name w:val="toc 2"/>
-    <w:basedOn w:val="Normal"/>
-    <w:next w:val="Normal"/>
-    <w:autoRedefine/>
-    <w:uiPriority w:val="39"/>
-    <w:unhideWhenUsed/>
-    <w:rsid w:val="00C449A9"/>
-    <w:pPr>
-      <w:spacing w:after="100"/>
-      <w:ind w:left="200"/>
-    </w:pPr>
-  </w:style>
-  <w:style w:type="paragraph" w:styleId="TOC3">
-    <w:name w:val="toc 3"/>
-    <w:basedOn w:val="Normal"/>
-    <w:next w:val="Normal"/>
-    <w:autoRedefine/>
-    <w:uiPriority w:val="39"/>
-    <w:unhideWhenUsed/>
-    <w:rsid w:val="00711EAB"/>
-    <w:pPr>
-      <w:spacing w:after="100"/>
-      <w:ind w:left="400"/>
-    </w:pPr>
-  </w:style>
-  <w:style w:type="paragraph" w:styleId="Bibliography">
-    <w:name w:val="Bibliography"/>
-    <w:basedOn w:val="Normal"/>
-    <w:next w:val="Normal"/>
-    <w:uiPriority w:val="37"/>
-    <w:unhideWhenUsed/>
-    <w:rsid w:val="008963E6"/>
-  </w:style>
-  <w:style w:type="paragraph" w:styleId="NoSpacing">
-    <w:name w:val="No Spacing"/>
-    <w:uiPriority w:val="1"/>
-    <w:qFormat/>
-    <w:rsid w:val="00157EFB"/>
-    <w:pPr>
-      <w:spacing w:after="0" w:line="240" w:lineRule="auto"/>
-    </w:pPr>
-    <w:rPr>
-      <w:rFonts w:ascii="Times New Roman" w:hAnsi="Times New Roman"/>
-      <w:sz w:val="20"/>
-    </w:rPr>
-  </w:style>
-  <w:style w:type="table" w:styleId="TableGrid">
-    <w:name w:val="Table Grid"/>
-    <w:basedOn w:val="TableNormal"/>
-    <w:uiPriority w:val="39"/>
-    <w:rsid w:val="00772313"/>
-    <w:pPr>
-      <w:spacing w:after="0" w:line="240" w:lineRule="auto"/>
-    </w:pPr>
-    <w:tblPr>
-      <w:tblInd w:w="0" w:type="dxa"/>
-      <w:tblBorders>
-        <w:top w:val="single" w:sz="4" w:space="0" w:color="auto"/>
-        <w:left w:val="single" w:sz="4" w:space="0" w:color="auto"/>
-        <w:bottom w:val="single" w:sz="4" w:space="0" w:color="auto"/>
-        <w:right w:val="single" w:sz="4" w:space="0" w:color="auto"/>
-        <w:insideH w:val="single" w:sz="4" w:space="0" w:color="auto"/>
-        <w:insideV w:val="single" w:sz="4" w:space="0" w:color="auto"/>
-      </w:tblBorders>
-      <w:tblCellMar>
-        <w:top w:w="0" w:type="dxa"/>
-        <w:left w:w="108" w:type="dxa"/>
-        <w:bottom w:w="0" w:type="dxa"/>
-        <w:right w:w="108" w:type="dxa"/>
-      </w:tblCellMar>
-    </w:tblPr>
-  </w:style>
-  <w:style w:type="character" w:styleId="LineNumber">
-    <w:name w:val="line number"/>
-    <w:basedOn w:val="DefaultParagraphFont"/>
-    <w:uiPriority w:val="99"/>
-    <w:semiHidden/>
-    <w:unhideWhenUsed/>
-    <w:rsid w:val="001E076F"/>
-  </w:style>
-  <w:style w:type="paragraph" w:styleId="ListParagraph">
-    <w:name w:val="List Paragraph"/>
-    <w:basedOn w:val="Normal"/>
-    <w:uiPriority w:val="34"/>
-    <w:qFormat/>
-    <w:rsid w:val="00FD0BEC"/>
-    <w:pPr>
-      <w:ind w:left="720"/>
-      <w:contextualSpacing/>
-    </w:pPr>
-  </w:style>
-  <w:style w:type="paragraph" w:styleId="Caption">
-    <w:name w:val="caption"/>
-    <w:basedOn w:val="Normal"/>
-    <w:next w:val="Normal"/>
-    <w:uiPriority w:val="35"/>
-    <w:unhideWhenUsed/>
-    <w:qFormat/>
-    <w:rsid w:val="00726D96"/>
-    <w:pPr>
-      <w:spacing w:after="200" w:line="240" w:lineRule="auto"/>
-    </w:pPr>
-    <w:rPr>
-      <w:i/>
-      <w:iCs/>
-      <w:color w:val="44546A" w:themeColor="text2"/>
-      <w:sz w:val="18"/>
-      <w:szCs w:val="18"/>
-    </w:rPr>
-  </w:style>
-  <w:style w:type="table" w:customStyle="1" w:styleId="TableGrid1">
-    <w:name w:val="Table Grid1"/>
-    <w:basedOn w:val="TableNormal"/>
-    <w:next w:val="TableGrid"/>
-    <w:uiPriority w:val="39"/>
-    <w:rsid w:val="00F04583"/>
-    <w:pPr>
-      <w:spacing w:after="0" w:line="240" w:lineRule="auto"/>
-    </w:pPr>
-    <w:tblPr>
-      <w:tblInd w:w="0" w:type="dxa"/>
-      <w:tblBorders>
-        <w:top w:val="single" w:sz="4" w:space="0" w:color="auto"/>
-        <w:left w:val="single" w:sz="4" w:space="0" w:color="auto"/>
-        <w:bottom w:val="single" w:sz="4" w:space="0" w:color="auto"/>
-        <w:right w:val="single" w:sz="4" w:space="0" w:color="auto"/>
-        <w:insideH w:val="single" w:sz="4" w:space="0" w:color="auto"/>
-        <w:insideV w:val="single" w:sz="4" w:space="0" w:color="auto"/>
-      </w:tblBorders>
-      <w:tblCellMar>
-        <w:top w:w="0" w:type="dxa"/>
-        <w:left w:w="108" w:type="dxa"/>
-        <w:bottom w:w="0" w:type="dxa"/>
-        <w:right w:w="108" w:type="dxa"/>
-      </w:tblCellMar>
-    </w:tblPr>
-  </w:style>
-  <w:style w:type="paragraph" w:styleId="BalloonText">
-    <w:name w:val="Balloon Text"/>
-    <w:basedOn w:val="Normal"/>
-    <w:link w:val="BalloonTextChar"/>
-    <w:uiPriority w:val="99"/>
-    <w:semiHidden/>
-    <w:unhideWhenUsed/>
-    <w:rsid w:val="006C152A"/>
-    <w:pPr>
-      <w:spacing w:line="240" w:lineRule="auto"/>
-    </w:pPr>
-    <w:rPr>
-      <w:rFonts w:ascii="Tahoma" w:hAnsi="Tahoma" w:cs="Tahoma"/>
-      <w:sz w:val="16"/>
-      <w:szCs w:val="16"/>
-    </w:rPr>
-  </w:style>
-  <w:style w:type="character" w:customStyle="1" w:styleId="BalloonTextChar">
-    <w:name w:val="Balloon Text Char"/>
-    <w:basedOn w:val="DefaultParagraphFont"/>
-    <w:link w:val="BalloonText"/>
-    <w:uiPriority w:val="99"/>
-    <w:semiHidden/>
-    <w:rsid w:val="006C152A"/>
-    <w:rPr>
-      <w:rFonts w:ascii="Tahoma" w:hAnsi="Tahoma" w:cs="Tahoma"/>
-      <w:sz w:val="16"/>
-      <w:szCs w:val="16"/>
-    </w:rPr>
-  </w:style>
-  <w:style w:type="paragraph" w:styleId="HTMLPreformatted">
-    <w:name w:val="HTML Preformatted"/>
-    <w:basedOn w:val="Normal"/>
-    <w:link w:val="HTMLPreformattedChar"/>
-    <w:uiPriority w:val="99"/>
-    <w:unhideWhenUsed/>
-    <w:rsid w:val="006915F8"/>
-    <w:pPr>
-      <w:tabs>
-        <w:tab w:val="left" w:pos="916"/>
-        <w:tab w:val="left" w:pos="1832"/>
-        <w:tab w:val="left" w:pos="2748"/>
-        <w:tab w:val="left" w:pos="3664"/>
-        <w:tab w:val="left" w:pos="4580"/>
-        <w:tab w:val="left" w:pos="5496"/>
-        <w:tab w:val="left" w:pos="6412"/>
-        <w:tab w:val="left" w:pos="7328"/>
-        <w:tab w:val="left" w:pos="8244"/>
-        <w:tab w:val="left" w:pos="9160"/>
-        <w:tab w:val="left" w:pos="10076"/>
-        <w:tab w:val="left" w:pos="10992"/>
-        <w:tab w:val="left" w:pos="11908"/>
-        <w:tab w:val="left" w:pos="12824"/>
-        <w:tab w:val="left" w:pos="13740"/>
-        <w:tab w:val="left" w:pos="14656"/>
-      </w:tabs>
-      <w:spacing w:line="240" w:lineRule="auto"/>
-    </w:pPr>
-    <w:rPr>
-      <w:rFonts w:ascii="Courier New" w:eastAsia="Times New Roman" w:hAnsi="Courier New" w:cs="Courier New"/>
-      <w:szCs w:val="20"/>
-      <w:lang w:val="en-US"/>
-    </w:rPr>
-  </w:style>
-  <w:style w:type="character" w:customStyle="1" w:styleId="HTMLPreformattedChar">
-    <w:name w:val="HTML Preformatted Char"/>
-    <w:basedOn w:val="DefaultParagraphFont"/>
-    <w:link w:val="HTMLPreformatted"/>
-    <w:uiPriority w:val="99"/>
-    <w:rsid w:val="006915F8"/>
-    <w:rPr>
-      <w:rFonts w:ascii="Courier New" w:eastAsia="Times New Roman" w:hAnsi="Courier New" w:cs="Courier New"/>
-      <w:sz w:val="20"/>
-      <w:szCs w:val="20"/>
-      <w:lang w:val="en-US"/>
-    </w:rPr>
-  </w:style>
-</w:styles>
-</file>
-
-<file path=word/stylesWithEffects.xml><?xml version="1.0" encoding="utf-8"?>
-<w:styles xmlns:wpc="http://schemas.microsoft.com/office/word/2010/wordprocessingCanvas" xmlns:mc="http://schemas.openxmlformats.org/markup-compatibility/2006" xmlns:o="urn:schemas-microsoft-com:office:office" xmlns:r="http://schemas.openxmlformats.org/officeDocument/2006/relationships" xmlns:m="http://schemas.openxmlformats.org/officeDocument/2006/math" xmlns:v="urn:schemas-microsoft-com:vml" xmlns:wp14="http://schemas.microsoft.com/office/word/2010/wordprocessingDrawing" xmlns:wp="http://schemas.openxmlformats.org/drawingml/2006/wordprocessingDrawing" xmlns:w10="urn:schemas-microsoft-com:office:word" xmlns:w="http://schemas.openxmlformats.org/wordprocessingml/2006/main" xmlns:w14="http://schemas.microsoft.com/office/word/2010/wordml" xmlns:wpg="http://schemas.microsoft.com/office/word/2010/wordprocessingGroup" xmlns:wpi="http://schemas.microsoft.com/office/word/2010/wordprocessingInk" xmlns:wne="http://schemas.microsoft.com/office/word/2006/wordml" xmlns:wps="http://schemas.microsoft.com/office/word/2010/wordprocessingShape" mc:Ignorable="w14 wp14">
-  <w:docDefaults>
-    <w:rPrDefault>
-      <w:rPr>
-        <w:rFonts w:asciiTheme="minorHAnsi" w:eastAsiaTheme="minorHAnsi" w:hAnsiTheme="minorHAnsi" w:cstheme="minorBidi"/>
-        <w:sz w:val="22"/>
-        <w:szCs w:val="22"/>
-        <w:lang w:val="en-ZA" w:eastAsia="en-US" w:bidi="ar-SA"/>
-      </w:rPr>
-    </w:rPrDefault>
-    <w:pPrDefault>
-      <w:pPr>
-        <w:spacing w:after="160" w:line="259" w:lineRule="auto"/>
-      </w:pPr>
-    </w:pPrDefault>
-  </w:docDefaults>
-  <w:latentStyles w:defLockedState="0" w:defUIPriority="99" w:defSemiHidden="1" w:defUnhideWhenUsed="1" w:defQFormat="0" w:count="267">
-    <w:lsdException w:name="Normal" w:semiHidden="0" w:uiPriority="0" w:unhideWhenUsed="0" w:qFormat="1"/>
-    <w:lsdException w:name="heading 1" w:semiHidden="0" w:uiPriority="9" w:unhideWhenUsed="0" w:qFormat="1"/>
-    <w:lsdException w:name="heading 2" w:uiPriority="9" w:qFormat="1"/>
-    <w:lsdException w:name="heading 3" w:uiPriority="9" w:qFormat="1"/>
-    <w:lsdException w:name="heading 4" w:uiPriority="9" w:qFormat="1"/>
-    <w:lsdException w:name="heading 5" w:uiPriority="9" w:qFormat="1"/>
-    <w:lsdException w:name="heading 6" w:uiPriority="9" w:qFormat="1"/>
-    <w:lsdException w:name="heading 7" w:uiPriority="9" w:qFormat="1"/>
-    <w:lsdException w:name="heading 8" w:uiPriority="9" w:qFormat="1"/>
-    <w:lsdException w:name="heading 9" w:uiPriority="9" w:qFormat="1"/>
-    <w:lsdException w:name="toc 1" w:uiPriority="39"/>
-    <w:lsdException w:name="toc 2" w:uiPriority="39"/>
-    <w:lsdException w:name="toc 3" w:uiPriority="39"/>
-    <w:lsdException w:name="toc 4" w:uiPriority="39"/>
-    <w:lsdException w:name="toc 5" w:uiPriority="39"/>
-    <w:lsdException w:name="toc 6" w:uiPriority="39"/>
-    <w:lsdException w:name="toc 7" w:uiPriority="39"/>
-    <w:lsdException w:name="toc 8" w:uiPriority="39"/>
-    <w:lsdException w:name="toc 9" w:uiPriority="39"/>
-    <w:lsdException w:name="caption" w:uiPriority="35" w:qFormat="1"/>
-    <w:lsdException w:name="Title" w:semiHidden="0" w:uiPriority="10" w:unhideWhenUsed="0" w:qFormat="1"/>
-    <w:lsdException w:name="Default Paragraph Font" w:uiPriority="1"/>
-    <w:lsdException w:name="Subtitle" w:semiHidden="0" w:uiPriority="11" w:unhideWhenUsed="0" w:qFormat="1"/>
-    <w:lsdException w:name="Strong" w:semiHidden="0" w:uiPriority="22" w:unhideWhenUsed="0" w:qFormat="1"/>
-    <w:lsdException w:name="Emphasis" w:semiHidden="0" w:uiPriority="20" w:unhideWhenUsed="0" w:qFormat="1"/>
-    <w:lsdException w:name="Table Grid" w:semiHidden="0" w:uiPriority="39" w:unhideWhenUsed="0"/>
-    <w:lsdException w:name="Placeholder Text" w:unhideWhenUsed="0"/>
-    <w:lsdException w:name="No Spacing" w:semiHidden="0" w:uiPriority="1" w:unhideWhenUsed="0" w:qFormat="1"/>
-    <w:lsdException w:name="Light Shading" w:semiHidden="0" w:uiPriority="60" w:unhideWhenUsed="0"/>
-    <w:lsdException w:name="Light List" w:semiHidden="0" w:uiPriority="61" w:unhideWhenUsed="0"/>
-    <w:lsdException w:name="Light Grid" w:semiHidden="0" w:uiPriority="62" w:unhideWhenUsed="0"/>
-    <w:lsdException w:name="Medium Shading 1" w:semiHidden="0" w:uiPriority="63" w:unhideWhenUsed="0"/>
-    <w:lsdException w:name="Medium Shading 2" w:semiHidden="0" w:uiPriority="64" w:unhideWhenUsed="0"/>
-    <w:lsdException w:name="Medium List 1" w:semiHidden="0" w:uiPriority="65" w:unhideWhenUsed="0"/>
-    <w:lsdException w:name="Medium List 2" w:semiHidden="0" w:uiPriority="66" w:unhideWhenUsed="0"/>
-    <w:lsdException w:name="Medium Grid 1" w:semiHidden="0" w:uiPriority="67" w:unhideWhenUsed="0"/>
-    <w:lsdException w:name="Medium Grid 2" w:semiHidden="0" w:uiPriority="68" w:unhideWhenUsed="0"/>
-    <w:lsdException w:name="Medium Grid 3" w:semiHidden="0" w:uiPriority="69" w:unhideWhenUsed="0"/>
-    <w:lsdException w:name="Dark List" w:semiHidden="0" w:uiPriority="70" w:unhideWhenUsed="0"/>
-    <w:lsdException w:name="Colorful Shading" w:semiHidden="0" w:uiPriority="71" w:unhideWhenUsed="0"/>
-    <w:lsdException w:name="Colorful List" w:semiHidden="0" w:uiPriority="72" w:unhideWhenUsed="0"/>
-    <w:lsdException w:name="Colorful Grid" w:semiHidden="0" w:uiPriority="73" w:unhideWhenUsed="0"/>
-    <w:lsdException w:name="Light Shading Accent 1" w:semiHidden="0" w:uiPriority="60" w:unhideWhenUsed="0"/>
-    <w:lsdException w:name="Light List Accent 1" w:semiHidden="0" w:uiPriority="61" w:unhideWhenUsed="0"/>
-    <w:lsdException w:name="Light Grid Accent 1" w:semiHidden="0" w:uiPriority="62" w:unhideWhenUsed="0"/>
-    <w:lsdException w:name="Medium Shading 1 Accent 1" w:semiHidden="0" w:uiPriority="63" w:unhideWhenUsed="0"/>
-    <w:lsdException w:name="Medium Shading 2 Accent 1" w:semiHidden="0" w:uiPriority="64" w:unhideWhenUsed="0"/>
-    <w:lsdException w:name="Medium List 1 Accent 1" w:semiHidden="0" w:uiPriority="65" w:unhideWhenUsed="0"/>
-    <w:lsdException w:name="Revision" w:unhideWhenUsed="0"/>
-    <w:lsdException w:name="List Paragraph" w:semiHidden="0" w:uiPriority="34" w:unhideWhenUsed="0" w:qFormat="1"/>
-    <w:lsdException w:name="Quote" w:semiHidden="0" w:uiPriority="29" w:unhideWhenUsed="0" w:qFormat="1"/>
-    <w:lsdException w:name="Intense Quote" w:semiHidden="0" w:uiPriority="30" w:unhideWhenUsed="0" w:qFormat="1"/>
-    <w:lsdException w:name="Medium List 2 Accent 1" w:semiHidden="0" w:uiPriority="66" w:unhideWhenUsed="0"/>
-    <w:lsdException w:name="Medium Grid 1 Accent 1" w:semiHidden="0" w:uiPriority="67" w:unhideWhenUsed="0"/>
-    <w:lsdException w:name="Medium Grid 2 Accent 1" w:semiHidden="0" w:uiPriority="68" w:unhideWhenUsed="0"/>
-    <w:lsdException w:name="Medium Grid 3 Accent 1" w:semiHidden="0" w:uiPriority="69" w:unhideWhenUsed="0"/>
-    <w:lsdException w:name="Dark List Accent 1" w:semiHidden="0" w:uiPriority="70" w:unhideWhenUsed="0"/>
-    <w:lsdException w:name="Colorful Shading Accent 1" w:semiHidden="0" w:uiPriority="71" w:unhideWhenUsed="0"/>
-    <w:lsdException w:name="Colorful List Accent 1" w:semiHidden="0" w:uiPriority="72" w:unhideWhenUsed="0"/>
-    <w:lsdException w:name="Colorful Grid Accent 1" w:semiHidden="0" w:uiPriority="73" w:unhideWhenUsed="0"/>
-    <w:lsdException w:name="Light Shading Accent 2" w:semiHidden="0" w:uiPriority="60" w:unhideWhenUsed="0"/>
-    <w:lsdException w:name="Light List Accent 2" w:semiHidden="0" w:uiPriority="61" w:unhideWhenUsed="0"/>
-    <w:lsdException w:name="Light Grid Accent 2" w:semiHidden="0" w:uiPriority="62" w:unhideWhenUsed="0"/>
-    <w:lsdException w:name="Medium Shading 1 Accent 2" w:semiHidden="0" w:uiPriority="63" w:unhideWhenUsed="0"/>
-    <w:lsdException w:name="Medium Shading 2 Accent 2" w:semiHidden="0" w:uiPriority="64" w:unhideWhenUsed="0"/>
-    <w:lsdException w:name="Medium List 1 Accent 2" w:semiHidden="0" w:uiPriority="65" w:unhideWhenUsed="0"/>
-    <w:lsdException w:name="Medium List 2 Accent 2" w:semiHidden="0" w:uiPriority="66" w:unhideWhenUsed="0"/>
-    <w:lsdException w:name="Medium Grid 1 Accent 2" w:semiHidden="0" w:uiPriority="67" w:unhideWhenUsed="0"/>
-    <w:lsdException w:name="Medium Grid 2 Accent 2" w:semiHidden="0" w:uiPriority="68" w:unhideWhenUsed="0"/>
-    <w:lsdException w:name="Medium Grid 3 Accent 2" w:semiHidden="0" w:uiPriority="69" w:unhideWhenUsed="0"/>
-    <w:lsdException w:name="Dark List Accent 2" w:semiHidden="0" w:uiPriority="70" w:unhideWhenUsed="0"/>
-    <w:lsdException w:name="Colorful Shading Accent 2" w:semiHidden="0" w:uiPriority="71" w:unhideWhenUsed="0"/>
-    <w:lsdException w:name="Colorful List Accent 2" w:semiHidden="0" w:uiPriority="72" w:unhideWhenUsed="0"/>
-    <w:lsdException w:name="Colorful Grid Accent 2" w:semiHidden="0" w:uiPriority="73" w:unhideWhenUsed="0"/>
-    <w:lsdException w:name="Light Shading Accent 3" w:semiHidden="0" w:uiPriority="60" w:unhideWhenUsed="0"/>
-    <w:lsdException w:name="Light List Accent 3" w:semiHidden="0" w:uiPriority="61" w:unhideWhenUsed="0"/>
-    <w:lsdException w:name="Light Grid Accent 3" w:semiHidden="0" w:uiPriority="62" w:unhideWhenUsed="0"/>
-    <w:lsdException w:name="Medium Shading 1 Accent 3" w:semiHidden="0" w:uiPriority="63" w:unhideWhenUsed="0"/>
-    <w:lsdException w:name="Medium Shading 2 Accent 3" w:semiHidden="0" w:uiPriority="64" w:unhideWhenUsed="0"/>
-    <w:lsdException w:name="Medium List 1 Accent 3" w:semiHidden="0" w:uiPriority="65" w:unhideWhenUsed="0"/>
-    <w:lsdException w:name="Medium List 2 Accent 3" w:semiHidden="0" w:uiPriority="66" w:unhideWhenUsed="0"/>
-    <w:lsdException w:name="Medium Grid 1 Accent 3" w:semiHidden="0" w:uiPriority="67" w:unhideWhenUsed="0"/>
-    <w:lsdException w:name="Medium Grid 2 Accent 3" w:semiHidden="0" w:uiPriority="68" w:unhideWhenUsed="0"/>
-    <w:lsdException w:name="Medium Grid 3 Accent 3" w:semiHidden="0" w:uiPriority="69" w:unhideWhenUsed="0"/>
-    <w:lsdException w:name="Dark List Accent 3" w:semiHidden="0" w:uiPriority="70" w:unhideWhenUsed="0"/>
-    <w:lsdException w:name="Colorful Shading Accent 3" w:semiHidden="0" w:uiPriority="71" w:unhideWhenUsed="0"/>
-    <w:lsdException w:name="Colorful List Accent 3" w:semiHidden="0" w:uiPriority="72" w:unhideWhenUsed="0"/>
-    <w:lsdException w:name="Colorful Grid Accent 3" w:semiHidden="0" w:uiPriority="73" w:unhideWhenUsed="0"/>
-    <w:lsdException w:name="Light Shading Accent 4" w:semiHidden="0" w:uiPriority="60" w:unhideWhenUsed="0"/>
-    <w:lsdException w:name="Light List Accent 4" w:semiHidden="0" w:uiPriority="61" w:unhideWhenUsed="0"/>
-    <w:lsdException w:name="Light Grid Accent 4" w:semiHidden="0" w:uiPriority="62" w:unhideWhenUsed="0"/>
-    <w:lsdException w:name="Medium Shading 1 Accent 4" w:semiHidden="0" w:uiPriority="63" w:unhideWhenUsed="0"/>
-    <w:lsdException w:name="Medium Shading 2 Accent 4" w:semiHidden="0" w:uiPriority="64" w:unhideWhenUsed="0"/>
-    <w:lsdException w:name="Medium List 1 Accent 4" w:semiHidden="0" w:uiPriority="65" w:unhideWhenUsed="0"/>
-    <w:lsdException w:name="Medium List 2 Accent 4" w:semiHidden="0" w:uiPriority="66" w:unhideWhenUsed="0"/>
-    <w:lsdException w:name="Medium Grid 1 Accent 4" w:semiHidden="0" w:uiPriority="67" w:unhideWhenUsed="0"/>
-    <w:lsdException w:name="Medium Grid 2 Accent 4" w:semiHidden="0" w:uiPriority="68" w:unhideWhenUsed="0"/>
-    <w:lsdException w:name="Medium Grid 3 Accent 4" w:semiHidden="0" w:uiPriority="69" w:unhideWhenUsed="0"/>
-    <w:lsdException w:name="Dark List Accent 4" w:semiHidden="0" w:uiPriority="70" w:unhideWhenUsed="0"/>
-    <w:lsdException w:name="Colorful Shading Accent 4" w:semiHidden="0" w:uiPriority="71" w:unhideWhenUsed="0"/>
-    <w:lsdException w:name="Colorful List Accent 4" w:semiHidden="0" w:uiPriority="72" w:unhideWhenUsed="0"/>
-    <w:lsdException w:name="Colorful Grid Accent 4" w:semiHidden="0" w:uiPriority="73" w:unhideWhenUsed="0"/>
-    <w:lsdException w:name="Light Shading Accent 5" w:semiHidden="0" w:uiPriority="60" w:unhideWhenUsed="0"/>
-    <w:lsdException w:name="Light List Accent 5" w:semiHidden="0" w:uiPriority="61" w:unhideWhenUsed="0"/>
-    <w:lsdException w:name="Light Grid Accent 5" w:semiHidden="0" w:uiPriority="62" w:unhideWhenUsed="0"/>
-    <w:lsdException w:name="Medium Shading 1 Accent 5" w:semiHidden="0" w:uiPriority="63" w:unhideWhenUsed="0"/>
-    <w:lsdException w:name="Medium Shading 2 Accent 5" w:semiHidden="0" w:uiPriority="64" w:unhideWhenUsed="0"/>
-    <w:lsdException w:name="Medium List 1 Accent 5" w:semiHidden="0" w:uiPriority="65" w:unhideWhenUsed="0"/>
-    <w:lsdException w:name="Medium List 2 Accent 5" w:semiHidden="0" w:uiPriority="66" w:unhideWhenUsed="0"/>
-    <w:lsdException w:name="Medium Grid 1 Accent 5" w:semiHidden="0" w:uiPriority="67" w:unhideWhenUsed="0"/>
-    <w:lsdException w:name="Medium Grid 2 Accent 5" w:semiHidden="0" w:uiPriority="68" w:unhideWhenUsed="0"/>
-    <w:lsdException w:name="Medium Grid 3 Accent 5" w:semiHidden="0" w:uiPriority="69" w:unhideWhenUsed="0"/>
-    <w:lsdException w:name="Dark List Accent 5" w:semiHidden="0" w:uiPriority="70" w:unhideWhenUsed="0"/>
-    <w:lsdException w:name="Colorful Shading Accent 5" w:semiHidden="0" w:uiPriority="71" w:unhideWhenUsed="0"/>
-    <w:lsdException w:name="Colorful List Accent 5" w:semiHidden="0" w:uiPriority="72" w:unhideWhenUsed="0"/>
-    <w:lsdException w:name="Colorful Grid Accent 5" w:semiHidden="0" w:uiPriority="73" w:unhideWhenUsed="0"/>
-    <w:lsdException w:name="Light Shading Accent 6" w:semiHidden="0" w:uiPriority="60" w:unhideWhenUsed="0"/>
-    <w:lsdException w:name="Light List Accent 6" w:semiHidden="0" w:uiPriority="61" w:unhideWhenUsed="0"/>
-    <w:lsdException w:name="Light Grid Accent 6" w:semiHidden="0" w:uiPriority="62" w:unhideWhenUsed="0"/>
-    <w:lsdException w:name="Medium Shading 1 Accent 6" w:semiHidden="0" w:uiPriority="63" w:unhideWhenUsed="0"/>
-    <w:lsdException w:name="Medium Shading 2 Accent 6" w:semiHidden="0" w:uiPriority="64" w:unhideWhenUsed="0"/>
-    <w:lsdException w:name="Medium List 1 Accent 6" w:semiHidden="0" w:uiPriority="65" w:unhideWhenUsed="0"/>
-    <w:lsdException w:name="Medium List 2 Accent 6" w:semiHidden="0" w:uiPriority="66" w:unhideWhenUsed="0"/>
-    <w:lsdException w:name="Medium Grid 1 Accent 6" w:semiHidden="0" w:uiPriority="67" w:unhideWhenUsed="0"/>
-    <w:lsdException w:name="Medium Grid 2 Accent 6" w:semiHidden="0" w:uiPriority="68" w:unhideWhenUsed="0"/>
-    <w:lsdException w:name="Medium Grid 3 Accent 6" w:semiHidden="0" w:uiPriority="69" w:unhideWhenUsed="0"/>
-    <w:lsdException w:name="Dark List Accent 6" w:semiHidden="0" w:uiPriority="70" w:unhideWhenUsed="0"/>
-    <w:lsdException w:name="Colorful Shading Accent 6" w:semiHidden="0" w:uiPriority="71" w:unhideWhenUsed="0"/>
-    <w:lsdException w:name="Colorful List Accent 6" w:semiHidden="0" w:uiPriority="72" w:unhideWhenUsed="0"/>
-    <w:lsdException w:name="Colorful Grid Accent 6" w:semiHidden="0" w:uiPriority="73" w:unhideWhenUsed="0"/>
-    <w:lsdException w:name="Subtle Emphasis" w:semiHidden="0" w:uiPriority="19" w:unhideWhenUsed="0" w:qFormat="1"/>
-    <w:lsdException w:name="Intense Emphasis" w:semiHidden="0" w:uiPriority="21" w:unhideWhenUsed="0" w:qFormat="1"/>
-    <w:lsdException w:name="Subtle Reference" w:semiHidden="0" w:uiPriority="31" w:unhideWhenUsed="0" w:qFormat="1"/>
-    <w:lsdException w:name="Intense Reference" w:semiHidden="0" w:uiPriority="32" w:unhideWhenUsed="0" w:qFormat="1"/>
-    <w:lsdException w:name="Book Title" w:semiHidden="0" w:uiPriority="33" w:unhideWhenUsed="0" w:qFormat="1"/>
-    <w:lsdException w:name="Bibliography" w:uiPriority="37"/>
-    <w:lsdException w:name="TOC Heading" w:uiPriority="39" w:qFormat="1"/>
+  <w:latentStyles w:defLockedState="0" w:defUIPriority="99" w:defSemiHidden="0" w:defUnhideWhenUsed="0" w:defQFormat="0" w:count="371">
+    <w:lsdException w:name="Normal" w:uiPriority="0" w:qFormat="1"/>
+    <w:lsdException w:name="heading 1" w:uiPriority="9" w:qFormat="1"/>
+    <w:lsdException w:name="heading 2" w:semiHidden="1" w:uiPriority="9" w:unhideWhenUsed="1" w:qFormat="1"/>
+    <w:lsdException w:name="heading 3" w:semiHidden="1" w:uiPriority="9" w:unhideWhenUsed="1" w:qFormat="1"/>
+    <w:lsdException w:name="heading 4" w:semiHidden="1" w:uiPriority="9" w:unhideWhenUsed="1" w:qFormat="1"/>
+    <w:lsdException w:name="heading 5" w:semiHidden="1" w:uiPriority="9" w:unhideWhenUsed="1" w:qFormat="1"/>
+    <w:lsdException w:name="heading 6" w:semiHidden="1" w:uiPriority="9" w:unhideWhenUsed="1" w:qFormat="1"/>
+    <w:lsdException w:name="heading 7" w:semiHidden="1" w:uiPriority="9" w:unhideWhenUsed="1" w:qFormat="1"/>
+    <w:lsdException w:name="heading 8" w:semiHidden="1" w:uiPriority="9" w:unhideWhenUsed="1" w:qFormat="1"/>
+    <w:lsdException w:name="heading 9" w:semiHidden="1" w:uiPriority="9" w:unhideWhenUsed="1" w:qFormat="1"/>
+    <w:lsdException w:name="index 1" w:semiHidden="1" w:unhideWhenUsed="1"/>
+    <w:lsdException w:name="index 2" w:semiHidden="1" w:unhideWhenUsed="1"/>
+    <w:lsdException w:name="index 3" w:semiHidden="1" w:unhideWhenUsed="1"/>
+    <w:lsdException w:name="index 4" w:semiHidden="1" w:unhideWhenUsed="1"/>
+    <w:lsdException w:name="index 5" w:semiHidden="1" w:unhideWhenUsed="1"/>
+    <w:lsdException w:name="index 6" w:semiHidden="1" w:unhideWhenUsed="1"/>
+    <w:lsdException w:name="index 7" w:semiHidden="1" w:unhideWhenUsed="1"/>
+    <w:lsdException w:name="index 8" w:semiHidden="1" w:unhideWhenUsed="1"/>
+    <w:lsdException w:name="index 9" w:semiHidden="1" w:unhideWhenUsed="1"/>
+    <w:lsdException w:name="toc 1" w:semiHidden="1" w:uiPriority="39" w:unhideWhenUsed="1"/>
+    <w:lsdException w:name="toc 2" w:semiHidden="1" w:uiPriority="39" w:unhideWhenUsed="1"/>
+    <w:lsdException w:name="toc 3" w:semiHidden="1" w:uiPriority="39" w:unhideWhenUsed="1"/>
+    <w:lsdException w:name="toc 4" w:semiHidden="1" w:uiPriority="39" w:unhideWhenUsed="1"/>
+    <w:lsdException w:name="toc 5" w:semiHidden="1" w:uiPriority="39" w:unhideWhenUsed="1"/>
+    <w:lsdException w:name="toc 6" w:semiHidden="1" w:uiPriority="39" w:unhideWhenUsed="1"/>
+    <w:lsdException w:name="toc 7" w:semiHidden="1" w:uiPriority="39" w:unhideWhenUsed="1"/>
+    <w:lsdException w:name="toc 8" w:semiHidden="1" w:uiPriority="39" w:unhideWhenUsed="1"/>
+    <w:lsdException w:name="toc 9" w:semiHidden="1" w:uiPriority="39" w:unhideWhenUsed="1"/>
+    <w:lsdException w:name="Normal Indent" w:semiHidden="1" w:unhideWhenUsed="1"/>
+    <w:lsdException w:name="footnote text" w:semiHidden="1" w:unhideWhenUsed="1"/>
+    <w:lsdException w:name="annotation text" w:semiHidden="1" w:unhideWhenUsed="1"/>
+    <w:lsdException w:name="header" w:semiHidden="1" w:unhideWhenUsed="1"/>
+    <w:lsdException w:name="footer" w:semiHidden="1" w:unhideWhenUsed="1"/>
+    <w:lsdException w:name="index heading" w:semiHidden="1" w:unhideWhenUsed="1"/>
+    <w:lsdException w:name="caption" w:semiHidden="1" w:uiPriority="35" w:unhideWhenUsed="1" w:qFormat="1"/>
+    <w:lsdException w:name="table of figures" w:semiHidden="1" w:unhideWhenUsed="1"/>
+    <w:lsdException w:name="envelope address" w:semiHidden="1" w:unhideWhenUsed="1"/>
+    <w:lsdException w:name="envelope return" w:semiHidden="1" w:unhideWhenUsed="1"/>
+    <w:lsdException w:name="footnote reference" w:semiHidden="1" w:unhideWhenUsed="1"/>
+    <w:lsdException w:name="annotation reference" w:semiHidden="1" w:unhideWhenUsed="1"/>
+    <w:lsdException w:name="line number" w:semiHidden="1" w:unhideWhenUsed="1"/>
+    <w:lsdException w:name="page number" w:semiHidden="1" w:unhideWhenUsed="1"/>
+    <w:lsdException w:name="endnote reference" w:semiHidden="1" w:unhideWhenUsed="1"/>
+    <w:lsdException w:name="endnote text" w:semiHidden="1" w:unhideWhenUsed="1"/>
+    <w:lsdException w:name="table of authorities" w:semiHidden="1" w:unhideWhenUsed="1"/>
+    <w:lsdException w:name="macro" w:semiHidden="1" w:unhideWhenUsed="1"/>
+    <w:lsdException w:name="toa heading" w:semiHidden="1" w:unhideWhenUsed="1"/>
+    <w:lsdException w:name="List" w:semiHidden="1" w:unhideWhenUsed="1"/>
+    <w:lsdException w:name="List Bullet" w:semiHidden="1" w:unhideWhenUsed="1"/>
+    <w:lsdException w:name="List Number" w:semiHidden="1" w:unhideWhenUsed="1"/>
+    <w:lsdException w:name="List 2" w:semiHidden="1" w:unhideWhenUsed="1"/>
+    <w:lsdException w:name="List 3" w:semiHidden="1" w:unhideWhenUsed="1"/>
+    <w:lsdException w:name="List 4" w:semiHidden="1" w:unhideWhenUsed="1"/>
+    <w:lsdException w:name="List 5" w:semiHidden="1" w:unhideWhenUsed="1"/>
+    <w:lsdException w:name="List Bullet 2" w:semiHidden="1" w:unhideWhenUsed="1"/>
+    <w:lsdException w:name="List Bullet 3" w:semiHidden="1" w:unhideWhenUsed="1"/>
+    <w:lsdException w:name="List Bullet 4" w:semiHidden="1" w:unhideWhenUsed="1"/>
+    <w:lsdException w:name="List Bullet 5" w:semiHidden="1" w:unhideWhenUsed="1"/>
+    <w:lsdException w:name="List Number 2" w:semiHidden="1" w:unhideWhenUsed="1"/>
+    <w:lsdException w:name="List Number 3" w:semiHidden="1" w:unhideWhenUsed="1"/>
+    <w:lsdException w:name="List Number 4" w:semiHidden="1" w:unhideWhenUsed="1"/>
+    <w:lsdException w:name="List Number 5" w:semiHidden="1" w:unhideWhenUsed="1"/>
+    <w:lsdException w:name="Title" w:uiPriority="10" w:qFormat="1"/>
+    <w:lsdException w:name="Closing" w:semiHidden="1" w:unhideWhenUsed="1"/>
+    <w:lsdException w:name="Signature" w:semiHidden="1" w:unhideWhenUsed="1"/>
+    <w:lsdException w:name="Default Paragraph Font" w:semiHidden="1" w:uiPriority="1" w:unhideWhenUsed="1"/>
+    <w:lsdException w:name="Body Text" w:semiHidden="1" w:unhideWhenUsed="1"/>
+    <w:lsdException w:name="Body Text Indent" w:semiHidden="1" w:unhideWhenUsed="1"/>
+    <w:lsdException w:name="List Continue" w:semiHidden="1" w:unhideWhenUsed="1"/>
+    <w:lsdException w:name="List Continue 2" w:semiHidden="1" w:unhideWhenUsed="1"/>
+    <w:lsdException w:name="List Continue 3" w:semiHidden="1" w:unhideWhenUsed="1"/>
+    <w:lsdException w:name="List Continue 4" w:semiHidden="1" w:unhideWhenUsed="1"/>
+    <w:lsdException w:name="List Continue 5" w:semiHidden="1" w:unhideWhenUsed="1"/>
+    <w:lsdException w:name="Message Header" w:semiHidden="1" w:unhideWhenUsed="1"/>
+    <w:lsdException w:name="Subtitle" w:uiPriority="11" w:qFormat="1"/>
+    <w:lsdException w:name="Salutation" w:semiHidden="1" w:unhideWhenUsed="1"/>
+    <w:lsdException w:name="Date" w:semiHidden="1" w:unhideWhenUsed="1"/>
+    <w:lsdException w:name="Body Text First Indent" w:semiHidden="1" w:unhideWhenUsed="1"/>
+    <w:lsdException w:name="Body Text First Indent 2" w:semiHidden="1" w:unhideWhenUsed="1"/>
+    <w:lsdException w:name="Note Heading" w:semiHidden="1" w:unhideWhenUsed="1"/>
+    <w:lsdException w:name="Body Text 2" w:semiHidden="1" w:unhideWhenUsed="1"/>
+    <w:lsdException w:name="Body Text 3" w:semiHidden="1" w:unhideWhenUsed="1"/>
+    <w:lsdException w:name="Body Text Indent 2" w:semiHidden="1" w:unhideWhenUsed="1"/>
+    <w:lsdException w:name="Body Text Indent 3" w:semiHidden="1" w:unhideWhenUsed="1"/>
+    <w:lsdException w:name="Block Text" w:semiHidden="1" w:unhideWhenUsed="1"/>
+    <w:lsdException w:name="Hyperlink" w:semiHidden="1" w:unhideWhenUsed="1"/>
+    <w:lsdException w:name="FollowedHyperlink" w:semiHidden="1" w:unhideWhenUsed="1"/>
+    <w:lsdException w:name="Strong" w:uiPriority="22" w:qFormat="1"/>
+    <w:lsdException w:name="Emphasis" w:uiPriority="20" w:qFormat="1"/>
+    <w:lsdException w:name="Document Map" w:semiHidden="1" w:unhideWhenUsed="1"/>
+    <w:lsdException w:name="Plain Text" w:semiHidden="1" w:unhideWhenUsed="1"/>
+    <w:lsdException w:name="E-mail Signature" w:semiHidden="1" w:unhideWhenUsed="1"/>
+    <w:lsdException w:name="HTML Top of Form" w:semiHidden="1" w:unhideWhenUsed="1"/>
+    <w:lsdException w:name="HTML Bottom of Form" w:semiHidden="1" w:unhideWhenUsed="1"/>
+    <w:lsdException w:name="Normal (Web)" w:semiHidden="1" w:unhideWhenUsed="1"/>
+    <w:lsdException w:name="HTML Acronym" w:semiHidden="1" w:unhideWhenUsed="1"/>
+    <w:lsdException w:name="HTML Address" w:semiHidden="1" w:unhideWhenUsed="1"/>
+    <w:lsdException w:name="HTML Cite" w:semiHidden="1" w:unhideWhenUsed="1"/>
+    <w:lsdException w:name="HTML Code" w:semiHidden="1" w:unhideWhenUsed="1"/>
+    <w:lsdException w:name="HTML Definition" w:semiHidden="1" w:unhideWhenUsed="1"/>
+    <w:lsdException w:name="HTML Keyboard" w:semiHidden="1" w:unhideWhenUsed="1"/>
+    <w:lsdException w:name="HTML Preformatted" w:semiHidden="1" w:unhideWhenUsed="1"/>
+    <w:lsdException w:name="HTML Sample" w:semiHidden="1" w:unhideWhenUsed="1"/>
+    <w:lsdException w:name="HTML Typewriter" w:semiHidden="1" w:unhideWhenUsed="1"/>
+    <w:lsdException w:name="HTML Variable" w:semiHidden="1" w:unhideWhenUsed="1"/>
+    <w:lsdException w:name="Normal Table" w:semiHidden="1" w:unhideWhenUsed="1"/>
+    <w:lsdException w:name="annotation subject" w:semiHidden="1" w:unhideWhenUsed="1"/>
+    <w:lsdException w:name="No List" w:semiHidden="1" w:unhideWhenUsed="1"/>
+    <w:lsdException w:name="Outline List 1" w:semiHidden="1" w:unhideWhenUsed="1"/>
+    <w:lsdException w:name="Outline List 2" w:semiHidden="1" w:unhideWhenUsed="1"/>
+    <w:lsdException w:name="Outline List 3" w:semiHidden="1" w:unhideWhenUsed="1"/>
+    <w:lsdException w:name="Table Simple 1" w:semiHidden="1" w:unhideWhenUsed="1"/>
+    <w:lsdException w:name="Table Simple 2" w:semiHidden="1" w:unhideWhenUsed="1"/>
+    <w:lsdException w:name="Table Simple 3" w:semiHidden="1" w:unhideWhenUsed="1"/>
+    <w:lsdException w:name="Table Classic 1" w:semiHidden="1" w:unhideWhenUsed="1"/>
+    <w:lsdException w:name="Table Classic 2" w:semiHidden="1" w:unhideWhenUsed="1"/>
+    <w:lsdException w:name="Table Classic 3" w:semiHidden="1" w:unhideWhenUsed="1"/>
+    <w:lsdException w:name="Table Classic 4" w:semiHidden="1" w:unhideWhenUsed="1"/>
+    <w:lsdException w:name="Table Colorful 1" w:semiHidden="1" w:unhideWhenUsed="1"/>
+    <w:lsdException w:name="Table Colorful 2" w:semiHidden="1" w:unhideWhenUsed="1"/>
+    <w:lsdException w:name="Table Colorful 3" w:semiHidden="1" w:unhideWhenUsed="1"/>
+    <w:lsdException w:name="Table Columns 1" w:semiHidden="1" w:unhideWhenUsed="1"/>
+    <w:lsdException w:name="Table Columns 2" w:semiHidden="1" w:unhideWhenUsed="1"/>
+    <w:lsdException w:name="Table Columns 3" w:semiHidden="1" w:unhideWhenUsed="1"/>
+    <w:lsdException w:name="Table Columns 4" w:semiHidden="1" w:unhideWhenUsed="1"/>
+    <w:lsdException w:name="Table Columns 5" w:semiHidden="1" w:unhideWhenUsed="1"/>
+    <w:lsdException w:name="Table Grid 1" w:semiHidden="1" w:unhideWhenUsed="1"/>
+    <w:lsdException w:name="Table Grid 2" w:semiHidden="1" w:unhideWhenUsed="1"/>
+    <w:lsdException w:name="Table Grid 3" w:semiHidden="1" w:unhideWhenUsed="1"/>
+    <w:lsdException w:name="Table Grid 4" w:semiHidden="1" w:unhideWhenUsed="1"/>
+    <w:lsdException w:name="Table Grid 5" w:semiHidden="1" w:unhideWhenUsed="1"/>
+    <w:lsdException w:name="Table Grid 6" w:semiHidden="1" w:unhideWhenUsed="1"/>
+    <w:lsdException w:name="Table Grid 7" w:semiHidden="1" w:unhideWhenUsed="1"/>
+    <w:lsdException w:name="Table Grid 8" w:semiHidden="1" w:unhideWhenUsed="1"/>
+    <w:lsdException w:name="Table List 1" w:semiHidden="1" w:unhideWhenUsed="1"/>
+    <w:lsdException w:name="Table List 2" w:semiHidden="1" w:unhideWhenUsed="1"/>
+    <w:lsdException w:name="Table List 3" w:semiHidden="1" w:unhideWhenUsed="1"/>
+    <w:lsdException w:name="Table List 4" w:semiHidden="1" w:unhideWhenUsed="1"/>
+    <w:lsdException w:name="Table List 5" w:semiHidden="1" w:unhideWhenUsed="1"/>
+    <w:lsdException w:name="Table List 6" w:semiHidden="1" w:unhideWhenUsed="1"/>
+    <w:lsdException w:name="Table List 7" w:semiHidden="1" w:unhideWhenUsed="1"/>
+    <w:lsdException w:name="Table List 8" w:semiHidden="1" w:unhideWhenUsed="1"/>
+    <w:lsdException w:name="Table 3D effects 1" w:semiHidden="1" w:unhideWhenUsed="1"/>
+    <w:lsdException w:name="Table 3D effects 2" w:semiHidden="1" w:unhideWhenUsed="1"/>
+    <w:lsdException w:name="Table 3D effects 3" w:semiHidden="1" w:unhideWhenUsed="1"/>
+    <w:lsdException w:name="Table Contemporary" w:semiHidden="1" w:unhideWhenUsed="1"/>
+    <w:lsdException w:name="Table Elegant" w:semiHidden="1" w:unhideWhenUsed="1"/>
+    <w:lsdException w:name="Table Professional" w:semiHidden="1" w:unhideWhenUsed="1"/>
+    <w:lsdException w:name="Table Subtle 1" w:semiHidden="1" w:unhideWhenUsed="1"/>
+    <w:lsdException w:name="Table Subtle 2" w:semiHidden="1" w:unhideWhenUsed="1"/>
+    <w:lsdException w:name="Table Web 1" w:semiHidden="1" w:unhideWhenUsed="1"/>
+    <w:lsdException w:name="Table Web 2" w:semiHidden="1" w:unhideWhenUsed="1"/>
+    <w:lsdException w:name="Table Web 3" w:semiHidden="1" w:unhideWhenUsed="1"/>
+    <w:lsdException w:name="Balloon Text" w:semiHidden="1" w:unhideWhenUsed="1"/>
+    <w:lsdException w:name="Table Grid" w:uiPriority="39"/>
+    <w:lsdException w:name="Table Theme" w:semiHidden="1" w:unhideWhenUsed="1"/>
+    <w:lsdException w:name="Placeholder Text" w:semiHidden="1"/>
+    <w:lsdException w:name="No Spacing" w:uiPriority="1" w:qFormat="1"/>
+    <w:lsdException w:name="Light Shading" w:uiPriority="60"/>
+    <w:lsdException w:name="Light List" w:uiPriority="61"/>
+    <w:lsdException w:name="Light Grid" w:uiPriority="62"/>
+    <w:lsdException w:name="Medium Shading 1" w:uiPriority="63"/>
+    <w:lsdException w:name="Medium Shading 2" w:uiPriority="64"/>
+    <w:lsdException w:name="Medium List 1" w:uiPriority="65"/>
+    <w:lsdException w:name="Medium List 2" w:uiPriority="66"/>
+    <w:lsdException w:name="Medium Grid 1" w:uiPriority="67"/>
+    <w:lsdException w:name="Medium Grid 2" w:uiPriority="68"/>
+    <w:lsdException w:name="Medium Grid 3" w:uiPriority="69"/>
+    <w:lsdException w:name="Dark List" w:uiPriority="70"/>
+    <w:lsdException w:name="Colorful Shading" w:uiPriority="71"/>
+    <w:lsdException w:name="Colorful List" w:uiPriority="72"/>
+    <w:lsdException w:name="Colorful Grid" w:uiPriority="73"/>
+    <w:lsdException w:name="Light Shading Accent 1" w:uiPriority="60"/>
+    <w:lsdException w:name="Light List Accent 1" w:uiPriority="61"/>
+    <w:lsdException w:name="Light Grid Accent 1" w:uiPriority="62"/>
+    <w:lsdException w:name="Medium Shading 1 Accent 1" w:uiPriority="63"/>
+    <w:lsdException w:name="Medium Shading 2 Accent 1" w:uiPriority="64"/>
+    <w:lsdException w:name="Medium List 1 Accent 1" w:uiPriority="65"/>
+    <w:lsdException w:name="Revision" w:semiHidden="1"/>
+    <w:lsdException w:name="List Paragraph" w:uiPriority="34" w:qFormat="1"/>
+    <w:lsdException w:name="Quote" w:uiPriority="29" w:qFormat="1"/>
+    <w:lsdException w:name="Intense Quote" w:uiPriority="30" w:qFormat="1"/>
+    <w:lsdException w:name="Medium List 2 Accent 1" w:uiPriority="66"/>
+    <w:lsdException w:name="Medium Grid 1 Accent 1" w:uiPriority="67"/>
+    <w:lsdException w:name="Medium Grid 2 Accent 1" w:uiPriority="68"/>
+    <w:lsdException w:name="Medium Grid 3 Accent 1" w:uiPriority="69"/>
+    <w:lsdException w:name="Dark List Accent 1" w:uiPriority="70"/>
+    <w:lsdException w:name="Colorful Shading Accent 1" w:uiPriority="71"/>
+    <w:lsdException w:name="Colorful List Accent 1" w:uiPriority="72"/>
+    <w:lsdException w:name="Colorful Grid Accent 1" w:uiPriority="73"/>
+    <w:lsdException w:name="Light Shading Accent 2" w:uiPriority="60"/>
+    <w:lsdException w:name="Light List Accent 2" w:uiPriority="61"/>
+    <w:lsdException w:name="Light Grid Accent 2" w:uiPriority="62"/>
+    <w:lsdException w:name="Medium Shading 1 Accent 2" w:uiPriority="63"/>
+    <w:lsdException w:name="Medium Shading 2 Accent 2" w:uiPriority="64"/>
+    <w:lsdException w:name="Medium List 1 Accent 2" w:uiPriority="65"/>
+    <w:lsdException w:name="Medium List 2 Accent 2" w:uiPriority="66"/>
+    <w:lsdException w:name="Medium Grid 1 Accent 2" w:uiPriority="67"/>
+    <w:lsdException w:name="Medium Grid 2 Accent 2" w:uiPriority="68"/>
+    <w:lsdException w:name="Medium Grid 3 Accent 2" w:uiPriority="69"/>
+    <w:lsdException w:name="Dark List Accent 2" w:uiPriority="70"/>
+    <w:lsdException w:name="Colorful Shading Accent 2" w:uiPriority="71"/>
+    <w:lsdException w:name="Colorful List Accent 2" w:uiPriority="72"/>
+    <w:lsdException w:name="Colorful Grid Accent 2" w:uiPriority="73"/>
+    <w:lsdException w:name="Light Shading Accent 3" w:uiPriority="60"/>
+    <w:lsdException w:name="Light List Accent 3" w:uiPriority="61"/>
+    <w:lsdException w:name="Light Grid Accent 3" w:uiPriority="62"/>
+    <w:lsdException w:name="Medium Shading 1 Accent 3" w:uiPriority="63"/>
+    <w:lsdException w:name="Medium Shading 2 Accent 3" w:uiPriority="64"/>
+    <w:lsdException w:name="Medium List 1 Accent 3" w:uiPriority="65"/>
+    <w:lsdException w:name="Medium List 2 Accent 3" w:uiPriority="66"/>
+    <w:lsdException w:name="Medium Grid 1 Accent 3" w:uiPriority="67"/>
+    <w:lsdException w:name="Medium Grid 2 Accent 3" w:uiPriority="68"/>
+    <w:lsdException w:name="Medium Grid 3 Accent 3" w:uiPriority="69"/>
+    <w:lsdException w:name="Dark List Accent 3" w:uiPriority="70"/>
+    <w:lsdException w:name="Colorful Shading Accent 3" w:uiPriority="71"/>
+    <w:lsdException w:name="Colorful List Accent 3" w:uiPriority="72"/>
+    <w:lsdException w:name="Colorful Grid Accent 3" w:uiPriority="73"/>
+    <w:lsdException w:name="Light Shading Accent 4" w:uiPriority="60"/>
+    <w:lsdException w:name="Light List Accent 4" w:uiPriority="61"/>
+    <w:lsdException w:name="Light Grid Accent 4" w:uiPriority="62"/>
+    <w:lsdException w:name="Medium Shading 1 Accent 4" w:uiPriority="63"/>
+    <w:lsdException w:name="Medium Shading 2 Accent 4" w:uiPriority="64"/>
+    <w:lsdException w:name="Medium List 1 Accent 4" w:uiPriority="65"/>
+    <w:lsdException w:name="Medium List 2 Accent 4" w:uiPriority="66"/>
+    <w:lsdException w:name="Medium Grid 1 Accent 4" w:uiPriority="67"/>
+    <w:lsdException w:name="Medium Grid 2 Accent 4" w:uiPriority="68"/>
+    <w:lsdException w:name="Medium Grid 3 Accent 4" w:uiPriority="69"/>
+    <w:lsdException w:name="Dark List Accent 4" w:uiPriority="70"/>
+    <w:lsdException w:name="Colorful Shading Accent 4" w:uiPriority="71"/>
+    <w:lsdException w:name="Colorful List Accent 4" w:uiPriority="72"/>
+    <w:lsdException w:name="Colorful Grid Accent 4" w:uiPriority="73"/>
+    <w:lsdException w:name="Light Shading Accent 5" w:uiPriority="60"/>
+    <w:lsdException w:name="Light List Accent 5" w:uiPriority="61"/>
+    <w:lsdException w:name="Light Grid Accent 5" w:uiPriority="62"/>
+    <w:lsdException w:name="Medium Shading 1 Accent 5" w:uiPriority="63"/>
+    <w:lsdException w:name="Medium Shading 2 Accent 5" w:uiPriority="64"/>
+    <w:lsdException w:name="Medium List 1 Accent 5" w:uiPriority="65"/>
+    <w:lsdException w:name="Medium List 2 Accent 5" w:uiPriority="66"/>
+    <w:lsdException w:name="Medium Grid 1 Accent 5" w:uiPriority="67"/>
+    <w:lsdException w:name="Medium Grid 2 Accent 5" w:uiPriority="68"/>
+    <w:lsdException w:name="Medium Grid 3 Accent 5" w:uiPriority="69"/>
+    <w:lsdException w:name="Dark List Accent 5" w:uiPriority="70"/>
+    <w:lsdException w:name="Colorful Shading Accent 5" w:uiPriority="71"/>
+    <w:lsdException w:name="Colorful List Accent 5" w:uiPriority="72"/>
+    <w:lsdException w:name="Colorful Grid Accent 5" w:uiPriority="73"/>
+    <w:lsdException w:name="Light Shading Accent 6" w:uiPriority="60"/>
+    <w:lsdException w:name="Light List Accent 6" w:uiPriority="61"/>
+    <w:lsdException w:name="Light Grid Accent 6" w:uiPriority="62"/>
+    <w:lsdException w:name="Medium Shading 1 Accent 6" w:uiPriority="63"/>
+    <w:lsdException w:name="Medium Shading 2 Accent 6" w:uiPriority="64"/>
+    <w:lsdException w:name="Medium List 1 Accent 6" w:uiPriority="65"/>
+    <w:lsdException w:name="Medium List 2 Accent 6" w:uiPriority="66"/>
+    <w:lsdException w:name="Medium Grid 1 Accent 6" w:uiPriority="67"/>
+    <w:lsdException w:name="Medium Grid 2 Accent 6" w:uiPriority="68"/>
+    <w:lsdException w:name="Medium Grid 3 Accent 6" w:uiPriority="69"/>
+    <w:lsdException w:name="Dark List Accent 6" w:uiPriority="70"/>
+    <w:lsdException w:name="Colorful Shading Accent 6" w:uiPriority="71"/>
+    <w:lsdException w:name="Colorful List Accent 6" w:uiPriority="72"/>
+    <w:lsdException w:name="Colorful Grid Accent 6" w:uiPriority="73"/>
+    <w:lsdException w:name="Subtle Emphasis" w:uiPriority="19" w:qFormat="1"/>
+    <w:lsdException w:name="Intense Emphasis" w:uiPriority="21" w:qFormat="1"/>
+    <w:lsdException w:name="Subtle Reference" w:uiPriority="31" w:qFormat="1"/>
+    <w:lsdException w:name="Intense Reference" w:uiPriority="32" w:qFormat="1"/>
+    <w:lsdException w:name="Book Title" w:uiPriority="33" w:qFormat="1"/>
+    <w:lsdException w:name="Bibliography" w:semiHidden="1" w:uiPriority="37" w:unhideWhenUsed="1"/>
+    <w:lsdException w:name="TOC Heading" w:semiHidden="1" w:uiPriority="39" w:unhideWhenUsed="1" w:qFormat="1"/>
+    <w:lsdException w:name="Plain Table 1" w:uiPriority="41"/>
+    <w:lsdException w:name="Plain Table 2" w:uiPriority="42"/>
+    <w:lsdException w:name="Plain Table 3" w:uiPriority="43"/>
+    <w:lsdException w:name="Plain Table 4" w:uiPriority="44"/>
+    <w:lsdException w:name="Plain Table 5" w:uiPriority="45"/>
+    <w:lsdException w:name="Grid Table Light" w:uiPriority="40"/>
+    <w:lsdException w:name="Grid Table 1 Light" w:uiPriority="46"/>
+    <w:lsdException w:name="Grid Table 2" w:uiPriority="47"/>
+    <w:lsdException w:name="Grid Table 3" w:uiPriority="48"/>
+    <w:lsdException w:name="Grid Table 4" w:uiPriority="49"/>
+    <w:lsdException w:name="Grid Table 5 Dark" w:uiPriority="50"/>
+    <w:lsdException w:name="Grid Table 6 Colorful" w:uiPriority="51"/>
+    <w:lsdException w:name="Grid Table 7 Colorful" w:uiPriority="52"/>
+    <w:lsdException w:name="Grid Table 1 Light Accent 1" w:uiPriority="46"/>
+    <w:lsdException w:name="Grid Table 2 Accent 1" w:uiPriority="47"/>
+    <w:lsdException w:name="Grid Table 3 Accent 1" w:uiPriority="48"/>
+    <w:lsdException w:name="Grid Table 4 Accent 1" w:uiPriority="49"/>
+    <w:lsdException w:name="Grid Table 5 Dark Accent 1" w:uiPriority="50"/>
+    <w:lsdException w:name="Grid Table 6 Colorful Accent 1" w:uiPriority="51"/>
+    <w:lsdException w:name="Grid Table 7 Colorful Accent 1" w:uiPriority="52"/>
+    <w:lsdException w:name="Grid Table 1 Light Accent 2" w:uiPriority="46"/>
+    <w:lsdException w:name="Grid Table 2 Accent 2" w:uiPriority="47"/>
+    <w:lsdException w:name="Grid Table 3 Accent 2" w:uiPriority="48"/>
+    <w:lsdException w:name="Grid Table 4 Accent 2" w:uiPriority="49"/>
+    <w:lsdException w:name="Grid Table 5 Dark Accent 2" w:uiPriority="50"/>
+    <w:lsdException w:name="Grid Table 6 Colorful Accent 2" w:uiPriority="51"/>
+    <w:lsdException w:name="Grid Table 7 Colorful Accent 2" w:uiPriority="52"/>
+    <w:lsdException w:name="Grid Table 1 Light Accent 3" w:uiPriority="46"/>
+    <w:lsdException w:name="Grid Table 2 Accent 3" w:uiPriority="47"/>
+    <w:lsdException w:name="Grid Table 3 Accent 3" w:uiPriority="48"/>
+    <w:lsdException w:name="Grid Table 4 Accent 3" w:uiPriority="49"/>
+    <w:lsdException w:name="Grid Table 5 Dark Accent 3" w:uiPriority="50"/>
+    <w:lsdException w:name="Grid Table 6 Colorful Accent 3" w:uiPriority="51"/>
+    <w:lsdException w:name="Grid Table 7 Colorful Accent 3" w:uiPriority="52"/>
+    <w:lsdException w:name="Grid Table 1 Light Accent 4" w:uiPriority="46"/>
+    <w:lsdException w:name="Grid Table 2 Accent 4" w:uiPriority="47"/>
+    <w:lsdException w:name="Grid Table 3 Accent 4" w:uiPriority="48"/>
+    <w:lsdException w:name="Grid Table 4 Accent 4" w:uiPriority="49"/>
+    <w:lsdException w:name="Grid Table 5 Dark Accent 4" w:uiPriority="50"/>
+    <w:lsdException w:name="Grid Table 6 Colorful Accent 4" w:uiPriority="51"/>
+    <w:lsdException w:name="Grid Table 7 Colorful Accent 4" w:uiPriority="52"/>
+    <w:lsdException w:name="Grid Table 1 Light Accent 5" w:uiPriority="46"/>
+    <w:lsdException w:name="Grid Table 2 Accent 5" w:uiPriority="47"/>
+    <w:lsdException w:name="Grid Table 3 Accent 5" w:uiPriority="48"/>
+    <w:lsdException w:name="Grid Table 4 Accent 5" w:uiPriority="49"/>
+    <w:lsdException w:name="Grid Table 5 Dark Accent 5" w:uiPriority="50"/>
+    <w:lsdException w:name="Grid Table 6 Colorful Accent 5" w:uiPriority="51"/>
+    <w:lsdException w:name="Grid Table 7 Colorful Accent 5" w:uiPriority="52"/>
+    <w:lsdException w:name="Grid Table 1 Light Accent 6" w:uiPriority="46"/>
+    <w:lsdException w:name="Grid Table 2 Accent 6" w:uiPriority="47"/>
+    <w:lsdException w:name="Grid Table 3 Accent 6" w:uiPriority="48"/>
+    <w:lsdException w:name="Grid Table 4 Accent 6" w:uiPriority="49"/>
+    <w:lsdException w:name="Grid Table 5 Dark Accent 6" w:uiPriority="50"/>
+    <w:lsdException w:name="Grid Table 6 Colorful Accent 6" w:uiPriority="51"/>
+    <w:lsdException w:name="Grid Table 7 Colorful Accent 6" w:uiPriority="52"/>
+    <w:lsdException w:name="List Table 1 Light" w:uiPriority="46"/>
+    <w:lsdException w:name="List Table 2" w:uiPriority="47"/>
+    <w:lsdException w:name="List Table 3" w:uiPriority="48"/>
+    <w:lsdException w:name="List Table 4" w:uiPriority="49"/>
+    <w:lsdException w:name="List Table 5 Dark" w:uiPriority="50"/>
+    <w:lsdException w:name="List Table 6 Colorful" w:uiPriority="51"/>
+    <w:lsdException w:name="List Table 7 Colorful" w:uiPriority="52"/>
+    <w:lsdException w:name="List Table 1 Light Accent 1" w:uiPriority="46"/>
+    <w:lsdException w:name="List Table 2 Accent 1" w:uiPriority="47"/>
+    <w:lsdException w:name="List Table 3 Accent 1" w:uiPriority="48"/>
+    <w:lsdException w:name="List Table 4 Accent 1" w:uiPriority="49"/>
+    <w:lsdException w:name="List Table 5 Dark Accent 1" w:uiPriority="50"/>
+    <w:lsdException w:name="List Table 6 Colorful Accent 1" w:uiPriority="51"/>
+    <w:lsdException w:name="List Table 7 Colorful Accent 1" w:uiPriority="52"/>
+    <w:lsdException w:name="List Table 1 Light Accent 2" w:uiPriority="46"/>
+    <w:lsdException w:name="List Table 2 Accent 2" w:uiPriority="47"/>
+    <w:lsdException w:name="List Table 3 Accent 2" w:uiPriority="48"/>
+    <w:lsdException w:name="List Table 4 Accent 2" w:uiPriority="49"/>
+    <w:lsdException w:name="List Table 5 Dark Accent 2" w:uiPriority="50"/>
+    <w:lsdException w:name="List Table 6 Colorful Accent 2" w:uiPriority="51"/>
+    <w:lsdException w:name="List Table 7 Colorful Accent 2" w:uiPriority="52"/>
+    <w:lsdException w:name="List Table 1 Light Accent 3" w:uiPriority="46"/>
+    <w:lsdException w:name="List Table 2 Accent 3" w:uiPriority="47"/>
+    <w:lsdException w:name="List Table 3 Accent 3" w:uiPriority="48"/>
+    <w:lsdException w:name="List Table 4 Accent 3" w:uiPriority="49"/>
+    <w:lsdException w:name="List Table 5 Dark Accent 3" w:uiPriority="50"/>
+    <w:lsdException w:name="List Table 6 Colorful Accent 3" w:uiPriority="51"/>
+    <w:lsdException w:name="List Table 7 Colorful Accent 3" w:uiPriority="52"/>
+    <w:lsdException w:name="List Table 1 Light Accent 4" w:uiPriority="46"/>
+    <w:lsdException w:name="List Table 2 Accent 4" w:uiPriority="47"/>
+    <w:lsdException w:name="List Table 3 Accent 4" w:uiPriority="48"/>
+    <w:lsdException w:name="List Table 4 Accent 4" w:uiPriority="49"/>
+    <w:lsdException w:name="List Table 5 Dark Accent 4" w:uiPriority="50"/>
+    <w:lsdException w:name="List Table 6 Colorful Accent 4" w:uiPriority="51"/>
+    <w:lsdException w:name="List Table 7 Colorful Accent 4" w:uiPriority="52"/>
+    <w:lsdException w:name="List Table 1 Light Accent 5" w:uiPriority="46"/>
+    <w:lsdException w:name="List Table 2 Accent 5" w:uiPriority="47"/>
+    <w:lsdException w:name="List Table 3 Accent 5" w:uiPriority="48"/>
+    <w:lsdException w:name="List Table 4 Accent 5" w:uiPriority="49"/>
+    <w:lsdException w:name="List Table 5 Dark Accent 5" w:uiPriority="50"/>
+    <w:lsdException w:name="List Table 6 Colorful Accent 5" w:uiPriority="51"/>
+    <w:lsdException w:name="List Table 7 Colorful Accent 5" w:uiPriority="52"/>
+    <w:lsdException w:name="List Table 1 Light Accent 6" w:uiPriority="46"/>
+    <w:lsdException w:name="List Table 2 Accent 6" w:uiPriority="47"/>
+    <w:lsdException w:name="List Table 3 Accent 6" w:uiPriority="48"/>
+    <w:lsdException w:name="List Table 4 Accent 6" w:uiPriority="49"/>
+    <w:lsdException w:name="List Table 5 Dark Accent 6" w:uiPriority="50"/>
+    <w:lsdException w:name="List Table 6 Colorful Accent 6" w:uiPriority="51"/>
+    <w:lsdException w:name="List Table 7 Colorful Accent 6" w:uiPriority="52"/>
   </w:latentStyles>
   <w:style w:type="paragraph" w:default="1" w:styleId="Normal">
     <w:name w:val="Normal"/>
@@ -21286,7 +20262,7 @@
   <a:extraClrSchemeLst/>
   <a:extLst>
     <a:ext uri="{05A4C25C-085E-4340-85A3-A5531E510DB2}">
-      <thm15:themeFamily xmlns="" xmlns:thm15="http://schemas.microsoft.com/office/thememl/2012/main" name="Office Theme" id="{62F939B6-93AF-4DB8-9C6B-D6C7DFDC589F}" vid="{4A3C46E8-61CC-4603-A589-7422A47A8E4A}"/>
+      <thm15:themeFamily xmlns:thm15="http://schemas.microsoft.com/office/thememl/2012/main" name="Office Theme" id="{62F939B6-93AF-4DB8-9C6B-D6C7DFDC589F}" vid="{4A3C46E8-61CC-4603-A589-7422A47A8E4A}"/>
     </a:ext>
   </a:extLst>
 </a:theme>
@@ -22057,7 +21033,7 @@
 </file>
 
 <file path=customXml/itemProps1.xml><?xml version="1.0" encoding="utf-8"?>
-<ds:datastoreItem xmlns:ds="http://schemas.openxmlformats.org/officeDocument/2006/customXml" ds:itemID="{D0D02932-1705-4865-89C2-09791CB6F3C4}">
+<ds:datastoreItem xmlns:ds="http://schemas.openxmlformats.org/officeDocument/2006/customXml" ds:itemID="{132E4F50-089E-4F82-8A6B-4EA34C20F0D4}">
   <ds:schemaRefs>
     <ds:schemaRef ds:uri="http://schemas.openxmlformats.org/officeDocument/2006/bibliography"/>
   </ds:schemaRefs>

</xml_diff>